<commit_message>
analzy SPY data and Summary
</commit_message>
<xml_diff>
--- a/Reports/FE Project Summary 2.docx
+++ b/Reports/FE Project Summary 2.docx
@@ -3,11 +3,6 @@
 <w:document xmlns:wpc="http://schemas.microsoft.com/office/word/2010/wordprocessingCanvas" xmlns:mo="http://schemas.microsoft.com/office/mac/office/2008/main" xmlns:mc="http://schemas.openxmlformats.org/markup-compatibility/2006" xmlns:mv="urn:schemas-microsoft-com:mac:vml" xmlns:o="urn:schemas-microsoft-com:office:office" xmlns:r="http://schemas.openxmlformats.org/officeDocument/2006/relationships" xmlns:m="http://schemas.openxmlformats.org/officeDocument/2006/math" xmlns:v="urn:schemas-microsoft-com:vml" xmlns:wp14="http://schemas.microsoft.com/office/word/2010/wordprocessingDrawing" xmlns:wp="http://schemas.openxmlformats.org/drawingml/2006/wordprocessingDrawing" xmlns:w10="urn:schemas-microsoft-com:office:word" xmlns:w="http://schemas.openxmlformats.org/wordprocessingml/2006/main" xmlns:w14="http://schemas.microsoft.com/office/word/2010/wordml" xmlns:wpg="http://schemas.microsoft.com/office/word/2010/wordprocessingGroup" xmlns:wpi="http://schemas.microsoft.com/office/word/2010/wordprocessingInk" xmlns:wne="http://schemas.microsoft.com/office/word/2006/wordml" xmlns:wps="http://schemas.microsoft.com/office/word/2010/wordprocessingShape" mc:Ignorable="w14 wp14">
   <w:body>
     <w:p>
-      <w:pPr>
-        <w:rPr>
-          <w:rFonts w:hint="eastAsia"/>
-        </w:rPr>
-      </w:pPr>
       <w:r>
         <w:t>Week 09/16</w:t>
       </w:r>
@@ -15,13 +10,7 @@
         <w:t xml:space="preserve"> Summary</w:t>
       </w:r>
     </w:p>
-    <w:p>
-      <w:pPr>
-        <w:rPr>
-          <w:rFonts w:hint="eastAsia"/>
-        </w:rPr>
-      </w:pPr>
-    </w:p>
+    <w:p/>
     <w:p>
       <w:pPr>
         <w:pStyle w:val="a5"/>
@@ -1159,6 +1148,11 @@
       <w:pPr>
         <w:ind w:firstLine="420"/>
       </w:pPr>
+    </w:p>
+    <w:p>
+      <w:pPr>
+        <w:ind w:firstLine="420"/>
+      </w:pPr>
       <w:r>
         <w:t xml:space="preserve">Looking at the best combinations, we find that </w:t>
       </w:r>
@@ -1175,7 +1169,11 @@
         <w:t>i</w:t>
       </w:r>
       <w:r>
-        <w:t xml:space="preserve">t is very interesting that the combination of </w:t>
+        <w:t xml:space="preserve">t is very interesting that the </w:t>
+      </w:r>
+      <w:r>
+        <w:lastRenderedPageBreak/>
+        <w:t xml:space="preserve">combination of </w:t>
       </w:r>
       <w:r>
         <w:t xml:space="preserve">Bucket Size of 10000 and Threshold 1000 consistently </w:t>
@@ -1187,11 +1185,7 @@
         <w:t>s</w:t>
       </w:r>
       <w:r>
-        <w:t xml:space="preserve"> other </w:t>
-      </w:r>
-      <w:r>
-        <w:lastRenderedPageBreak/>
-        <w:t>combinations.</w:t>
+        <w:t xml:space="preserve"> other combinations.</w:t>
       </w:r>
       <w:r>
         <w:t xml:space="preserve"> </w:t>
@@ -1222,9 +1216,9 @@
           <w:noProof/>
         </w:rPr>
         <w:drawing>
-          <wp:inline distT="0" distB="0" distL="0" distR="0" wp14:anchorId="5DB7C539" wp14:editId="36299362">
-            <wp:extent cx="5138420" cy="3396861"/>
-            <wp:effectExtent l="0" t="0" r="0" b="6985"/>
+          <wp:inline distT="0" distB="0" distL="0" distR="0" wp14:anchorId="5DB7C539" wp14:editId="7F947C46">
+            <wp:extent cx="4749889" cy="3140015"/>
+            <wp:effectExtent l="0" t="0" r="0" b="3810"/>
             <wp:docPr id="3" name="图片 3"/>
             <wp:cNvGraphicFramePr>
               <a:graphicFrameLocks xmlns:a="http://schemas.openxmlformats.org/drawingml/2006/main" noChangeAspect="1"/>
@@ -1254,7 +1248,7 @@
                   <pic:spPr bwMode="auto">
                     <a:xfrm>
                       <a:off x="0" y="0"/>
-                      <a:ext cx="5139009" cy="3397251"/>
+                      <a:ext cx="4747733" cy="3138590"/>
                     </a:xfrm>
                     <a:prstGeom prst="rect">
                       <a:avLst/>
@@ -1408,8 +1402,12 @@
       <w:pPr>
         <w:pStyle w:val="a5"/>
         <w:ind w:left="360" w:firstLineChars="0" w:firstLine="0"/>
-      </w:pPr>
-      <w:r>
+        <w:rPr>
+          <w:vertAlign w:val="subscript"/>
+        </w:rPr>
+      </w:pPr>
+      <w:r>
+        <w:lastRenderedPageBreak/>
         <w:t xml:space="preserve">Formula: Bucket </w:t>
       </w:r>
       <w:proofErr w:type="spellStart"/>
@@ -1435,6 +1433,1032 @@
         </w:rPr>
         <w:t>t-1</w:t>
       </w:r>
+    </w:p>
+    <w:p>
+      <w:pPr>
+        <w:pStyle w:val="a5"/>
+        <w:ind w:left="360" w:firstLineChars="0" w:firstLine="0"/>
+        <w:rPr>
+          <w:vertAlign w:val="subscript"/>
+        </w:rPr>
+      </w:pPr>
+    </w:p>
+    <w:tbl>
+      <w:tblPr>
+        <w:tblStyle w:val="-1"/>
+        <w:tblW w:w="4563" w:type="dxa"/>
+        <w:jc w:val="center"/>
+        <w:tblLook w:val="04A0" w:firstRow="1" w:lastRow="0" w:firstColumn="1" w:lastColumn="0" w:noHBand="0" w:noVBand="1"/>
+      </w:tblPr>
+      <w:tblGrid>
+        <w:gridCol w:w="3603"/>
+        <w:gridCol w:w="960"/>
+      </w:tblGrid>
+      <w:tr>
+        <w:trPr>
+          <w:cnfStyle w:val="100000000000" w:firstRow="1" w:lastRow="0" w:firstColumn="0" w:lastColumn="0" w:oddVBand="0" w:evenVBand="0" w:oddHBand="0" w:evenHBand="0" w:firstRowFirstColumn="0" w:firstRowLastColumn="0" w:lastRowFirstColumn="0" w:lastRowLastColumn="0"/>
+          <w:trHeight w:val="315"/>
+          <w:jc w:val="center"/>
+        </w:trPr>
+        <w:tc>
+          <w:tcPr>
+            <w:cnfStyle w:val="001000000000" w:firstRow="0" w:lastRow="0" w:firstColumn="1" w:lastColumn="0" w:oddVBand="0" w:evenVBand="0" w:oddHBand="0" w:evenHBand="0" w:firstRowFirstColumn="0" w:firstRowLastColumn="0" w:lastRowFirstColumn="0" w:lastRowLastColumn="0"/>
+            <w:tcW w:w="3603" w:type="dxa"/>
+            <w:noWrap/>
+            <w:hideMark/>
+          </w:tcPr>
+          <w:p>
+            <w:pPr>
+              <w:widowControl/>
+              <w:jc w:val="right"/>
+              <w:rPr>
+                <w:rFonts w:ascii="宋体" w:eastAsia="宋体" w:hAnsi="宋体" w:cs="Times New Roman"/>
+                <w:b w:val="0"/>
+                <w:bCs w:val="0"/>
+                <w:color w:val="366092"/>
+                <w:kern w:val="0"/>
+              </w:rPr>
+            </w:pPr>
+            <w:proofErr w:type="spellStart"/>
+            <w:r>
+              <w:rPr>
+                <w:rFonts w:ascii="宋体" w:eastAsia="宋体" w:hAnsi="宋体" w:cs="Times New Roman" w:hint="eastAsia"/>
+                <w:b w:val="0"/>
+                <w:bCs w:val="0"/>
+                <w:color w:val="366092"/>
+                <w:kern w:val="0"/>
+              </w:rPr>
+              <w:t>BucketSize_TimeBin_Threshold</w:t>
+            </w:r>
+            <w:proofErr w:type="spellEnd"/>
+          </w:p>
+        </w:tc>
+        <w:tc>
+          <w:tcPr>
+            <w:tcW w:w="960" w:type="dxa"/>
+            <w:noWrap/>
+            <w:hideMark/>
+          </w:tcPr>
+          <w:p>
+            <w:pPr>
+              <w:widowControl/>
+              <w:jc w:val="right"/>
+              <w:cnfStyle w:val="100000000000" w:firstRow="1" w:lastRow="0" w:firstColumn="0" w:lastColumn="0" w:oddVBand="0" w:evenVBand="0" w:oddHBand="0" w:evenHBand="0" w:firstRowFirstColumn="0" w:firstRowLastColumn="0" w:lastRowFirstColumn="0" w:lastRowLastColumn="0"/>
+              <w:rPr>
+                <w:rFonts w:ascii="宋体" w:eastAsia="宋体" w:hAnsi="宋体" w:cs="Times New Roman"/>
+                <w:b w:val="0"/>
+                <w:bCs w:val="0"/>
+                <w:color w:val="366092"/>
+                <w:kern w:val="0"/>
+              </w:rPr>
+            </w:pPr>
+            <w:r>
+              <w:rPr>
+                <w:rFonts w:ascii="宋体" w:eastAsia="宋体" w:hAnsi="宋体" w:cs="Times New Roman" w:hint="eastAsia"/>
+                <w:b w:val="0"/>
+                <w:bCs w:val="0"/>
+                <w:color w:val="366092"/>
+                <w:kern w:val="0"/>
+              </w:rPr>
+              <w:t>R^2</w:t>
+            </w:r>
+          </w:p>
+        </w:tc>
+      </w:tr>
+      <w:tr>
+        <w:trPr>
+          <w:cnfStyle w:val="000000100000" w:firstRow="0" w:lastRow="0" w:firstColumn="0" w:lastColumn="0" w:oddVBand="0" w:evenVBand="0" w:oddHBand="1" w:evenHBand="0" w:firstRowFirstColumn="0" w:firstRowLastColumn="0" w:lastRowFirstColumn="0" w:lastRowLastColumn="0"/>
+          <w:trHeight w:val="300"/>
+          <w:jc w:val="center"/>
+        </w:trPr>
+        <w:tc>
+          <w:tcPr>
+            <w:cnfStyle w:val="001000000000" w:firstRow="0" w:lastRow="0" w:firstColumn="1" w:lastColumn="0" w:oddVBand="0" w:evenVBand="0" w:oddHBand="0" w:evenHBand="0" w:firstRowFirstColumn="0" w:firstRowLastColumn="0" w:lastRowFirstColumn="0" w:lastRowLastColumn="0"/>
+            <w:tcW w:w="3603" w:type="dxa"/>
+            <w:noWrap/>
+            <w:hideMark/>
+          </w:tcPr>
+          <w:p>
+            <w:pPr>
+              <w:widowControl/>
+              <w:jc w:val="right"/>
+              <w:rPr>
+                <w:rFonts w:ascii="宋体" w:eastAsia="宋体" w:hAnsi="宋体" w:cs="Times New Roman"/>
+                <w:b w:val="0"/>
+                <w:bCs w:val="0"/>
+                <w:color w:val="366092"/>
+                <w:kern w:val="0"/>
+              </w:rPr>
+            </w:pPr>
+            <w:r>
+              <w:rPr>
+                <w:rFonts w:ascii="宋体" w:eastAsia="宋体" w:hAnsi="宋体" w:cs="Times New Roman"/>
+                <w:b w:val="0"/>
+                <w:bCs w:val="0"/>
+                <w:color w:val="366092"/>
+                <w:kern w:val="0"/>
+              </w:rPr>
+              <w:t>2000 _ 30 _ 4000</w:t>
+            </w:r>
+          </w:p>
+        </w:tc>
+        <w:tc>
+          <w:tcPr>
+            <w:tcW w:w="960" w:type="dxa"/>
+            <w:noWrap/>
+            <w:hideMark/>
+          </w:tcPr>
+          <w:p>
+            <w:pPr>
+              <w:widowControl/>
+              <w:jc w:val="right"/>
+              <w:cnfStyle w:val="000000100000" w:firstRow="0" w:lastRow="0" w:firstColumn="0" w:lastColumn="0" w:oddVBand="0" w:evenVBand="0" w:oddHBand="1" w:evenHBand="0" w:firstRowFirstColumn="0" w:firstRowLastColumn="0" w:lastRowFirstColumn="0" w:lastRowLastColumn="0"/>
+              <w:rPr>
+                <w:rFonts w:ascii="宋体" w:eastAsia="宋体" w:hAnsi="宋体" w:cs="Times New Roman"/>
+                <w:b/>
+                <w:bCs/>
+                <w:color w:val="FF6600"/>
+                <w:kern w:val="0"/>
+              </w:rPr>
+            </w:pPr>
+            <w:r>
+              <w:rPr>
+                <w:rFonts w:ascii="宋体" w:eastAsia="宋体" w:hAnsi="宋体" w:cs="Times New Roman"/>
+                <w:b/>
+                <w:bCs/>
+                <w:color w:val="FF6600"/>
+                <w:kern w:val="0"/>
+              </w:rPr>
+              <w:t>43.6%</w:t>
+            </w:r>
+          </w:p>
+        </w:tc>
+      </w:tr>
+      <w:tr>
+        <w:trPr>
+          <w:trHeight w:val="300"/>
+          <w:jc w:val="center"/>
+        </w:trPr>
+        <w:tc>
+          <w:tcPr>
+            <w:cnfStyle w:val="001000000000" w:firstRow="0" w:lastRow="0" w:firstColumn="1" w:lastColumn="0" w:oddVBand="0" w:evenVBand="0" w:oddHBand="0" w:evenHBand="0" w:firstRowFirstColumn="0" w:firstRowLastColumn="0" w:lastRowFirstColumn="0" w:lastRowLastColumn="0"/>
+            <w:tcW w:w="3603" w:type="dxa"/>
+            <w:noWrap/>
+            <w:hideMark/>
+          </w:tcPr>
+          <w:p>
+            <w:pPr>
+              <w:widowControl/>
+              <w:jc w:val="right"/>
+              <w:rPr>
+                <w:rFonts w:ascii="宋体" w:eastAsia="宋体" w:hAnsi="宋体" w:cs="Times New Roman"/>
+                <w:b w:val="0"/>
+                <w:bCs w:val="0"/>
+                <w:color w:val="366092"/>
+                <w:kern w:val="0"/>
+              </w:rPr>
+            </w:pPr>
+            <w:r>
+              <w:rPr>
+                <w:rFonts w:ascii="宋体" w:eastAsia="宋体" w:hAnsi="宋体" w:cs="Times New Roman"/>
+                <w:b w:val="0"/>
+                <w:bCs w:val="0"/>
+                <w:color w:val="366092"/>
+                <w:kern w:val="0"/>
+              </w:rPr>
+              <w:t>2000 _ 60 _ 4000</w:t>
+            </w:r>
+          </w:p>
+        </w:tc>
+        <w:tc>
+          <w:tcPr>
+            <w:tcW w:w="960" w:type="dxa"/>
+            <w:noWrap/>
+            <w:hideMark/>
+          </w:tcPr>
+          <w:p>
+            <w:pPr>
+              <w:widowControl/>
+              <w:jc w:val="right"/>
+              <w:cnfStyle w:val="000000000000" w:firstRow="0" w:lastRow="0" w:firstColumn="0" w:lastColumn="0" w:oddVBand="0" w:evenVBand="0" w:oddHBand="0" w:evenHBand="0" w:firstRowFirstColumn="0" w:firstRowLastColumn="0" w:lastRowFirstColumn="0" w:lastRowLastColumn="0"/>
+              <w:rPr>
+                <w:rFonts w:ascii="宋体" w:eastAsia="宋体" w:hAnsi="宋体" w:cs="Times New Roman"/>
+                <w:b/>
+                <w:bCs/>
+                <w:color w:val="FF6600"/>
+                <w:kern w:val="0"/>
+              </w:rPr>
+            </w:pPr>
+            <w:r>
+              <w:rPr>
+                <w:rFonts w:ascii="宋体" w:eastAsia="宋体" w:hAnsi="宋体" w:cs="Times New Roman"/>
+                <w:b/>
+                <w:bCs/>
+                <w:color w:val="FF6600"/>
+                <w:kern w:val="0"/>
+              </w:rPr>
+              <w:t>43.6%</w:t>
+            </w:r>
+          </w:p>
+        </w:tc>
+      </w:tr>
+      <w:tr>
+        <w:trPr>
+          <w:cnfStyle w:val="000000100000" w:firstRow="0" w:lastRow="0" w:firstColumn="0" w:lastColumn="0" w:oddVBand="0" w:evenVBand="0" w:oddHBand="1" w:evenHBand="0" w:firstRowFirstColumn="0" w:firstRowLastColumn="0" w:lastRowFirstColumn="0" w:lastRowLastColumn="0"/>
+          <w:trHeight w:val="300"/>
+          <w:jc w:val="center"/>
+        </w:trPr>
+        <w:tc>
+          <w:tcPr>
+            <w:cnfStyle w:val="001000000000" w:firstRow="0" w:lastRow="0" w:firstColumn="1" w:lastColumn="0" w:oddVBand="0" w:evenVBand="0" w:oddHBand="0" w:evenHBand="0" w:firstRowFirstColumn="0" w:firstRowLastColumn="0" w:lastRowFirstColumn="0" w:lastRowLastColumn="0"/>
+            <w:tcW w:w="3603" w:type="dxa"/>
+            <w:noWrap/>
+            <w:hideMark/>
+          </w:tcPr>
+          <w:p>
+            <w:pPr>
+              <w:widowControl/>
+              <w:jc w:val="right"/>
+              <w:rPr>
+                <w:rFonts w:ascii="宋体" w:eastAsia="宋体" w:hAnsi="宋体" w:cs="Times New Roman"/>
+                <w:b w:val="0"/>
+                <w:bCs w:val="0"/>
+                <w:color w:val="366092"/>
+                <w:kern w:val="0"/>
+              </w:rPr>
+            </w:pPr>
+            <w:r>
+              <w:rPr>
+                <w:rFonts w:ascii="宋体" w:eastAsia="宋体" w:hAnsi="宋体" w:cs="Times New Roman"/>
+                <w:b w:val="0"/>
+                <w:bCs w:val="0"/>
+                <w:color w:val="366092"/>
+                <w:kern w:val="0"/>
+              </w:rPr>
+              <w:t>2000 _ 150 _ 4000</w:t>
+            </w:r>
+          </w:p>
+        </w:tc>
+        <w:tc>
+          <w:tcPr>
+            <w:tcW w:w="960" w:type="dxa"/>
+            <w:noWrap/>
+            <w:hideMark/>
+          </w:tcPr>
+          <w:p>
+            <w:pPr>
+              <w:widowControl/>
+              <w:jc w:val="right"/>
+              <w:cnfStyle w:val="000000100000" w:firstRow="0" w:lastRow="0" w:firstColumn="0" w:lastColumn="0" w:oddVBand="0" w:evenVBand="0" w:oddHBand="1" w:evenHBand="0" w:firstRowFirstColumn="0" w:firstRowLastColumn="0" w:lastRowFirstColumn="0" w:lastRowLastColumn="0"/>
+              <w:rPr>
+                <w:rFonts w:ascii="宋体" w:eastAsia="宋体" w:hAnsi="宋体" w:cs="Times New Roman"/>
+                <w:b/>
+                <w:bCs/>
+                <w:color w:val="FF6600"/>
+                <w:kern w:val="0"/>
+              </w:rPr>
+            </w:pPr>
+            <w:r>
+              <w:rPr>
+                <w:rFonts w:ascii="宋体" w:eastAsia="宋体" w:hAnsi="宋体" w:cs="Times New Roman"/>
+                <w:b/>
+                <w:bCs/>
+                <w:color w:val="FF6600"/>
+                <w:kern w:val="0"/>
+              </w:rPr>
+              <w:t>43.2%</w:t>
+            </w:r>
+          </w:p>
+        </w:tc>
+      </w:tr>
+      <w:tr>
+        <w:trPr>
+          <w:trHeight w:val="300"/>
+          <w:jc w:val="center"/>
+        </w:trPr>
+        <w:tc>
+          <w:tcPr>
+            <w:cnfStyle w:val="001000000000" w:firstRow="0" w:lastRow="0" w:firstColumn="1" w:lastColumn="0" w:oddVBand="0" w:evenVBand="0" w:oddHBand="0" w:evenHBand="0" w:firstRowFirstColumn="0" w:firstRowLastColumn="0" w:lastRowFirstColumn="0" w:lastRowLastColumn="0"/>
+            <w:tcW w:w="3603" w:type="dxa"/>
+            <w:noWrap/>
+            <w:hideMark/>
+          </w:tcPr>
+          <w:p>
+            <w:pPr>
+              <w:widowControl/>
+              <w:jc w:val="right"/>
+              <w:rPr>
+                <w:rFonts w:ascii="宋体" w:eastAsia="宋体" w:hAnsi="宋体" w:cs="Times New Roman"/>
+                <w:b w:val="0"/>
+                <w:bCs w:val="0"/>
+                <w:color w:val="366092"/>
+                <w:kern w:val="0"/>
+              </w:rPr>
+            </w:pPr>
+            <w:r>
+              <w:rPr>
+                <w:rFonts w:ascii="宋体" w:eastAsia="宋体" w:hAnsi="宋体" w:cs="Times New Roman"/>
+                <w:b w:val="0"/>
+                <w:bCs w:val="0"/>
+                <w:color w:val="366092"/>
+                <w:kern w:val="0"/>
+              </w:rPr>
+              <w:t>2000 _ 120 _ 4000</w:t>
+            </w:r>
+          </w:p>
+        </w:tc>
+        <w:tc>
+          <w:tcPr>
+            <w:tcW w:w="960" w:type="dxa"/>
+            <w:noWrap/>
+            <w:hideMark/>
+          </w:tcPr>
+          <w:p>
+            <w:pPr>
+              <w:widowControl/>
+              <w:jc w:val="right"/>
+              <w:cnfStyle w:val="000000000000" w:firstRow="0" w:lastRow="0" w:firstColumn="0" w:lastColumn="0" w:oddVBand="0" w:evenVBand="0" w:oddHBand="0" w:evenHBand="0" w:firstRowFirstColumn="0" w:firstRowLastColumn="0" w:lastRowFirstColumn="0" w:lastRowLastColumn="0"/>
+              <w:rPr>
+                <w:rFonts w:ascii="宋体" w:eastAsia="宋体" w:hAnsi="宋体" w:cs="Times New Roman"/>
+                <w:b/>
+                <w:bCs/>
+                <w:color w:val="FF6600"/>
+                <w:kern w:val="0"/>
+              </w:rPr>
+            </w:pPr>
+            <w:r>
+              <w:rPr>
+                <w:rFonts w:ascii="宋体" w:eastAsia="宋体" w:hAnsi="宋体" w:cs="Times New Roman"/>
+                <w:b/>
+                <w:bCs/>
+                <w:color w:val="FF6600"/>
+                <w:kern w:val="0"/>
+              </w:rPr>
+              <w:t>43.1%</w:t>
+            </w:r>
+          </w:p>
+        </w:tc>
+      </w:tr>
+      <w:tr>
+        <w:trPr>
+          <w:cnfStyle w:val="000000100000" w:firstRow="0" w:lastRow="0" w:firstColumn="0" w:lastColumn="0" w:oddVBand="0" w:evenVBand="0" w:oddHBand="1" w:evenHBand="0" w:firstRowFirstColumn="0" w:firstRowLastColumn="0" w:lastRowFirstColumn="0" w:lastRowLastColumn="0"/>
+          <w:trHeight w:val="300"/>
+          <w:jc w:val="center"/>
+        </w:trPr>
+        <w:tc>
+          <w:tcPr>
+            <w:cnfStyle w:val="001000000000" w:firstRow="0" w:lastRow="0" w:firstColumn="1" w:lastColumn="0" w:oddVBand="0" w:evenVBand="0" w:oddHBand="0" w:evenHBand="0" w:firstRowFirstColumn="0" w:firstRowLastColumn="0" w:lastRowFirstColumn="0" w:lastRowLastColumn="0"/>
+            <w:tcW w:w="3603" w:type="dxa"/>
+            <w:noWrap/>
+            <w:hideMark/>
+          </w:tcPr>
+          <w:p>
+            <w:pPr>
+              <w:widowControl/>
+              <w:jc w:val="right"/>
+              <w:rPr>
+                <w:rFonts w:ascii="宋体" w:eastAsia="宋体" w:hAnsi="宋体" w:cs="Times New Roman"/>
+                <w:b w:val="0"/>
+                <w:bCs w:val="0"/>
+                <w:color w:val="366092"/>
+                <w:kern w:val="0"/>
+              </w:rPr>
+            </w:pPr>
+            <w:r>
+              <w:rPr>
+                <w:rFonts w:ascii="宋体" w:eastAsia="宋体" w:hAnsi="宋体" w:cs="Times New Roman"/>
+                <w:b w:val="0"/>
+                <w:bCs w:val="0"/>
+                <w:color w:val="366092"/>
+                <w:kern w:val="0"/>
+              </w:rPr>
+              <w:t>2000 _ 90 _ 4000</w:t>
+            </w:r>
+          </w:p>
+        </w:tc>
+        <w:tc>
+          <w:tcPr>
+            <w:tcW w:w="960" w:type="dxa"/>
+            <w:noWrap/>
+            <w:hideMark/>
+          </w:tcPr>
+          <w:p>
+            <w:pPr>
+              <w:widowControl/>
+              <w:jc w:val="right"/>
+              <w:cnfStyle w:val="000000100000" w:firstRow="0" w:lastRow="0" w:firstColumn="0" w:lastColumn="0" w:oddVBand="0" w:evenVBand="0" w:oddHBand="1" w:evenHBand="0" w:firstRowFirstColumn="0" w:firstRowLastColumn="0" w:lastRowFirstColumn="0" w:lastRowLastColumn="0"/>
+              <w:rPr>
+                <w:rFonts w:ascii="宋体" w:eastAsia="宋体" w:hAnsi="宋体" w:cs="Times New Roman"/>
+                <w:b/>
+                <w:bCs/>
+                <w:color w:val="FF6600"/>
+                <w:kern w:val="0"/>
+              </w:rPr>
+            </w:pPr>
+            <w:r>
+              <w:rPr>
+                <w:rFonts w:ascii="宋体" w:eastAsia="宋体" w:hAnsi="宋体" w:cs="Times New Roman"/>
+                <w:b/>
+                <w:bCs/>
+                <w:color w:val="FF6600"/>
+                <w:kern w:val="0"/>
+              </w:rPr>
+              <w:t>43.1%</w:t>
+            </w:r>
+          </w:p>
+        </w:tc>
+      </w:tr>
+      <w:tr>
+        <w:trPr>
+          <w:trHeight w:val="300"/>
+          <w:jc w:val="center"/>
+        </w:trPr>
+        <w:tc>
+          <w:tcPr>
+            <w:cnfStyle w:val="001000000000" w:firstRow="0" w:lastRow="0" w:firstColumn="1" w:lastColumn="0" w:oddVBand="0" w:evenVBand="0" w:oddHBand="0" w:evenHBand="0" w:firstRowFirstColumn="0" w:firstRowLastColumn="0" w:lastRowFirstColumn="0" w:lastRowLastColumn="0"/>
+            <w:tcW w:w="3603" w:type="dxa"/>
+            <w:noWrap/>
+            <w:hideMark/>
+          </w:tcPr>
+          <w:p>
+            <w:pPr>
+              <w:widowControl/>
+              <w:jc w:val="right"/>
+              <w:rPr>
+                <w:rFonts w:ascii="宋体" w:eastAsia="宋体" w:hAnsi="宋体" w:cs="Times New Roman"/>
+                <w:b w:val="0"/>
+                <w:bCs w:val="0"/>
+                <w:color w:val="366092"/>
+                <w:kern w:val="0"/>
+              </w:rPr>
+            </w:pPr>
+            <w:r>
+              <w:rPr>
+                <w:rFonts w:ascii="宋体" w:eastAsia="宋体" w:hAnsi="宋体" w:cs="Times New Roman"/>
+                <w:b w:val="0"/>
+                <w:bCs w:val="0"/>
+                <w:color w:val="366092"/>
+                <w:kern w:val="0"/>
+              </w:rPr>
+              <w:t>2000 _ 90 _ 2000</w:t>
+            </w:r>
+          </w:p>
+        </w:tc>
+        <w:tc>
+          <w:tcPr>
+            <w:tcW w:w="960" w:type="dxa"/>
+            <w:noWrap/>
+            <w:hideMark/>
+          </w:tcPr>
+          <w:p>
+            <w:pPr>
+              <w:widowControl/>
+              <w:jc w:val="right"/>
+              <w:cnfStyle w:val="000000000000" w:firstRow="0" w:lastRow="0" w:firstColumn="0" w:lastColumn="0" w:oddVBand="0" w:evenVBand="0" w:oddHBand="0" w:evenHBand="0" w:firstRowFirstColumn="0" w:firstRowLastColumn="0" w:lastRowFirstColumn="0" w:lastRowLastColumn="0"/>
+              <w:rPr>
+                <w:rFonts w:ascii="宋体" w:eastAsia="宋体" w:hAnsi="宋体" w:cs="Times New Roman"/>
+                <w:b/>
+                <w:bCs/>
+                <w:color w:val="366092"/>
+                <w:kern w:val="0"/>
+              </w:rPr>
+            </w:pPr>
+            <w:r>
+              <w:rPr>
+                <w:rFonts w:ascii="宋体" w:eastAsia="宋体" w:hAnsi="宋体" w:cs="Times New Roman"/>
+                <w:b/>
+                <w:bCs/>
+                <w:color w:val="366092"/>
+                <w:kern w:val="0"/>
+              </w:rPr>
+              <w:t>15.4%</w:t>
+            </w:r>
+          </w:p>
+        </w:tc>
+      </w:tr>
+      <w:tr>
+        <w:trPr>
+          <w:cnfStyle w:val="000000100000" w:firstRow="0" w:lastRow="0" w:firstColumn="0" w:lastColumn="0" w:oddVBand="0" w:evenVBand="0" w:oddHBand="1" w:evenHBand="0" w:firstRowFirstColumn="0" w:firstRowLastColumn="0" w:lastRowFirstColumn="0" w:lastRowLastColumn="0"/>
+          <w:trHeight w:val="300"/>
+          <w:jc w:val="center"/>
+        </w:trPr>
+        <w:tc>
+          <w:tcPr>
+            <w:cnfStyle w:val="001000000000" w:firstRow="0" w:lastRow="0" w:firstColumn="1" w:lastColumn="0" w:oddVBand="0" w:evenVBand="0" w:oddHBand="0" w:evenHBand="0" w:firstRowFirstColumn="0" w:firstRowLastColumn="0" w:lastRowFirstColumn="0" w:lastRowLastColumn="0"/>
+            <w:tcW w:w="3603" w:type="dxa"/>
+            <w:noWrap/>
+            <w:hideMark/>
+          </w:tcPr>
+          <w:p>
+            <w:pPr>
+              <w:widowControl/>
+              <w:jc w:val="right"/>
+              <w:rPr>
+                <w:rFonts w:ascii="宋体" w:eastAsia="宋体" w:hAnsi="宋体" w:cs="Times New Roman"/>
+                <w:b w:val="0"/>
+                <w:bCs w:val="0"/>
+                <w:color w:val="366092"/>
+                <w:kern w:val="0"/>
+              </w:rPr>
+            </w:pPr>
+            <w:r>
+              <w:rPr>
+                <w:rFonts w:ascii="宋体" w:eastAsia="宋体" w:hAnsi="宋体" w:cs="Times New Roman"/>
+                <w:b w:val="0"/>
+                <w:bCs w:val="0"/>
+                <w:color w:val="366092"/>
+                <w:kern w:val="0"/>
+              </w:rPr>
+              <w:t>2000 _ 120 _ 2000</w:t>
+            </w:r>
+          </w:p>
+        </w:tc>
+        <w:tc>
+          <w:tcPr>
+            <w:tcW w:w="960" w:type="dxa"/>
+            <w:noWrap/>
+            <w:hideMark/>
+          </w:tcPr>
+          <w:p>
+            <w:pPr>
+              <w:widowControl/>
+              <w:jc w:val="right"/>
+              <w:cnfStyle w:val="000000100000" w:firstRow="0" w:lastRow="0" w:firstColumn="0" w:lastColumn="0" w:oddVBand="0" w:evenVBand="0" w:oddHBand="1" w:evenHBand="0" w:firstRowFirstColumn="0" w:firstRowLastColumn="0" w:lastRowFirstColumn="0" w:lastRowLastColumn="0"/>
+              <w:rPr>
+                <w:rFonts w:ascii="宋体" w:eastAsia="宋体" w:hAnsi="宋体" w:cs="Times New Roman"/>
+                <w:b/>
+                <w:bCs/>
+                <w:color w:val="366092"/>
+                <w:kern w:val="0"/>
+              </w:rPr>
+            </w:pPr>
+            <w:r>
+              <w:rPr>
+                <w:rFonts w:ascii="宋体" w:eastAsia="宋体" w:hAnsi="宋体" w:cs="Times New Roman"/>
+                <w:b/>
+                <w:bCs/>
+                <w:color w:val="366092"/>
+                <w:kern w:val="0"/>
+              </w:rPr>
+              <w:t>13.8%</w:t>
+            </w:r>
+          </w:p>
+        </w:tc>
+      </w:tr>
+      <w:tr>
+        <w:trPr>
+          <w:trHeight w:val="300"/>
+          <w:jc w:val="center"/>
+        </w:trPr>
+        <w:tc>
+          <w:tcPr>
+            <w:cnfStyle w:val="001000000000" w:firstRow="0" w:lastRow="0" w:firstColumn="1" w:lastColumn="0" w:oddVBand="0" w:evenVBand="0" w:oddHBand="0" w:evenHBand="0" w:firstRowFirstColumn="0" w:firstRowLastColumn="0" w:lastRowFirstColumn="0" w:lastRowLastColumn="0"/>
+            <w:tcW w:w="3603" w:type="dxa"/>
+            <w:noWrap/>
+            <w:hideMark/>
+          </w:tcPr>
+          <w:p>
+            <w:pPr>
+              <w:widowControl/>
+              <w:jc w:val="right"/>
+              <w:rPr>
+                <w:rFonts w:ascii="宋体" w:eastAsia="宋体" w:hAnsi="宋体" w:cs="Times New Roman"/>
+                <w:b w:val="0"/>
+                <w:bCs w:val="0"/>
+                <w:color w:val="366092"/>
+                <w:kern w:val="0"/>
+              </w:rPr>
+            </w:pPr>
+            <w:r>
+              <w:rPr>
+                <w:rFonts w:ascii="宋体" w:eastAsia="宋体" w:hAnsi="宋体" w:cs="Times New Roman"/>
+                <w:b w:val="0"/>
+                <w:bCs w:val="0"/>
+                <w:color w:val="366092"/>
+                <w:kern w:val="0"/>
+              </w:rPr>
+              <w:t>2000 _ 30 _ 2000</w:t>
+            </w:r>
+          </w:p>
+        </w:tc>
+        <w:tc>
+          <w:tcPr>
+            <w:tcW w:w="960" w:type="dxa"/>
+            <w:noWrap/>
+            <w:hideMark/>
+          </w:tcPr>
+          <w:p>
+            <w:pPr>
+              <w:widowControl/>
+              <w:jc w:val="right"/>
+              <w:cnfStyle w:val="000000000000" w:firstRow="0" w:lastRow="0" w:firstColumn="0" w:lastColumn="0" w:oddVBand="0" w:evenVBand="0" w:oddHBand="0" w:evenHBand="0" w:firstRowFirstColumn="0" w:firstRowLastColumn="0" w:lastRowFirstColumn="0" w:lastRowLastColumn="0"/>
+              <w:rPr>
+                <w:rFonts w:ascii="宋体" w:eastAsia="宋体" w:hAnsi="宋体" w:cs="Times New Roman"/>
+                <w:b/>
+                <w:bCs/>
+                <w:color w:val="366092"/>
+                <w:kern w:val="0"/>
+              </w:rPr>
+            </w:pPr>
+            <w:r>
+              <w:rPr>
+                <w:rFonts w:ascii="宋体" w:eastAsia="宋体" w:hAnsi="宋体" w:cs="Times New Roman"/>
+                <w:b/>
+                <w:bCs/>
+                <w:color w:val="366092"/>
+                <w:kern w:val="0"/>
+              </w:rPr>
+              <w:t>13.0%</w:t>
+            </w:r>
+          </w:p>
+        </w:tc>
+      </w:tr>
+      <w:tr>
+        <w:trPr>
+          <w:cnfStyle w:val="000000100000" w:firstRow="0" w:lastRow="0" w:firstColumn="0" w:lastColumn="0" w:oddVBand="0" w:evenVBand="0" w:oddHBand="1" w:evenHBand="0" w:firstRowFirstColumn="0" w:firstRowLastColumn="0" w:lastRowFirstColumn="0" w:lastRowLastColumn="0"/>
+          <w:trHeight w:val="300"/>
+          <w:jc w:val="center"/>
+        </w:trPr>
+        <w:tc>
+          <w:tcPr>
+            <w:cnfStyle w:val="001000000000" w:firstRow="0" w:lastRow="0" w:firstColumn="1" w:lastColumn="0" w:oddVBand="0" w:evenVBand="0" w:oddHBand="0" w:evenHBand="0" w:firstRowFirstColumn="0" w:firstRowLastColumn="0" w:lastRowFirstColumn="0" w:lastRowLastColumn="0"/>
+            <w:tcW w:w="3603" w:type="dxa"/>
+            <w:noWrap/>
+            <w:hideMark/>
+          </w:tcPr>
+          <w:p>
+            <w:pPr>
+              <w:widowControl/>
+              <w:jc w:val="right"/>
+              <w:rPr>
+                <w:rFonts w:ascii="宋体" w:eastAsia="宋体" w:hAnsi="宋体" w:cs="Times New Roman"/>
+                <w:b w:val="0"/>
+                <w:bCs w:val="0"/>
+                <w:color w:val="366092"/>
+                <w:kern w:val="0"/>
+              </w:rPr>
+            </w:pPr>
+            <w:r>
+              <w:rPr>
+                <w:rFonts w:ascii="宋体" w:eastAsia="宋体" w:hAnsi="宋体" w:cs="Times New Roman"/>
+                <w:b w:val="0"/>
+                <w:bCs w:val="0"/>
+                <w:color w:val="366092"/>
+                <w:kern w:val="0"/>
+              </w:rPr>
+              <w:t>3000 _ 90 _ 3000</w:t>
+            </w:r>
+          </w:p>
+        </w:tc>
+        <w:tc>
+          <w:tcPr>
+            <w:tcW w:w="960" w:type="dxa"/>
+            <w:noWrap/>
+            <w:hideMark/>
+          </w:tcPr>
+          <w:p>
+            <w:pPr>
+              <w:widowControl/>
+              <w:jc w:val="right"/>
+              <w:cnfStyle w:val="000000100000" w:firstRow="0" w:lastRow="0" w:firstColumn="0" w:lastColumn="0" w:oddVBand="0" w:evenVBand="0" w:oddHBand="1" w:evenHBand="0" w:firstRowFirstColumn="0" w:firstRowLastColumn="0" w:lastRowFirstColumn="0" w:lastRowLastColumn="0"/>
+              <w:rPr>
+                <w:rFonts w:ascii="宋体" w:eastAsia="宋体" w:hAnsi="宋体" w:cs="Times New Roman"/>
+                <w:b/>
+                <w:bCs/>
+                <w:color w:val="366092"/>
+                <w:kern w:val="0"/>
+              </w:rPr>
+            </w:pPr>
+            <w:r>
+              <w:rPr>
+                <w:rFonts w:ascii="宋体" w:eastAsia="宋体" w:hAnsi="宋体" w:cs="Times New Roman"/>
+                <w:b/>
+                <w:bCs/>
+                <w:color w:val="366092"/>
+                <w:kern w:val="0"/>
+              </w:rPr>
+              <w:t>7.8%</w:t>
+            </w:r>
+          </w:p>
+        </w:tc>
+      </w:tr>
+      <w:tr>
+        <w:trPr>
+          <w:trHeight w:val="300"/>
+          <w:jc w:val="center"/>
+        </w:trPr>
+        <w:tc>
+          <w:tcPr>
+            <w:cnfStyle w:val="001000000000" w:firstRow="0" w:lastRow="0" w:firstColumn="1" w:lastColumn="0" w:oddVBand="0" w:evenVBand="0" w:oddHBand="0" w:evenHBand="0" w:firstRowFirstColumn="0" w:firstRowLastColumn="0" w:lastRowFirstColumn="0" w:lastRowLastColumn="0"/>
+            <w:tcW w:w="3603" w:type="dxa"/>
+            <w:noWrap/>
+            <w:hideMark/>
+          </w:tcPr>
+          <w:p>
+            <w:pPr>
+              <w:widowControl/>
+              <w:jc w:val="right"/>
+              <w:rPr>
+                <w:rFonts w:ascii="宋体" w:eastAsia="宋体" w:hAnsi="宋体" w:cs="Times New Roman"/>
+                <w:b w:val="0"/>
+                <w:bCs w:val="0"/>
+                <w:color w:val="366092"/>
+                <w:kern w:val="0"/>
+              </w:rPr>
+            </w:pPr>
+            <w:r>
+              <w:rPr>
+                <w:rFonts w:ascii="宋体" w:eastAsia="宋体" w:hAnsi="宋体" w:cs="Times New Roman"/>
+                <w:b w:val="0"/>
+                <w:bCs w:val="0"/>
+                <w:color w:val="366092"/>
+                <w:kern w:val="0"/>
+              </w:rPr>
+              <w:t>1000 _ 30 _ 2000</w:t>
+            </w:r>
+          </w:p>
+        </w:tc>
+        <w:tc>
+          <w:tcPr>
+            <w:tcW w:w="960" w:type="dxa"/>
+            <w:noWrap/>
+            <w:hideMark/>
+          </w:tcPr>
+          <w:p>
+            <w:pPr>
+              <w:widowControl/>
+              <w:jc w:val="right"/>
+              <w:cnfStyle w:val="000000000000" w:firstRow="0" w:lastRow="0" w:firstColumn="0" w:lastColumn="0" w:oddVBand="0" w:evenVBand="0" w:oddHBand="0" w:evenHBand="0" w:firstRowFirstColumn="0" w:firstRowLastColumn="0" w:lastRowFirstColumn="0" w:lastRowLastColumn="0"/>
+              <w:rPr>
+                <w:rFonts w:ascii="宋体" w:eastAsia="宋体" w:hAnsi="宋体" w:cs="Times New Roman"/>
+                <w:b/>
+                <w:bCs/>
+                <w:color w:val="366092"/>
+                <w:kern w:val="0"/>
+              </w:rPr>
+            </w:pPr>
+            <w:r>
+              <w:rPr>
+                <w:rFonts w:ascii="宋体" w:eastAsia="宋体" w:hAnsi="宋体" w:cs="Times New Roman"/>
+                <w:b/>
+                <w:bCs/>
+                <w:color w:val="366092"/>
+                <w:kern w:val="0"/>
+              </w:rPr>
+              <w:t>7.7%</w:t>
+            </w:r>
+          </w:p>
+        </w:tc>
+      </w:tr>
+    </w:tbl>
+    <w:p>
+      <w:pPr>
+        <w:pStyle w:val="a5"/>
+        <w:ind w:left="360" w:firstLineChars="0" w:firstLine="60"/>
+        <w:jc w:val="left"/>
+      </w:pPr>
+    </w:p>
+    <w:p>
+      <w:pPr>
+        <w:pStyle w:val="a5"/>
+        <w:ind w:left="360" w:firstLineChars="0" w:firstLine="60"/>
+        <w:jc w:val="left"/>
+      </w:pPr>
+      <w:r>
+        <w:t xml:space="preserve">Though we get some seemingly good result, they are actually inflated by the influential points as the plot </w:t>
+      </w:r>
+      <w:r>
+        <w:t>below.</w:t>
+      </w:r>
+      <w:r>
+        <w:t xml:space="preserve"> </w:t>
+      </w:r>
+      <w:r>
+        <w:t>Thus t</w:t>
+      </w:r>
+      <w:r>
+        <w:t xml:space="preserve">he result is </w:t>
+      </w:r>
+      <w:r>
+        <w:t xml:space="preserve">much weaker than the concurrent one, which is can be intuitively </w:t>
+      </w:r>
+      <w:r>
+        <w:t>explained,</w:t>
+      </w:r>
+      <w:r>
+        <w:t xml:space="preserve"> that the order </w:t>
+      </w:r>
+      <w:r>
+        <w:t>imbalance have direct greater in</w:t>
+      </w:r>
+      <w:r>
+        <w:t>fluence on the current bucket.</w:t>
+      </w:r>
+    </w:p>
+    <w:p>
+      <w:pPr>
+        <w:pStyle w:val="a5"/>
+        <w:ind w:left="360" w:firstLineChars="0" w:firstLine="0"/>
+        <w:jc w:val="left"/>
+      </w:pPr>
+      <w:r>
+        <w:t>(</w:t>
+      </w:r>
+      <w:r>
+        <w:rPr>
+          <w:rFonts w:ascii="Calibri" w:eastAsia="Times New Roman" w:hAnsi="Calibri" w:cs="Times New Roman"/>
+          <w:color w:val="000000"/>
+          <w:kern w:val="0"/>
+        </w:rPr>
+        <w:t>2000 _ 30 _ 4000</w:t>
+      </w:r>
+      <w:r>
+        <w:rPr>
+          <w:rFonts w:ascii="Calibri" w:eastAsia="Times New Roman" w:hAnsi="Calibri" w:cs="Times New Roman"/>
+          <w:color w:val="000000"/>
+          <w:kern w:val="0"/>
+        </w:rPr>
+        <w:t>)</w:t>
+      </w:r>
+      <w:r>
+        <w:rPr>
+          <w:rFonts w:ascii="Calibri" w:eastAsia="Times New Roman" w:hAnsi="Calibri" w:cs="Times New Roman"/>
+          <w:color w:val="000000"/>
+          <w:kern w:val="0"/>
+        </w:rPr>
+        <w:t xml:space="preserve">                                  </w:t>
+      </w:r>
+      <w:r>
+        <w:rPr>
+          <w:rFonts w:ascii="Calibri" w:eastAsia="Times New Roman" w:hAnsi="Calibri" w:cs="Times New Roman"/>
+          <w:color w:val="000000"/>
+          <w:kern w:val="0"/>
+        </w:rPr>
+        <w:t>(</w:t>
+      </w:r>
+      <w:r>
+        <w:rPr>
+          <w:rFonts w:ascii="Calibri" w:eastAsia="Times New Roman" w:hAnsi="Calibri" w:cs="Times New Roman"/>
+          <w:color w:val="000000"/>
+          <w:kern w:val="0"/>
+        </w:rPr>
+        <w:t>2000 _ 90 _ 2000</w:t>
+      </w:r>
+      <w:r>
+        <w:rPr>
+          <w:rFonts w:ascii="Calibri" w:eastAsia="Times New Roman" w:hAnsi="Calibri" w:cs="Times New Roman"/>
+          <w:color w:val="000000"/>
+          <w:kern w:val="0"/>
+        </w:rPr>
+        <w:t>)</w:t>
+      </w:r>
+    </w:p>
+    <w:p>
+      <w:pPr>
+        <w:ind w:firstLine="420"/>
+        <w:jc w:val="left"/>
+      </w:pPr>
+      <w:r>
+        <w:rPr>
+          <w:noProof/>
+        </w:rPr>
+        <w:drawing>
+          <wp:inline distT="0" distB="0" distL="0" distR="0" wp14:anchorId="10688180" wp14:editId="465C87CE">
+            <wp:extent cx="2910840" cy="2717794"/>
+            <wp:effectExtent l="0" t="0" r="3810" b="6985"/>
+            <wp:docPr id="8" name="Picture 8"/>
+            <wp:cNvGraphicFramePr>
+              <a:graphicFrameLocks xmlns:a="http://schemas.openxmlformats.org/drawingml/2006/main" noChangeAspect="1"/>
+            </wp:cNvGraphicFramePr>
+            <a:graphic xmlns:a="http://schemas.openxmlformats.org/drawingml/2006/main">
+              <a:graphicData uri="http://schemas.openxmlformats.org/drawingml/2006/picture">
+                <pic:pic xmlns:pic="http://schemas.openxmlformats.org/drawingml/2006/picture">
+                  <pic:nvPicPr>
+                    <pic:cNvPr id="0" name=""/>
+                    <pic:cNvPicPr/>
+                  </pic:nvPicPr>
+                  <pic:blipFill>
+                    <a:blip r:embed="rId9"/>
+                    <a:stretch>
+                      <a:fillRect/>
+                    </a:stretch>
+                  </pic:blipFill>
+                  <pic:spPr>
+                    <a:xfrm>
+                      <a:off x="0" y="0"/>
+                      <a:ext cx="2916556" cy="2723131"/>
+                    </a:xfrm>
+                    <a:prstGeom prst="rect">
+                      <a:avLst/>
+                    </a:prstGeom>
+                  </pic:spPr>
+                </pic:pic>
+              </a:graphicData>
+            </a:graphic>
+          </wp:inline>
+        </w:drawing>
+      </w:r>
+      <w:r>
+        <w:rPr>
+          <w:noProof/>
+        </w:rPr>
+        <w:drawing>
+          <wp:inline distT="0" distB="0" distL="0" distR="0" wp14:anchorId="76B91516" wp14:editId="4F47242D">
+            <wp:extent cx="2931574" cy="2740545"/>
+            <wp:effectExtent l="0" t="0" r="2540" b="3175"/>
+            <wp:docPr id="10" name="Picture 10"/>
+            <wp:cNvGraphicFramePr>
+              <a:graphicFrameLocks xmlns:a="http://schemas.openxmlformats.org/drawingml/2006/main" noChangeAspect="1"/>
+            </wp:cNvGraphicFramePr>
+            <a:graphic xmlns:a="http://schemas.openxmlformats.org/drawingml/2006/main">
+              <a:graphicData uri="http://schemas.openxmlformats.org/drawingml/2006/picture">
+                <pic:pic xmlns:pic="http://schemas.openxmlformats.org/drawingml/2006/picture">
+                  <pic:nvPicPr>
+                    <pic:cNvPr id="0" name=""/>
+                    <pic:cNvPicPr/>
+                  </pic:nvPicPr>
+                  <pic:blipFill>
+                    <a:blip r:embed="rId10"/>
+                    <a:stretch>
+                      <a:fillRect/>
+                    </a:stretch>
+                  </pic:blipFill>
+                  <pic:spPr>
+                    <a:xfrm>
+                      <a:off x="0" y="0"/>
+                      <a:ext cx="2932181" cy="2741112"/>
+                    </a:xfrm>
+                    <a:prstGeom prst="rect">
+                      <a:avLst/>
+                    </a:prstGeom>
+                  </pic:spPr>
+                </pic:pic>
+              </a:graphicData>
+            </a:graphic>
+          </wp:inline>
+        </w:drawing>
+      </w:r>
+    </w:p>
+    <w:p>
+      <w:pPr>
+        <w:ind w:firstLine="420"/>
+        <w:jc w:val="center"/>
+      </w:pPr>
+    </w:p>
+    <w:p>
+      <w:pPr>
+        <w:ind w:firstLine="420"/>
+      </w:pPr>
+      <w:r>
+        <w:t xml:space="preserve">Exclude the influential points, the relationship between the </w:t>
+      </w:r>
+      <w:proofErr w:type="gramStart"/>
+      <w:r>
+        <w:t>SOI(</w:t>
+      </w:r>
+      <w:proofErr w:type="gramEnd"/>
+      <w:r>
+        <w:t>t-1) and Price return(t) is randomly distributed around zero. This</w:t>
+      </w:r>
+      <w:r>
+        <w:t xml:space="preserve"> indicate</w:t>
+      </w:r>
+      <w:r>
+        <w:t>s</w:t>
+      </w:r>
+      <w:r>
+        <w:t xml:space="preserve"> that the predict power of Lee-Ready method calculated SOI is weak. </w:t>
+      </w:r>
+    </w:p>
+    <w:p>
+      <w:pPr>
+        <w:ind w:firstLine="420"/>
+      </w:pPr>
+    </w:p>
+    <w:p>
+      <w:pPr>
+        <w:pStyle w:val="a5"/>
+        <w:numPr>
+          <w:ilvl w:val="0"/>
+          <w:numId w:val="1"/>
+        </w:numPr>
+        <w:ind w:firstLineChars="0"/>
+      </w:pPr>
+      <w:r>
+        <w:t xml:space="preserve">Use same approach as in 2 for </w:t>
+      </w:r>
+      <w:r>
+        <w:t xml:space="preserve">assigning </w:t>
+      </w:r>
+      <w:r>
+        <w:t>buy/sell by quotes.</w:t>
+      </w:r>
+    </w:p>
+    <w:p>
+      <w:pPr>
+        <w:pStyle w:val="a5"/>
+        <w:ind w:left="360" w:firstLineChars="0" w:firstLine="0"/>
+      </w:pPr>
     </w:p>
     <w:tbl>
       <w:tblPr>
@@ -2274,24 +3298,140 @@
     </w:tbl>
     <w:p>
       <w:pPr>
-        <w:ind w:firstLine="420"/>
-      </w:pPr>
-      <w:r>
-        <w:t xml:space="preserve">The result is </w:t>
-      </w:r>
-      <w:r>
-        <w:t xml:space="preserve">much weaker than the concurrent one, which is can be intuitively explained that the order </w:t>
-      </w:r>
-      <w:r>
-        <w:t>imbalance have direct greater in</w:t>
-      </w:r>
-      <w:r>
-        <w:t>fluence on the current bucket.</w:t>
-      </w:r>
+        <w:pStyle w:val="a5"/>
+        <w:ind w:left="360" w:firstLineChars="0" w:firstLine="0"/>
+      </w:pPr>
     </w:p>
     <w:p>
       <w:pPr>
-        <w:ind w:firstLine="420"/>
+        <w:pStyle w:val="a5"/>
+        <w:ind w:left="360" w:firstLineChars="0" w:firstLine="0"/>
+        <w:jc w:val="left"/>
+      </w:pPr>
+      <w:r>
+        <w:t>Best result plot as the follow:</w:t>
+      </w:r>
+    </w:p>
+    <w:p>
+      <w:pPr>
+        <w:pStyle w:val="a5"/>
+        <w:ind w:left="360" w:firstLineChars="0" w:firstLine="0"/>
+        <w:jc w:val="center"/>
+      </w:pPr>
+      <w:r>
+        <w:rPr>
+          <w:noProof/>
+        </w:rPr>
+        <w:drawing>
+          <wp:inline distT="0" distB="0" distL="0" distR="0" wp14:anchorId="31483A99" wp14:editId="09702D4A">
+            <wp:extent cx="3627120" cy="3392449"/>
+            <wp:effectExtent l="0" t="0" r="0" b="0"/>
+            <wp:docPr id="6" name="Picture 6"/>
+            <wp:cNvGraphicFramePr>
+              <a:graphicFrameLocks xmlns:a="http://schemas.openxmlformats.org/drawingml/2006/main" noChangeAspect="1"/>
+            </wp:cNvGraphicFramePr>
+            <a:graphic xmlns:a="http://schemas.openxmlformats.org/drawingml/2006/main">
+              <a:graphicData uri="http://schemas.openxmlformats.org/drawingml/2006/picture">
+                <pic:pic xmlns:pic="http://schemas.openxmlformats.org/drawingml/2006/picture">
+                  <pic:nvPicPr>
+                    <pic:cNvPr id="0" name=""/>
+                    <pic:cNvPicPr/>
+                  </pic:nvPicPr>
+                  <pic:blipFill>
+                    <a:blip r:embed="rId11"/>
+                    <a:stretch>
+                      <a:fillRect/>
+                    </a:stretch>
+                  </pic:blipFill>
+                  <pic:spPr>
+                    <a:xfrm>
+                      <a:off x="0" y="0"/>
+                      <a:ext cx="3629366" cy="3394549"/>
+                    </a:xfrm>
+                    <a:prstGeom prst="rect">
+                      <a:avLst/>
+                    </a:prstGeom>
+                  </pic:spPr>
+                </pic:pic>
+              </a:graphicData>
+            </a:graphic>
+          </wp:inline>
+        </w:drawing>
+      </w:r>
+    </w:p>
+    <w:p>
+      <w:pPr>
+        <w:pStyle w:val="a5"/>
+        <w:ind w:left="360" w:firstLineChars="0" w:firstLine="0"/>
+        <w:jc w:val="left"/>
+      </w:pPr>
+      <w:r>
+        <w:t>Including the cross term doesn’t help increase the adjusted R^2.</w:t>
+      </w:r>
+    </w:p>
+    <w:p>
+      <w:pPr>
+        <w:pStyle w:val="a5"/>
+        <w:ind w:left="360" w:firstLineChars="0" w:firstLine="0"/>
+        <w:jc w:val="center"/>
+      </w:pPr>
+      <w:r>
+        <w:rPr>
+          <w:noProof/>
+        </w:rPr>
+        <w:lastRenderedPageBreak/>
+        <w:drawing>
+          <wp:inline distT="0" distB="0" distL="0" distR="0" wp14:anchorId="53CECECC" wp14:editId="09A78609">
+            <wp:extent cx="2779647" cy="2544792"/>
+            <wp:effectExtent l="0" t="0" r="1905" b="8255"/>
+            <wp:docPr id="7" name="Picture 7"/>
+            <wp:cNvGraphicFramePr>
+              <a:graphicFrameLocks xmlns:a="http://schemas.openxmlformats.org/drawingml/2006/main" noChangeAspect="1"/>
+            </wp:cNvGraphicFramePr>
+            <a:graphic xmlns:a="http://schemas.openxmlformats.org/drawingml/2006/main">
+              <a:graphicData uri="http://schemas.openxmlformats.org/drawingml/2006/picture">
+                <pic:pic xmlns:pic="http://schemas.openxmlformats.org/drawingml/2006/picture">
+                  <pic:nvPicPr>
+                    <pic:cNvPr id="0" name=""/>
+                    <pic:cNvPicPr/>
+                  </pic:nvPicPr>
+                  <pic:blipFill>
+                    <a:blip r:embed="rId12"/>
+                    <a:stretch>
+                      <a:fillRect/>
+                    </a:stretch>
+                  </pic:blipFill>
+                  <pic:spPr>
+                    <a:xfrm>
+                      <a:off x="0" y="0"/>
+                      <a:ext cx="2784764" cy="2549477"/>
+                    </a:xfrm>
+                    <a:prstGeom prst="rect">
+                      <a:avLst/>
+                    </a:prstGeom>
+                  </pic:spPr>
+                </pic:pic>
+              </a:graphicData>
+            </a:graphic>
+          </wp:inline>
+        </w:drawing>
+      </w:r>
+    </w:p>
+    <w:p>
+      <w:pPr>
+        <w:pStyle w:val="a5"/>
+        <w:ind w:left="360" w:firstLineChars="0" w:firstLine="0"/>
+        <w:jc w:val="left"/>
+      </w:pPr>
+      <w:r>
+        <w:t>And using quotes based classification methodology produces worse results both in terms of concurrent period regression and one period ahead prediction.</w:t>
+      </w:r>
+    </w:p>
+    <w:p>
+      <w:pPr>
+        <w:pStyle w:val="a5"/>
+        <w:ind w:left="360" w:firstLineChars="0" w:firstLine="0"/>
+        <w:jc w:val="left"/>
       </w:pPr>
     </w:p>
     <w:p>
@@ -2304,13 +3444,7 @@
         <w:ind w:firstLineChars="0"/>
       </w:pPr>
       <w:r>
-        <w:t xml:space="preserve">Use same approach as in 2 for </w:t>
-      </w:r>
-      <w:r>
-        <w:t xml:space="preserve">assigning </w:t>
-      </w:r>
-      <w:r>
-        <w:t>buy/sell by quotes.</w:t>
+        <w:t>Time bucket concurrent analysis:</w:t>
       </w:r>
     </w:p>
     <w:p>
@@ -2318,8 +3452,309 @@
         <w:pStyle w:val="a5"/>
         <w:ind w:left="360" w:firstLineChars="0" w:firstLine="0"/>
       </w:pPr>
-      <w:bookmarkStart w:id="0" w:name="_GoBack"/>
-      <w:bookmarkEnd w:id="0"/>
+    </w:p>
+    <w:p>
+      <w:pPr>
+        <w:pStyle w:val="a5"/>
+        <w:ind w:left="360" w:firstLineChars="0" w:firstLine="0"/>
+      </w:pPr>
+      <w:r>
+        <w:t xml:space="preserve">If we digress from VPIN methodology of calculating SOI, and instead define SOI using time buckets, we find the highest concurrent regression R^2 dropped to 0.233, with a time bucket size of 150s. </w:t>
+      </w:r>
+      <w:r>
+        <w:t xml:space="preserve">Note when we choose the time bucket bin size, if the time bin size is large, we are unlikely obtain strong prediction results even if we obtain meaning same period association between SOI and price change. </w:t>
+      </w:r>
+    </w:p>
+    <w:p>
+      <w:pPr>
+        <w:pStyle w:val="a5"/>
+        <w:ind w:left="360" w:firstLineChars="0" w:firstLine="0"/>
+        <w:jc w:val="center"/>
+      </w:pPr>
+      <w:r>
+        <w:rPr>
+          <w:noProof/>
+        </w:rPr>
+        <w:drawing>
+          <wp:inline distT="0" distB="0" distL="0" distR="0" wp14:anchorId="15E2A175" wp14:editId="76ABDAA7">
+            <wp:extent cx="3172412" cy="2812211"/>
+            <wp:effectExtent l="0" t="0" r="9525" b="7620"/>
+            <wp:docPr id="12" name="Picture 12"/>
+            <wp:cNvGraphicFramePr>
+              <a:graphicFrameLocks xmlns:a="http://schemas.openxmlformats.org/drawingml/2006/main" noChangeAspect="1"/>
+            </wp:cNvGraphicFramePr>
+            <a:graphic xmlns:a="http://schemas.openxmlformats.org/drawingml/2006/main">
+              <a:graphicData uri="http://schemas.openxmlformats.org/drawingml/2006/picture">
+                <pic:pic xmlns:pic="http://schemas.openxmlformats.org/drawingml/2006/picture">
+                  <pic:nvPicPr>
+                    <pic:cNvPr id="0" name=""/>
+                    <pic:cNvPicPr/>
+                  </pic:nvPicPr>
+                  <pic:blipFill>
+                    <a:blip r:embed="rId13"/>
+                    <a:stretch>
+                      <a:fillRect/>
+                    </a:stretch>
+                  </pic:blipFill>
+                  <pic:spPr>
+                    <a:xfrm>
+                      <a:off x="0" y="0"/>
+                      <a:ext cx="3181546" cy="2820308"/>
+                    </a:xfrm>
+                    <a:prstGeom prst="rect">
+                      <a:avLst/>
+                    </a:prstGeom>
+                  </pic:spPr>
+                </pic:pic>
+              </a:graphicData>
+            </a:graphic>
+          </wp:inline>
+        </w:drawing>
+      </w:r>
+    </w:p>
+    <w:p>
+      <w:pPr>
+        <w:pStyle w:val="a5"/>
+        <w:ind w:left="360" w:firstLineChars="0" w:firstLine="0"/>
+      </w:pPr>
+      <w:r>
+        <w:t>From the graph</w:t>
+      </w:r>
+      <w:r>
+        <w:t>, we can conclude that the association between SOI calculated using time buckets and concurrent period price change is not strong. And using an extended model</w:t>
+      </w:r>
+    </w:p>
+    <w:p>
+      <w:pPr>
+        <w:pStyle w:val="a5"/>
+        <w:ind w:left="360" w:firstLineChars="0" w:firstLine="0"/>
+      </w:pPr>
+      <w:r>
+        <w:lastRenderedPageBreak/>
+        <w:t xml:space="preserve"> </w:t>
+      </w:r>
+    </w:p>
+    <w:p>
+      <w:pPr>
+        <w:pStyle w:val="a5"/>
+        <w:ind w:left="360" w:firstLineChars="0" w:firstLine="0"/>
+      </w:pPr>
+      <m:oMathPara>
+        <m:oMath>
+          <m:r>
+            <w:rPr>
+              <w:rFonts w:ascii="Cambria Math" w:hAnsi="Cambria Math"/>
+            </w:rPr>
+            <m:t>∆</m:t>
+          </m:r>
+          <m:sSub>
+            <m:sSubPr>
+              <m:ctrlPr>
+                <w:rPr>
+                  <w:rFonts w:ascii="Cambria Math" w:hAnsi="Cambria Math"/>
+                  <w:i/>
+                </w:rPr>
+              </m:ctrlPr>
+            </m:sSubPr>
+            <m:e>
+              <m:r>
+                <w:rPr>
+                  <w:rFonts w:ascii="Cambria Math" w:hAnsi="Cambria Math"/>
+                </w:rPr>
+                <m:t>P</m:t>
+              </m:r>
+            </m:e>
+            <m:sub>
+              <m:r>
+                <w:rPr>
+                  <w:rFonts w:ascii="Cambria Math" w:hAnsi="Cambria Math"/>
+                </w:rPr>
+                <m:t>t</m:t>
+              </m:r>
+            </m:sub>
+          </m:sSub>
+          <m:r>
+            <w:rPr>
+              <w:rFonts w:ascii="Cambria Math" w:hAnsi="Cambria Math"/>
+            </w:rPr>
+            <m:t>~EMA</m:t>
+          </m:r>
+          <m:d>
+            <m:dPr>
+              <m:ctrlPr>
+                <w:rPr>
+                  <w:rFonts w:ascii="Cambria Math" w:hAnsi="Cambria Math"/>
+                  <w:i/>
+                </w:rPr>
+              </m:ctrlPr>
+            </m:dPr>
+            <m:e>
+              <m:sSub>
+                <m:sSubPr>
+                  <m:ctrlPr>
+                    <w:rPr>
+                      <w:rFonts w:ascii="Cambria Math" w:hAnsi="Cambria Math"/>
+                      <w:i/>
+                    </w:rPr>
+                  </m:ctrlPr>
+                </m:sSubPr>
+                <m:e>
+                  <m:r>
+                    <w:rPr>
+                      <w:rFonts w:ascii="Cambria Math" w:hAnsi="Cambria Math"/>
+                    </w:rPr>
+                    <m:t>SOI</m:t>
+                  </m:r>
+                </m:e>
+                <m:sub>
+                  <m:r>
+                    <w:rPr>
+                      <w:rFonts w:ascii="Cambria Math" w:hAnsi="Cambria Math"/>
+                    </w:rPr>
+                    <m:t>t-1</m:t>
+                  </m:r>
+                </m:sub>
+              </m:sSub>
+              <m:r>
+                <w:rPr>
+                  <w:rFonts w:ascii="Cambria Math" w:hAnsi="Cambria Math"/>
+                </w:rPr>
+                <m:t>,1</m:t>
+              </m:r>
+            </m:e>
+          </m:d>
+          <m:r>
+            <w:rPr>
+              <w:rFonts w:ascii="Cambria Math" w:hAnsi="Cambria Math"/>
+            </w:rPr>
+            <m:t>+EMA</m:t>
+          </m:r>
+          <m:d>
+            <m:dPr>
+              <m:ctrlPr>
+                <w:rPr>
+                  <w:rFonts w:ascii="Cambria Math" w:hAnsi="Cambria Math"/>
+                  <w:i/>
+                </w:rPr>
+              </m:ctrlPr>
+            </m:dPr>
+            <m:e>
+              <m:sSub>
+                <m:sSubPr>
+                  <m:ctrlPr>
+                    <w:rPr>
+                      <w:rFonts w:ascii="Cambria Math" w:hAnsi="Cambria Math"/>
+                      <w:i/>
+                    </w:rPr>
+                  </m:ctrlPr>
+                </m:sSubPr>
+                <m:e>
+                  <m:r>
+                    <w:rPr>
+                      <w:rFonts w:ascii="Cambria Math" w:hAnsi="Cambria Math"/>
+                    </w:rPr>
+                    <m:t>SOI</m:t>
+                  </m:r>
+                </m:e>
+                <m:sub>
+                  <m:r>
+                    <w:rPr>
+                      <w:rFonts w:ascii="Cambria Math" w:hAnsi="Cambria Math"/>
+                    </w:rPr>
+                    <m:t>t-2</m:t>
+                  </m:r>
+                </m:sub>
+              </m:sSub>
+              <m:r>
+                <w:rPr>
+                  <w:rFonts w:ascii="Cambria Math" w:hAnsi="Cambria Math"/>
+                </w:rPr>
+                <m:t>,2</m:t>
+              </m:r>
+            </m:e>
+          </m:d>
+        </m:oMath>
+      </m:oMathPara>
+    </w:p>
+    <w:p>
+      <w:pPr>
+        <w:pStyle w:val="a5"/>
+        <w:ind w:left="360" w:firstLineChars="0" w:firstLine="0"/>
+      </w:pPr>
+    </w:p>
+    <w:p>
+      <w:pPr>
+        <w:pStyle w:val="a5"/>
+        <w:ind w:left="360" w:firstLineChars="0" w:firstLine="0"/>
+      </w:pPr>
+      <w:r>
+        <w:t xml:space="preserve">Using the same time bucket size of 150s, the </w:t>
+      </w:r>
+      <w:r>
+        <w:t>model gives an R^2 that is virtually 0. Below is the plot:</w:t>
+      </w:r>
+    </w:p>
+    <w:p>
+      <w:pPr>
+        <w:pStyle w:val="a5"/>
+        <w:ind w:left="360" w:firstLineChars="0" w:firstLine="0"/>
+        <w:jc w:val="center"/>
+      </w:pPr>
+      <w:r>
+        <w:rPr>
+          <w:noProof/>
+        </w:rPr>
+        <w:drawing>
+          <wp:inline distT="0" distB="0" distL="0" distR="0" wp14:anchorId="0B37F578" wp14:editId="68E04DDE">
+            <wp:extent cx="3838755" cy="3310926"/>
+            <wp:effectExtent l="0" t="0" r="9525" b="3810"/>
+            <wp:docPr id="15" name="Picture 15"/>
+            <wp:cNvGraphicFramePr>
+              <a:graphicFrameLocks xmlns:a="http://schemas.openxmlformats.org/drawingml/2006/main" noChangeAspect="1"/>
+            </wp:cNvGraphicFramePr>
+            <a:graphic xmlns:a="http://schemas.openxmlformats.org/drawingml/2006/main">
+              <a:graphicData uri="http://schemas.openxmlformats.org/drawingml/2006/picture">
+                <pic:pic xmlns:pic="http://schemas.openxmlformats.org/drawingml/2006/picture">
+                  <pic:nvPicPr>
+                    <pic:cNvPr id="0" name=""/>
+                    <pic:cNvPicPr/>
+                  </pic:nvPicPr>
+                  <pic:blipFill>
+                    <a:blip r:embed="rId14"/>
+                    <a:stretch>
+                      <a:fillRect/>
+                    </a:stretch>
+                  </pic:blipFill>
+                  <pic:spPr>
+                    <a:xfrm>
+                      <a:off x="0" y="0"/>
+                      <a:ext cx="3838755" cy="3310926"/>
+                    </a:xfrm>
+                    <a:prstGeom prst="rect">
+                      <a:avLst/>
+                    </a:prstGeom>
+                  </pic:spPr>
+                </pic:pic>
+              </a:graphicData>
+            </a:graphic>
+          </wp:inline>
+        </w:drawing>
+      </w:r>
+    </w:p>
+    <w:p>
+      <w:pPr>
+        <w:pStyle w:val="a5"/>
+        <w:ind w:left="360" w:firstLineChars="0" w:firstLine="0"/>
+      </w:pPr>
+      <w:r>
+        <w:t xml:space="preserve">And we conclude this extended model does not have any predictive power, either. </w:t>
+      </w:r>
+    </w:p>
+    <w:p>
+      <w:pPr>
+        <w:pStyle w:val="a5"/>
+        <w:ind w:left="360" w:firstLineChars="0" w:firstLine="0"/>
+      </w:pPr>
     </w:p>
     <w:p>
       <w:pPr>
@@ -2330,37 +3765,1017 @@
         </w:numPr>
         <w:ind w:firstLineChars="0"/>
       </w:pPr>
+      <w:r>
+        <w:t>Time bin concurrent analysis on SPY</w:t>
+      </w:r>
+    </w:p>
+    <w:tbl>
+      <w:tblPr>
+        <w:tblW w:w="3040" w:type="dxa"/>
+        <w:jc w:val="center"/>
+        <w:tblInd w:w="93" w:type="dxa"/>
+        <w:tblLook w:val="04A0" w:firstRow="1" w:lastRow="0" w:firstColumn="1" w:lastColumn="0" w:noHBand="0" w:noVBand="1"/>
+      </w:tblPr>
+      <w:tblGrid>
+        <w:gridCol w:w="2180"/>
+        <w:gridCol w:w="860"/>
+      </w:tblGrid>
+      <w:tr>
+        <w:trPr>
+          <w:trHeight w:val="300"/>
+          <w:jc w:val="center"/>
+        </w:trPr>
+        <w:tc>
+          <w:tcPr>
+            <w:tcW w:w="2180" w:type="dxa"/>
+            <w:tcBorders>
+              <w:top w:val="single" w:sz="4" w:space="0" w:color="4F81BD"/>
+              <w:left w:val="nil"/>
+              <w:bottom w:val="single" w:sz="4" w:space="0" w:color="4F81BD"/>
+              <w:right w:val="nil"/>
+            </w:tcBorders>
+            <w:shd w:val="clear" w:color="auto" w:fill="auto"/>
+            <w:noWrap/>
+            <w:vAlign w:val="bottom"/>
+            <w:hideMark/>
+          </w:tcPr>
+          <w:p>
+            <w:pPr>
+              <w:widowControl/>
+              <w:jc w:val="right"/>
+              <w:rPr>
+                <w:rFonts w:ascii="宋体" w:eastAsia="宋体" w:hAnsi="宋体" w:cs="Times New Roman"/>
+                <w:b/>
+                <w:bCs/>
+                <w:color w:val="366092"/>
+                <w:kern w:val="0"/>
+              </w:rPr>
+            </w:pPr>
+            <w:proofErr w:type="spellStart"/>
+            <w:r>
+              <w:rPr>
+                <w:rFonts w:ascii="宋体" w:eastAsia="宋体" w:hAnsi="宋体" w:cs="Times New Roman" w:hint="eastAsia"/>
+                <w:b/>
+                <w:bCs/>
+                <w:color w:val="366092"/>
+                <w:kern w:val="0"/>
+              </w:rPr>
+              <w:t>Time_Threshold</w:t>
+            </w:r>
+            <w:proofErr w:type="spellEnd"/>
+          </w:p>
+        </w:tc>
+        <w:tc>
+          <w:tcPr>
+            <w:tcW w:w="860" w:type="dxa"/>
+            <w:tcBorders>
+              <w:top w:val="single" w:sz="4" w:space="0" w:color="4F81BD"/>
+              <w:left w:val="nil"/>
+              <w:bottom w:val="single" w:sz="4" w:space="0" w:color="4F81BD"/>
+              <w:right w:val="nil"/>
+            </w:tcBorders>
+            <w:shd w:val="clear" w:color="auto" w:fill="auto"/>
+            <w:noWrap/>
+            <w:vAlign w:val="bottom"/>
+            <w:hideMark/>
+          </w:tcPr>
+          <w:p>
+            <w:pPr>
+              <w:widowControl/>
+              <w:jc w:val="right"/>
+              <w:rPr>
+                <w:rFonts w:ascii="宋体" w:eastAsia="宋体" w:hAnsi="宋体" w:cs="Times New Roman"/>
+                <w:b/>
+                <w:bCs/>
+                <w:color w:val="366092"/>
+                <w:kern w:val="0"/>
+              </w:rPr>
+            </w:pPr>
+            <w:r>
+              <w:rPr>
+                <w:rFonts w:ascii="宋体" w:eastAsia="宋体" w:hAnsi="宋体" w:cs="Times New Roman" w:hint="eastAsia"/>
+                <w:b/>
+                <w:bCs/>
+                <w:color w:val="366092"/>
+                <w:kern w:val="0"/>
+              </w:rPr>
+              <w:t>R^2</w:t>
+            </w:r>
+          </w:p>
+        </w:tc>
+      </w:tr>
+      <w:tr>
+        <w:trPr>
+          <w:trHeight w:val="300"/>
+          <w:jc w:val="center"/>
+        </w:trPr>
+        <w:tc>
+          <w:tcPr>
+            <w:tcW w:w="2180" w:type="dxa"/>
+            <w:tcBorders>
+              <w:top w:val="nil"/>
+              <w:left w:val="nil"/>
+              <w:bottom w:val="nil"/>
+              <w:right w:val="nil"/>
+            </w:tcBorders>
+            <w:shd w:val="clear" w:color="DCE6F1" w:fill="DCE6F1"/>
+            <w:noWrap/>
+            <w:vAlign w:val="bottom"/>
+            <w:hideMark/>
+          </w:tcPr>
+          <w:p>
+            <w:pPr>
+              <w:widowControl/>
+              <w:jc w:val="right"/>
+              <w:rPr>
+                <w:rFonts w:ascii="宋体" w:eastAsia="宋体" w:hAnsi="宋体" w:cs="Times New Roman"/>
+                <w:color w:val="366092"/>
+                <w:kern w:val="0"/>
+              </w:rPr>
+            </w:pPr>
+            <w:r>
+              <w:rPr>
+                <w:rFonts w:ascii="宋体" w:eastAsia="宋体" w:hAnsi="宋体" w:cs="Times New Roman" w:hint="eastAsia"/>
+                <w:color w:val="366092"/>
+                <w:kern w:val="0"/>
+              </w:rPr>
+              <w:t>120 _ 10000</w:t>
+            </w:r>
+          </w:p>
+        </w:tc>
+        <w:tc>
+          <w:tcPr>
+            <w:tcW w:w="860" w:type="dxa"/>
+            <w:tcBorders>
+              <w:top w:val="nil"/>
+              <w:left w:val="nil"/>
+              <w:bottom w:val="nil"/>
+              <w:right w:val="nil"/>
+            </w:tcBorders>
+            <w:shd w:val="clear" w:color="DCE6F1" w:fill="DCE6F1"/>
+            <w:noWrap/>
+            <w:vAlign w:val="bottom"/>
+            <w:hideMark/>
+          </w:tcPr>
+          <w:p>
+            <w:pPr>
+              <w:widowControl/>
+              <w:jc w:val="right"/>
+              <w:rPr>
+                <w:rFonts w:ascii="宋体" w:eastAsia="宋体" w:hAnsi="宋体" w:cs="Times New Roman"/>
+                <w:color w:val="366092"/>
+                <w:kern w:val="0"/>
+              </w:rPr>
+            </w:pPr>
+            <w:r>
+              <w:rPr>
+                <w:rFonts w:ascii="宋体" w:eastAsia="宋体" w:hAnsi="宋体" w:cs="Times New Roman" w:hint="eastAsia"/>
+                <w:color w:val="366092"/>
+                <w:kern w:val="0"/>
+              </w:rPr>
+              <w:t>23.3%</w:t>
+            </w:r>
+          </w:p>
+        </w:tc>
+      </w:tr>
+      <w:tr>
+        <w:trPr>
+          <w:trHeight w:val="300"/>
+          <w:jc w:val="center"/>
+        </w:trPr>
+        <w:tc>
+          <w:tcPr>
+            <w:tcW w:w="2180" w:type="dxa"/>
+            <w:tcBorders>
+              <w:top w:val="nil"/>
+              <w:left w:val="nil"/>
+              <w:bottom w:val="nil"/>
+              <w:right w:val="nil"/>
+            </w:tcBorders>
+            <w:shd w:val="clear" w:color="auto" w:fill="auto"/>
+            <w:noWrap/>
+            <w:vAlign w:val="bottom"/>
+            <w:hideMark/>
+          </w:tcPr>
+          <w:p>
+            <w:pPr>
+              <w:widowControl/>
+              <w:jc w:val="right"/>
+              <w:rPr>
+                <w:rFonts w:ascii="宋体" w:eastAsia="宋体" w:hAnsi="宋体" w:cs="Times New Roman"/>
+                <w:color w:val="366092"/>
+                <w:kern w:val="0"/>
+              </w:rPr>
+            </w:pPr>
+            <w:r>
+              <w:rPr>
+                <w:rFonts w:ascii="宋体" w:eastAsia="宋体" w:hAnsi="宋体" w:cs="Times New Roman" w:hint="eastAsia"/>
+                <w:color w:val="366092"/>
+                <w:kern w:val="0"/>
+              </w:rPr>
+              <w:t>30 _ 10000</w:t>
+            </w:r>
+          </w:p>
+        </w:tc>
+        <w:tc>
+          <w:tcPr>
+            <w:tcW w:w="860" w:type="dxa"/>
+            <w:tcBorders>
+              <w:top w:val="nil"/>
+              <w:left w:val="nil"/>
+              <w:bottom w:val="nil"/>
+              <w:right w:val="nil"/>
+            </w:tcBorders>
+            <w:shd w:val="clear" w:color="auto" w:fill="auto"/>
+            <w:noWrap/>
+            <w:vAlign w:val="bottom"/>
+            <w:hideMark/>
+          </w:tcPr>
+          <w:p>
+            <w:pPr>
+              <w:widowControl/>
+              <w:jc w:val="right"/>
+              <w:rPr>
+                <w:rFonts w:ascii="宋体" w:eastAsia="宋体" w:hAnsi="宋体" w:cs="Times New Roman"/>
+                <w:color w:val="366092"/>
+                <w:kern w:val="0"/>
+              </w:rPr>
+            </w:pPr>
+            <w:r>
+              <w:rPr>
+                <w:rFonts w:ascii="宋体" w:eastAsia="宋体" w:hAnsi="宋体" w:cs="Times New Roman" w:hint="eastAsia"/>
+                <w:color w:val="366092"/>
+                <w:kern w:val="0"/>
+              </w:rPr>
+              <w:t>23.0%</w:t>
+            </w:r>
+          </w:p>
+        </w:tc>
+      </w:tr>
+      <w:tr>
+        <w:trPr>
+          <w:trHeight w:val="300"/>
+          <w:jc w:val="center"/>
+        </w:trPr>
+        <w:tc>
+          <w:tcPr>
+            <w:tcW w:w="2180" w:type="dxa"/>
+            <w:tcBorders>
+              <w:top w:val="nil"/>
+              <w:left w:val="nil"/>
+              <w:bottom w:val="nil"/>
+              <w:right w:val="nil"/>
+            </w:tcBorders>
+            <w:shd w:val="clear" w:color="DCE6F1" w:fill="DCE6F1"/>
+            <w:noWrap/>
+            <w:vAlign w:val="bottom"/>
+            <w:hideMark/>
+          </w:tcPr>
+          <w:p>
+            <w:pPr>
+              <w:widowControl/>
+              <w:jc w:val="right"/>
+              <w:rPr>
+                <w:rFonts w:ascii="宋体" w:eastAsia="宋体" w:hAnsi="宋体" w:cs="Times New Roman"/>
+                <w:color w:val="366092"/>
+                <w:kern w:val="0"/>
+              </w:rPr>
+            </w:pPr>
+            <w:r>
+              <w:rPr>
+                <w:rFonts w:ascii="宋体" w:eastAsia="宋体" w:hAnsi="宋体" w:cs="Times New Roman" w:hint="eastAsia"/>
+                <w:color w:val="366092"/>
+                <w:kern w:val="0"/>
+              </w:rPr>
+              <w:t>60 _ 10000</w:t>
+            </w:r>
+          </w:p>
+        </w:tc>
+        <w:tc>
+          <w:tcPr>
+            <w:tcW w:w="860" w:type="dxa"/>
+            <w:tcBorders>
+              <w:top w:val="nil"/>
+              <w:left w:val="nil"/>
+              <w:bottom w:val="nil"/>
+              <w:right w:val="nil"/>
+            </w:tcBorders>
+            <w:shd w:val="clear" w:color="DCE6F1" w:fill="DCE6F1"/>
+            <w:noWrap/>
+            <w:vAlign w:val="bottom"/>
+            <w:hideMark/>
+          </w:tcPr>
+          <w:p>
+            <w:pPr>
+              <w:widowControl/>
+              <w:jc w:val="right"/>
+              <w:rPr>
+                <w:rFonts w:ascii="宋体" w:eastAsia="宋体" w:hAnsi="宋体" w:cs="Times New Roman"/>
+                <w:color w:val="366092"/>
+                <w:kern w:val="0"/>
+              </w:rPr>
+            </w:pPr>
+            <w:r>
+              <w:rPr>
+                <w:rFonts w:ascii="宋体" w:eastAsia="宋体" w:hAnsi="宋体" w:cs="Times New Roman" w:hint="eastAsia"/>
+                <w:color w:val="366092"/>
+                <w:kern w:val="0"/>
+              </w:rPr>
+              <w:t>22.8%</w:t>
+            </w:r>
+          </w:p>
+        </w:tc>
+      </w:tr>
+      <w:tr>
+        <w:trPr>
+          <w:trHeight w:val="300"/>
+          <w:jc w:val="center"/>
+        </w:trPr>
+        <w:tc>
+          <w:tcPr>
+            <w:tcW w:w="2180" w:type="dxa"/>
+            <w:tcBorders>
+              <w:top w:val="nil"/>
+              <w:left w:val="nil"/>
+              <w:bottom w:val="nil"/>
+              <w:right w:val="nil"/>
+            </w:tcBorders>
+            <w:shd w:val="clear" w:color="auto" w:fill="auto"/>
+            <w:noWrap/>
+            <w:vAlign w:val="bottom"/>
+            <w:hideMark/>
+          </w:tcPr>
+          <w:p>
+            <w:pPr>
+              <w:widowControl/>
+              <w:jc w:val="right"/>
+              <w:rPr>
+                <w:rFonts w:ascii="宋体" w:eastAsia="宋体" w:hAnsi="宋体" w:cs="Times New Roman"/>
+                <w:color w:val="366092"/>
+                <w:kern w:val="0"/>
+              </w:rPr>
+            </w:pPr>
+            <w:r>
+              <w:rPr>
+                <w:rFonts w:ascii="宋体" w:eastAsia="宋体" w:hAnsi="宋体" w:cs="Times New Roman" w:hint="eastAsia"/>
+                <w:color w:val="366092"/>
+                <w:kern w:val="0"/>
+              </w:rPr>
+              <w:t>90 _ 10000</w:t>
+            </w:r>
+          </w:p>
+        </w:tc>
+        <w:tc>
+          <w:tcPr>
+            <w:tcW w:w="860" w:type="dxa"/>
+            <w:tcBorders>
+              <w:top w:val="nil"/>
+              <w:left w:val="nil"/>
+              <w:bottom w:val="nil"/>
+              <w:right w:val="nil"/>
+            </w:tcBorders>
+            <w:shd w:val="clear" w:color="auto" w:fill="auto"/>
+            <w:noWrap/>
+            <w:vAlign w:val="bottom"/>
+            <w:hideMark/>
+          </w:tcPr>
+          <w:p>
+            <w:pPr>
+              <w:widowControl/>
+              <w:jc w:val="right"/>
+              <w:rPr>
+                <w:rFonts w:ascii="宋体" w:eastAsia="宋体" w:hAnsi="宋体" w:cs="Times New Roman"/>
+                <w:color w:val="366092"/>
+                <w:kern w:val="0"/>
+              </w:rPr>
+            </w:pPr>
+            <w:r>
+              <w:rPr>
+                <w:rFonts w:ascii="宋体" w:eastAsia="宋体" w:hAnsi="宋体" w:cs="Times New Roman" w:hint="eastAsia"/>
+                <w:color w:val="366092"/>
+                <w:kern w:val="0"/>
+              </w:rPr>
+              <w:t>22.8%</w:t>
+            </w:r>
+          </w:p>
+        </w:tc>
+      </w:tr>
+      <w:tr>
+        <w:trPr>
+          <w:trHeight w:val="300"/>
+          <w:jc w:val="center"/>
+        </w:trPr>
+        <w:tc>
+          <w:tcPr>
+            <w:tcW w:w="2180" w:type="dxa"/>
+            <w:tcBorders>
+              <w:top w:val="nil"/>
+              <w:left w:val="nil"/>
+              <w:bottom w:val="nil"/>
+              <w:right w:val="nil"/>
+            </w:tcBorders>
+            <w:shd w:val="clear" w:color="DCE6F1" w:fill="DCE6F1"/>
+            <w:noWrap/>
+            <w:vAlign w:val="bottom"/>
+            <w:hideMark/>
+          </w:tcPr>
+          <w:p>
+            <w:pPr>
+              <w:widowControl/>
+              <w:jc w:val="right"/>
+              <w:rPr>
+                <w:rFonts w:ascii="宋体" w:eastAsia="宋体" w:hAnsi="宋体" w:cs="Times New Roman"/>
+                <w:color w:val="366092"/>
+                <w:kern w:val="0"/>
+              </w:rPr>
+            </w:pPr>
+            <w:r>
+              <w:rPr>
+                <w:rFonts w:ascii="宋体" w:eastAsia="宋体" w:hAnsi="宋体" w:cs="Times New Roman" w:hint="eastAsia"/>
+                <w:color w:val="366092"/>
+                <w:kern w:val="0"/>
+              </w:rPr>
+              <w:t>180 _ 10000</w:t>
+            </w:r>
+          </w:p>
+        </w:tc>
+        <w:tc>
+          <w:tcPr>
+            <w:tcW w:w="860" w:type="dxa"/>
+            <w:tcBorders>
+              <w:top w:val="nil"/>
+              <w:left w:val="nil"/>
+              <w:bottom w:val="nil"/>
+              <w:right w:val="nil"/>
+            </w:tcBorders>
+            <w:shd w:val="clear" w:color="DCE6F1" w:fill="DCE6F1"/>
+            <w:noWrap/>
+            <w:vAlign w:val="bottom"/>
+            <w:hideMark/>
+          </w:tcPr>
+          <w:p>
+            <w:pPr>
+              <w:widowControl/>
+              <w:jc w:val="right"/>
+              <w:rPr>
+                <w:rFonts w:ascii="宋体" w:eastAsia="宋体" w:hAnsi="宋体" w:cs="Times New Roman"/>
+                <w:color w:val="366092"/>
+                <w:kern w:val="0"/>
+              </w:rPr>
+            </w:pPr>
+            <w:r>
+              <w:rPr>
+                <w:rFonts w:ascii="宋体" w:eastAsia="宋体" w:hAnsi="宋体" w:cs="Times New Roman" w:hint="eastAsia"/>
+                <w:color w:val="366092"/>
+                <w:kern w:val="0"/>
+              </w:rPr>
+              <w:t>22.8%</w:t>
+            </w:r>
+          </w:p>
+        </w:tc>
+      </w:tr>
+      <w:tr>
+        <w:trPr>
+          <w:trHeight w:val="300"/>
+          <w:jc w:val="center"/>
+        </w:trPr>
+        <w:tc>
+          <w:tcPr>
+            <w:tcW w:w="2180" w:type="dxa"/>
+            <w:tcBorders>
+              <w:top w:val="nil"/>
+              <w:left w:val="nil"/>
+              <w:bottom w:val="nil"/>
+              <w:right w:val="nil"/>
+            </w:tcBorders>
+            <w:shd w:val="clear" w:color="auto" w:fill="auto"/>
+            <w:noWrap/>
+            <w:vAlign w:val="bottom"/>
+            <w:hideMark/>
+          </w:tcPr>
+          <w:p>
+            <w:pPr>
+              <w:widowControl/>
+              <w:jc w:val="right"/>
+              <w:rPr>
+                <w:rFonts w:ascii="宋体" w:eastAsia="宋体" w:hAnsi="宋体" w:cs="Times New Roman"/>
+                <w:color w:val="366092"/>
+                <w:kern w:val="0"/>
+              </w:rPr>
+            </w:pPr>
+            <w:r>
+              <w:rPr>
+                <w:rFonts w:ascii="宋体" w:eastAsia="宋体" w:hAnsi="宋体" w:cs="Times New Roman" w:hint="eastAsia"/>
+                <w:color w:val="366092"/>
+                <w:kern w:val="0"/>
+              </w:rPr>
+              <w:t>150 _ 10000</w:t>
+            </w:r>
+          </w:p>
+        </w:tc>
+        <w:tc>
+          <w:tcPr>
+            <w:tcW w:w="860" w:type="dxa"/>
+            <w:tcBorders>
+              <w:top w:val="nil"/>
+              <w:left w:val="nil"/>
+              <w:bottom w:val="nil"/>
+              <w:right w:val="nil"/>
+            </w:tcBorders>
+            <w:shd w:val="clear" w:color="auto" w:fill="auto"/>
+            <w:noWrap/>
+            <w:vAlign w:val="bottom"/>
+            <w:hideMark/>
+          </w:tcPr>
+          <w:p>
+            <w:pPr>
+              <w:widowControl/>
+              <w:jc w:val="right"/>
+              <w:rPr>
+                <w:rFonts w:ascii="宋体" w:eastAsia="宋体" w:hAnsi="宋体" w:cs="Times New Roman"/>
+                <w:color w:val="366092"/>
+                <w:kern w:val="0"/>
+              </w:rPr>
+            </w:pPr>
+            <w:r>
+              <w:rPr>
+                <w:rFonts w:ascii="宋体" w:eastAsia="宋体" w:hAnsi="宋体" w:cs="Times New Roman" w:hint="eastAsia"/>
+                <w:color w:val="366092"/>
+                <w:kern w:val="0"/>
+              </w:rPr>
+              <w:t>21.1%</w:t>
+            </w:r>
+          </w:p>
+        </w:tc>
+      </w:tr>
+      <w:tr>
+        <w:trPr>
+          <w:trHeight w:val="300"/>
+          <w:jc w:val="center"/>
+        </w:trPr>
+        <w:tc>
+          <w:tcPr>
+            <w:tcW w:w="2180" w:type="dxa"/>
+            <w:tcBorders>
+              <w:top w:val="nil"/>
+              <w:left w:val="nil"/>
+              <w:bottom w:val="nil"/>
+              <w:right w:val="nil"/>
+            </w:tcBorders>
+            <w:shd w:val="clear" w:color="DCE6F1" w:fill="DCE6F1"/>
+            <w:noWrap/>
+            <w:vAlign w:val="bottom"/>
+            <w:hideMark/>
+          </w:tcPr>
+          <w:p>
+            <w:pPr>
+              <w:widowControl/>
+              <w:jc w:val="right"/>
+              <w:rPr>
+                <w:rFonts w:ascii="宋体" w:eastAsia="宋体" w:hAnsi="宋体" w:cs="Times New Roman"/>
+                <w:color w:val="366092"/>
+                <w:kern w:val="0"/>
+              </w:rPr>
+            </w:pPr>
+            <w:r>
+              <w:rPr>
+                <w:rFonts w:ascii="宋体" w:eastAsia="宋体" w:hAnsi="宋体" w:cs="Times New Roman" w:hint="eastAsia"/>
+                <w:color w:val="366092"/>
+                <w:kern w:val="0"/>
+              </w:rPr>
+              <w:t>30 _ 20000</w:t>
+            </w:r>
+          </w:p>
+        </w:tc>
+        <w:tc>
+          <w:tcPr>
+            <w:tcW w:w="860" w:type="dxa"/>
+            <w:tcBorders>
+              <w:top w:val="nil"/>
+              <w:left w:val="nil"/>
+              <w:bottom w:val="nil"/>
+              <w:right w:val="nil"/>
+            </w:tcBorders>
+            <w:shd w:val="clear" w:color="DCE6F1" w:fill="DCE6F1"/>
+            <w:noWrap/>
+            <w:vAlign w:val="bottom"/>
+            <w:hideMark/>
+          </w:tcPr>
+          <w:p>
+            <w:pPr>
+              <w:widowControl/>
+              <w:jc w:val="right"/>
+              <w:rPr>
+                <w:rFonts w:ascii="宋体" w:eastAsia="宋体" w:hAnsi="宋体" w:cs="Times New Roman"/>
+                <w:color w:val="366092"/>
+                <w:kern w:val="0"/>
+              </w:rPr>
+            </w:pPr>
+            <w:r>
+              <w:rPr>
+                <w:rFonts w:ascii="宋体" w:eastAsia="宋体" w:hAnsi="宋体" w:cs="Times New Roman" w:hint="eastAsia"/>
+                <w:color w:val="366092"/>
+                <w:kern w:val="0"/>
+              </w:rPr>
+              <w:t>5.2%</w:t>
+            </w:r>
+          </w:p>
+        </w:tc>
+      </w:tr>
+      <w:tr>
+        <w:trPr>
+          <w:trHeight w:val="300"/>
+          <w:jc w:val="center"/>
+        </w:trPr>
+        <w:tc>
+          <w:tcPr>
+            <w:tcW w:w="2180" w:type="dxa"/>
+            <w:tcBorders>
+              <w:top w:val="nil"/>
+              <w:left w:val="nil"/>
+              <w:bottom w:val="nil"/>
+              <w:right w:val="nil"/>
+            </w:tcBorders>
+            <w:shd w:val="clear" w:color="auto" w:fill="auto"/>
+            <w:noWrap/>
+            <w:vAlign w:val="bottom"/>
+            <w:hideMark/>
+          </w:tcPr>
+          <w:p>
+            <w:pPr>
+              <w:widowControl/>
+              <w:jc w:val="right"/>
+              <w:rPr>
+                <w:rFonts w:ascii="宋体" w:eastAsia="宋体" w:hAnsi="宋体" w:cs="Times New Roman"/>
+                <w:color w:val="366092"/>
+                <w:kern w:val="0"/>
+              </w:rPr>
+            </w:pPr>
+            <w:r>
+              <w:rPr>
+                <w:rFonts w:ascii="宋体" w:eastAsia="宋体" w:hAnsi="宋体" w:cs="Times New Roman" w:hint="eastAsia"/>
+                <w:color w:val="366092"/>
+                <w:kern w:val="0"/>
+              </w:rPr>
+              <w:t>120 _ 20000</w:t>
+            </w:r>
+          </w:p>
+        </w:tc>
+        <w:tc>
+          <w:tcPr>
+            <w:tcW w:w="860" w:type="dxa"/>
+            <w:tcBorders>
+              <w:top w:val="nil"/>
+              <w:left w:val="nil"/>
+              <w:bottom w:val="nil"/>
+              <w:right w:val="nil"/>
+            </w:tcBorders>
+            <w:shd w:val="clear" w:color="auto" w:fill="auto"/>
+            <w:noWrap/>
+            <w:vAlign w:val="bottom"/>
+            <w:hideMark/>
+          </w:tcPr>
+          <w:p>
+            <w:pPr>
+              <w:widowControl/>
+              <w:jc w:val="right"/>
+              <w:rPr>
+                <w:rFonts w:ascii="宋体" w:eastAsia="宋体" w:hAnsi="宋体" w:cs="Times New Roman"/>
+                <w:color w:val="366092"/>
+                <w:kern w:val="0"/>
+              </w:rPr>
+            </w:pPr>
+            <w:r>
+              <w:rPr>
+                <w:rFonts w:ascii="宋体" w:eastAsia="宋体" w:hAnsi="宋体" w:cs="Times New Roman" w:hint="eastAsia"/>
+                <w:color w:val="366092"/>
+                <w:kern w:val="0"/>
+              </w:rPr>
+              <w:t>4.7%</w:t>
+            </w:r>
+          </w:p>
+        </w:tc>
+      </w:tr>
+      <w:tr>
+        <w:trPr>
+          <w:trHeight w:val="300"/>
+          <w:jc w:val="center"/>
+        </w:trPr>
+        <w:tc>
+          <w:tcPr>
+            <w:tcW w:w="2180" w:type="dxa"/>
+            <w:tcBorders>
+              <w:top w:val="nil"/>
+              <w:left w:val="nil"/>
+              <w:bottom w:val="nil"/>
+              <w:right w:val="nil"/>
+            </w:tcBorders>
+            <w:shd w:val="clear" w:color="DCE6F1" w:fill="DCE6F1"/>
+            <w:noWrap/>
+            <w:vAlign w:val="bottom"/>
+            <w:hideMark/>
+          </w:tcPr>
+          <w:p>
+            <w:pPr>
+              <w:widowControl/>
+              <w:jc w:val="right"/>
+              <w:rPr>
+                <w:rFonts w:ascii="宋体" w:eastAsia="宋体" w:hAnsi="宋体" w:cs="Times New Roman"/>
+                <w:color w:val="366092"/>
+                <w:kern w:val="0"/>
+              </w:rPr>
+            </w:pPr>
+            <w:r>
+              <w:rPr>
+                <w:rFonts w:ascii="宋体" w:eastAsia="宋体" w:hAnsi="宋体" w:cs="Times New Roman" w:hint="eastAsia"/>
+                <w:color w:val="366092"/>
+                <w:kern w:val="0"/>
+              </w:rPr>
+              <w:t>90 _ 20000</w:t>
+            </w:r>
+          </w:p>
+        </w:tc>
+        <w:tc>
+          <w:tcPr>
+            <w:tcW w:w="860" w:type="dxa"/>
+            <w:tcBorders>
+              <w:top w:val="nil"/>
+              <w:left w:val="nil"/>
+              <w:bottom w:val="nil"/>
+              <w:right w:val="nil"/>
+            </w:tcBorders>
+            <w:shd w:val="clear" w:color="DCE6F1" w:fill="DCE6F1"/>
+            <w:noWrap/>
+            <w:vAlign w:val="bottom"/>
+            <w:hideMark/>
+          </w:tcPr>
+          <w:p>
+            <w:pPr>
+              <w:widowControl/>
+              <w:jc w:val="right"/>
+              <w:rPr>
+                <w:rFonts w:ascii="宋体" w:eastAsia="宋体" w:hAnsi="宋体" w:cs="Times New Roman"/>
+                <w:color w:val="366092"/>
+                <w:kern w:val="0"/>
+              </w:rPr>
+            </w:pPr>
+            <w:r>
+              <w:rPr>
+                <w:rFonts w:ascii="宋体" w:eastAsia="宋体" w:hAnsi="宋体" w:cs="Times New Roman" w:hint="eastAsia"/>
+                <w:color w:val="366092"/>
+                <w:kern w:val="0"/>
+              </w:rPr>
+              <w:t>4.6%</w:t>
+            </w:r>
+          </w:p>
+        </w:tc>
+      </w:tr>
+      <w:tr>
+        <w:trPr>
+          <w:trHeight w:val="300"/>
+          <w:jc w:val="center"/>
+        </w:trPr>
+        <w:tc>
+          <w:tcPr>
+            <w:tcW w:w="2180" w:type="dxa"/>
+            <w:tcBorders>
+              <w:top w:val="nil"/>
+              <w:left w:val="nil"/>
+              <w:bottom w:val="single" w:sz="4" w:space="0" w:color="4F81BD"/>
+              <w:right w:val="nil"/>
+            </w:tcBorders>
+            <w:shd w:val="clear" w:color="auto" w:fill="auto"/>
+            <w:noWrap/>
+            <w:vAlign w:val="bottom"/>
+            <w:hideMark/>
+          </w:tcPr>
+          <w:p>
+            <w:pPr>
+              <w:widowControl/>
+              <w:jc w:val="right"/>
+              <w:rPr>
+                <w:rFonts w:ascii="宋体" w:eastAsia="宋体" w:hAnsi="宋体" w:cs="Times New Roman"/>
+                <w:color w:val="366092"/>
+                <w:kern w:val="0"/>
+              </w:rPr>
+            </w:pPr>
+            <w:r>
+              <w:rPr>
+                <w:rFonts w:ascii="宋体" w:eastAsia="宋体" w:hAnsi="宋体" w:cs="Times New Roman" w:hint="eastAsia"/>
+                <w:color w:val="366092"/>
+                <w:kern w:val="0"/>
+              </w:rPr>
+              <w:t>180 _ 20000</w:t>
+            </w:r>
+          </w:p>
+        </w:tc>
+        <w:tc>
+          <w:tcPr>
+            <w:tcW w:w="860" w:type="dxa"/>
+            <w:tcBorders>
+              <w:top w:val="nil"/>
+              <w:left w:val="nil"/>
+              <w:bottom w:val="single" w:sz="4" w:space="0" w:color="4F81BD"/>
+              <w:right w:val="nil"/>
+            </w:tcBorders>
+            <w:shd w:val="clear" w:color="auto" w:fill="auto"/>
+            <w:noWrap/>
+            <w:vAlign w:val="bottom"/>
+            <w:hideMark/>
+          </w:tcPr>
+          <w:p>
+            <w:pPr>
+              <w:widowControl/>
+              <w:jc w:val="right"/>
+              <w:rPr>
+                <w:rFonts w:ascii="宋体" w:eastAsia="宋体" w:hAnsi="宋体" w:cs="Times New Roman"/>
+                <w:color w:val="366092"/>
+                <w:kern w:val="0"/>
+              </w:rPr>
+            </w:pPr>
+            <w:r>
+              <w:rPr>
+                <w:rFonts w:ascii="宋体" w:eastAsia="宋体" w:hAnsi="宋体" w:cs="Times New Roman" w:hint="eastAsia"/>
+                <w:color w:val="366092"/>
+                <w:kern w:val="0"/>
+              </w:rPr>
+              <w:t>4.6%</w:t>
+            </w:r>
+          </w:p>
+        </w:tc>
+      </w:tr>
+    </w:tbl>
+    <w:p>
+      <w:pPr>
+        <w:pStyle w:val="a5"/>
+        <w:ind w:left="360" w:firstLineChars="0" w:firstLine="0"/>
+      </w:pPr>
     </w:p>
     <w:p>
       <w:pPr>
         <w:pStyle w:val="a5"/>
         <w:ind w:left="360" w:firstLineChars="0" w:firstLine="0"/>
       </w:pPr>
-    </w:p>
-    <w:p/>
-    <w:p>
-      <w:r>
-        <w:t>Appendix</w:t>
+      <w:r>
+        <w:t xml:space="preserve">The scatterplots of three </w:t>
+      </w:r>
+      <w:r>
+        <w:t>best results:</w:t>
       </w:r>
     </w:p>
     <w:p>
-      <w:r>
-        <w:t xml:space="preserve">Plot 1: AMZN </w:t>
-      </w:r>
-      <w:proofErr w:type="spellStart"/>
-      <w:r>
-        <w:t>tardes</w:t>
-      </w:r>
-      <w:proofErr w:type="spellEnd"/>
-      <w:r>
-        <w:t xml:space="preserve"> size density</w:t>
-      </w:r>
-    </w:p>
-    <w:p>
+      <w:pPr>
+        <w:pStyle w:val="a5"/>
+        <w:ind w:left="360" w:firstLineChars="0" w:firstLine="0"/>
+      </w:pPr>
       <w:r>
         <w:rPr>
           <w:noProof/>
         </w:rPr>
+        <w:lastRenderedPageBreak/>
+        <w:drawing>
+          <wp:inline distT="0" distB="0" distL="0" distR="0" wp14:anchorId="148608E4" wp14:editId="02B19FEB">
+            <wp:extent cx="6400800" cy="5422302"/>
+            <wp:effectExtent l="0" t="0" r="0" b="0"/>
+            <wp:docPr id="9" name="图片 3"/>
+            <wp:cNvGraphicFramePr>
+              <a:graphicFrameLocks xmlns:a="http://schemas.openxmlformats.org/drawingml/2006/main" noChangeAspect="1"/>
+            </wp:cNvGraphicFramePr>
+            <a:graphic xmlns:a="http://schemas.openxmlformats.org/drawingml/2006/main">
+              <a:graphicData uri="http://schemas.openxmlformats.org/drawingml/2006/picture">
+                <pic:pic xmlns:pic="http://schemas.openxmlformats.org/drawingml/2006/picture">
+                  <pic:nvPicPr>
+                    <pic:cNvPr id="0" name="Picture 3"/>
+                    <pic:cNvPicPr>
+                      <a:picLocks noChangeAspect="1" noChangeArrowheads="1"/>
+                    </pic:cNvPicPr>
+                  </pic:nvPicPr>
+                  <pic:blipFill>
+                    <a:blip r:embed="rId15">
+                      <a:extLst>
+                        <a:ext uri="{28A0092B-C50C-407E-A947-70E740481C1C}">
+                          <a14:useLocalDpi xmlns:a14="http://schemas.microsoft.com/office/drawing/2010/main" val="0"/>
+                        </a:ext>
+                      </a:extLst>
+                    </a:blip>
+                    <a:srcRect/>
+                    <a:stretch>
+                      <a:fillRect/>
+                    </a:stretch>
+                  </pic:blipFill>
+                  <pic:spPr bwMode="auto">
+                    <a:xfrm>
+                      <a:off x="0" y="0"/>
+                      <a:ext cx="6400800" cy="5422302"/>
+                    </a:xfrm>
+                    <a:prstGeom prst="rect">
+                      <a:avLst/>
+                    </a:prstGeom>
+                    <a:noFill/>
+                    <a:ln>
+                      <a:noFill/>
+                    </a:ln>
+                  </pic:spPr>
+                </pic:pic>
+              </a:graphicData>
+            </a:graphic>
+          </wp:inline>
+        </w:drawing>
+      </w:r>
+    </w:p>
+    <w:p>
+      <w:pPr>
+        <w:pStyle w:val="a5"/>
+        <w:ind w:left="360" w:firstLineChars="0" w:firstLine="0"/>
+      </w:pPr>
+      <w:r>
+        <w:t>Forecast</w:t>
+      </w:r>
+    </w:p>
+    <w:p>
+      <w:pPr>
+        <w:pStyle w:val="a5"/>
+        <w:ind w:left="360" w:firstLineChars="0" w:firstLine="0"/>
+      </w:pPr>
+      <w:r>
+        <w:rPr>
+          <w:noProof/>
+        </w:rPr>
+        <w:lastRenderedPageBreak/>
+        <w:drawing>
+          <wp:inline distT="0" distB="0" distL="0" distR="0" wp14:anchorId="420B5538" wp14:editId="1F350D77">
+            <wp:extent cx="6400800" cy="5422302"/>
+            <wp:effectExtent l="0" t="0" r="0" b="0"/>
+            <wp:docPr id="11" name="图片 4"/>
+            <wp:cNvGraphicFramePr>
+              <a:graphicFrameLocks xmlns:a="http://schemas.openxmlformats.org/drawingml/2006/main" noChangeAspect="1"/>
+            </wp:cNvGraphicFramePr>
+            <a:graphic xmlns:a="http://schemas.openxmlformats.org/drawingml/2006/main">
+              <a:graphicData uri="http://schemas.openxmlformats.org/drawingml/2006/picture">
+                <pic:pic xmlns:pic="http://schemas.openxmlformats.org/drawingml/2006/picture">
+                  <pic:nvPicPr>
+                    <pic:cNvPr id="0" name="Picture 4"/>
+                    <pic:cNvPicPr>
+                      <a:picLocks noChangeAspect="1" noChangeArrowheads="1"/>
+                    </pic:cNvPicPr>
+                  </pic:nvPicPr>
+                  <pic:blipFill>
+                    <a:blip r:embed="rId16">
+                      <a:extLst>
+                        <a:ext uri="{28A0092B-C50C-407E-A947-70E740481C1C}">
+                          <a14:useLocalDpi xmlns:a14="http://schemas.microsoft.com/office/drawing/2010/main" val="0"/>
+                        </a:ext>
+                      </a:extLst>
+                    </a:blip>
+                    <a:srcRect/>
+                    <a:stretch>
+                      <a:fillRect/>
+                    </a:stretch>
+                  </pic:blipFill>
+                  <pic:spPr bwMode="auto">
+                    <a:xfrm>
+                      <a:off x="0" y="0"/>
+                      <a:ext cx="6400800" cy="5422302"/>
+                    </a:xfrm>
+                    <a:prstGeom prst="rect">
+                      <a:avLst/>
+                    </a:prstGeom>
+                    <a:noFill/>
+                    <a:ln>
+                      <a:noFill/>
+                    </a:ln>
+                  </pic:spPr>
+                </pic:pic>
+              </a:graphicData>
+            </a:graphic>
+          </wp:inline>
+        </w:drawing>
+      </w:r>
+      <w:bookmarkStart w:id="0" w:name="_GoBack"/>
+      <w:bookmarkEnd w:id="0"/>
+    </w:p>
+    <w:p>
+      <w:r>
+        <w:t>Appendix</w:t>
+      </w:r>
+    </w:p>
+    <w:p>
+      <w:r>
+        <w:t xml:space="preserve">Plot 1: AMZN </w:t>
+      </w:r>
+      <w:r>
+        <w:t>trades</w:t>
+      </w:r>
+      <w:r>
+        <w:t xml:space="preserve"> size density</w:t>
+      </w:r>
+    </w:p>
+    <w:p>
+      <w:r>
+        <w:rPr>
+          <w:noProof/>
+        </w:rPr>
+        <w:lastRenderedPageBreak/>
         <w:drawing>
           <wp:inline distT="0" distB="0" distL="0" distR="0" wp14:anchorId="1A40FF79" wp14:editId="4A958A0A">
             <wp:extent cx="4338320" cy="2867938"/>
@@ -2379,7 +4794,7 @@
                     </pic:cNvPicPr>
                   </pic:nvPicPr>
                   <pic:blipFill>
-                    <a:blip r:embed="rId9">
+                    <a:blip r:embed="rId17">
                       <a:extLst>
                         <a:ext uri="{28A0092B-C50C-407E-A947-70E740481C1C}">
                           <a14:useLocalDpi xmlns:a14="http://schemas.microsoft.com/office/drawing/2010/main" val="0"/>
@@ -4222,6 +6637,7 @@
                 <w:color w:val="366092"/>
                 <w:kern w:val="0"/>
               </w:rPr>
+              <w:lastRenderedPageBreak/>
               <w:t>8000 _ 45 _ 1000</w:t>
             </w:r>
           </w:p>
@@ -6939,7 +9355,7 @@
         <w:rFonts w:hint="default"/>
       </w:rPr>
     </w:lvl>
-    <w:lvl w:ilvl="1" w:tplc="04090019" w:tentative="1">
+    <w:lvl w:ilvl="1" w:tplc="04090019">
       <w:start w:val="1"/>
       <w:numFmt w:val="lowerLetter"/>
       <w:lvlText w:val="%2)"/>
@@ -7430,6 +9846,7 @@
   <w:style w:type="character" w:default="1" w:styleId="a0">
     <w:name w:val="Default Paragraph Font"/>
     <w:uiPriority w:val="1"/>
+    <w:semiHidden/>
     <w:unhideWhenUsed/>
   </w:style>
   <w:style w:type="table" w:default="1" w:styleId="a1">
@@ -7489,6 +9906,116 @@
     <w:pPr>
       <w:ind w:firstLineChars="200" w:firstLine="420"/>
     </w:pPr>
+  </w:style>
+  <w:style w:type="table" w:styleId="-1">
+    <w:name w:val="Light Shading Accent 1"/>
+    <w:basedOn w:val="a1"/>
+    <w:uiPriority w:val="60"/>
+    <w:rsid w:val="004B0A87"/>
+    <w:rPr>
+      <w:color w:val="365F91" w:themeColor="accent1" w:themeShade="BF"/>
+    </w:rPr>
+    <w:tblPr>
+      <w:tblStyleRowBandSize w:val="1"/>
+      <w:tblStyleColBandSize w:val="1"/>
+      <w:tblInd w:w="0" w:type="dxa"/>
+      <w:tblBorders>
+        <w:top w:val="single" w:sz="8" w:space="0" w:color="4F81BD" w:themeColor="accent1"/>
+        <w:bottom w:val="single" w:sz="8" w:space="0" w:color="4F81BD" w:themeColor="accent1"/>
+      </w:tblBorders>
+      <w:tblCellMar>
+        <w:top w:w="0" w:type="dxa"/>
+        <w:left w:w="108" w:type="dxa"/>
+        <w:bottom w:w="0" w:type="dxa"/>
+        <w:right w:w="108" w:type="dxa"/>
+      </w:tblCellMar>
+    </w:tblPr>
+    <w:tblStylePr w:type="firstRow">
+      <w:pPr>
+        <w:spacing w:before="0" w:after="0" w:line="240" w:lineRule="auto"/>
+      </w:pPr>
+      <w:rPr>
+        <w:b/>
+        <w:bCs/>
+      </w:rPr>
+      <w:tblPr/>
+      <w:tcPr>
+        <w:tcBorders>
+          <w:top w:val="single" w:sz="8" w:space="0" w:color="4F81BD" w:themeColor="accent1"/>
+          <w:left w:val="nil"/>
+          <w:bottom w:val="single" w:sz="8" w:space="0" w:color="4F81BD" w:themeColor="accent1"/>
+          <w:right w:val="nil"/>
+          <w:insideH w:val="nil"/>
+          <w:insideV w:val="nil"/>
+        </w:tcBorders>
+      </w:tcPr>
+    </w:tblStylePr>
+    <w:tblStylePr w:type="lastRow">
+      <w:pPr>
+        <w:spacing w:before="0" w:after="0" w:line="240" w:lineRule="auto"/>
+      </w:pPr>
+      <w:rPr>
+        <w:b/>
+        <w:bCs/>
+      </w:rPr>
+      <w:tblPr/>
+      <w:tcPr>
+        <w:tcBorders>
+          <w:top w:val="single" w:sz="8" w:space="0" w:color="4F81BD" w:themeColor="accent1"/>
+          <w:left w:val="nil"/>
+          <w:bottom w:val="single" w:sz="8" w:space="0" w:color="4F81BD" w:themeColor="accent1"/>
+          <w:right w:val="nil"/>
+          <w:insideH w:val="nil"/>
+          <w:insideV w:val="nil"/>
+        </w:tcBorders>
+      </w:tcPr>
+    </w:tblStylePr>
+    <w:tblStylePr w:type="firstCol">
+      <w:rPr>
+        <w:b/>
+        <w:bCs/>
+      </w:rPr>
+    </w:tblStylePr>
+    <w:tblStylePr w:type="lastCol">
+      <w:rPr>
+        <w:b/>
+        <w:bCs/>
+      </w:rPr>
+    </w:tblStylePr>
+    <w:tblStylePr w:type="band1Vert">
+      <w:tblPr/>
+      <w:tcPr>
+        <w:tcBorders>
+          <w:left w:val="nil"/>
+          <w:right w:val="nil"/>
+          <w:insideH w:val="nil"/>
+          <w:insideV w:val="nil"/>
+        </w:tcBorders>
+        <w:shd w:val="clear" w:color="auto" w:fill="D3DFEE" w:themeFill="accent1" w:themeFillTint="3F"/>
+      </w:tcPr>
+    </w:tblStylePr>
+    <w:tblStylePr w:type="band1Horz">
+      <w:tblPr/>
+      <w:tcPr>
+        <w:tcBorders>
+          <w:left w:val="nil"/>
+          <w:right w:val="nil"/>
+          <w:insideH w:val="nil"/>
+          <w:insideV w:val="nil"/>
+        </w:tcBorders>
+        <w:shd w:val="clear" w:color="auto" w:fill="D3DFEE" w:themeFill="accent1" w:themeFillTint="3F"/>
+      </w:tcPr>
+    </w:tblStylePr>
+  </w:style>
+  <w:style w:type="character" w:styleId="a6">
+    <w:name w:val="Placeholder Text"/>
+    <w:basedOn w:val="a0"/>
+    <w:uiPriority w:val="99"/>
+    <w:semiHidden/>
+    <w:rsid w:val="00217BF0"/>
+    <w:rPr>
+      <w:color w:val="808080"/>
+    </w:rPr>
   </w:style>
 </w:styles>
 </file>
@@ -7657,6 +10184,7 @@
   <w:style w:type="character" w:default="1" w:styleId="a0">
     <w:name w:val="Default Paragraph Font"/>
     <w:uiPriority w:val="1"/>
+    <w:semiHidden/>
     <w:unhideWhenUsed/>
   </w:style>
   <w:style w:type="table" w:default="1" w:styleId="a1">
@@ -7716,6 +10244,116 @@
     <w:pPr>
       <w:ind w:firstLineChars="200" w:firstLine="420"/>
     </w:pPr>
+  </w:style>
+  <w:style w:type="table" w:styleId="-1">
+    <w:name w:val="Light Shading Accent 1"/>
+    <w:basedOn w:val="a1"/>
+    <w:uiPriority w:val="60"/>
+    <w:rsid w:val="004B0A87"/>
+    <w:rPr>
+      <w:color w:val="365F91" w:themeColor="accent1" w:themeShade="BF"/>
+    </w:rPr>
+    <w:tblPr>
+      <w:tblStyleRowBandSize w:val="1"/>
+      <w:tblStyleColBandSize w:val="1"/>
+      <w:tblInd w:w="0" w:type="dxa"/>
+      <w:tblBorders>
+        <w:top w:val="single" w:sz="8" w:space="0" w:color="4F81BD" w:themeColor="accent1"/>
+        <w:bottom w:val="single" w:sz="8" w:space="0" w:color="4F81BD" w:themeColor="accent1"/>
+      </w:tblBorders>
+      <w:tblCellMar>
+        <w:top w:w="0" w:type="dxa"/>
+        <w:left w:w="108" w:type="dxa"/>
+        <w:bottom w:w="0" w:type="dxa"/>
+        <w:right w:w="108" w:type="dxa"/>
+      </w:tblCellMar>
+    </w:tblPr>
+    <w:tblStylePr w:type="firstRow">
+      <w:pPr>
+        <w:spacing w:before="0" w:after="0" w:line="240" w:lineRule="auto"/>
+      </w:pPr>
+      <w:rPr>
+        <w:b/>
+        <w:bCs/>
+      </w:rPr>
+      <w:tblPr/>
+      <w:tcPr>
+        <w:tcBorders>
+          <w:top w:val="single" w:sz="8" w:space="0" w:color="4F81BD" w:themeColor="accent1"/>
+          <w:left w:val="nil"/>
+          <w:bottom w:val="single" w:sz="8" w:space="0" w:color="4F81BD" w:themeColor="accent1"/>
+          <w:right w:val="nil"/>
+          <w:insideH w:val="nil"/>
+          <w:insideV w:val="nil"/>
+        </w:tcBorders>
+      </w:tcPr>
+    </w:tblStylePr>
+    <w:tblStylePr w:type="lastRow">
+      <w:pPr>
+        <w:spacing w:before="0" w:after="0" w:line="240" w:lineRule="auto"/>
+      </w:pPr>
+      <w:rPr>
+        <w:b/>
+        <w:bCs/>
+      </w:rPr>
+      <w:tblPr/>
+      <w:tcPr>
+        <w:tcBorders>
+          <w:top w:val="single" w:sz="8" w:space="0" w:color="4F81BD" w:themeColor="accent1"/>
+          <w:left w:val="nil"/>
+          <w:bottom w:val="single" w:sz="8" w:space="0" w:color="4F81BD" w:themeColor="accent1"/>
+          <w:right w:val="nil"/>
+          <w:insideH w:val="nil"/>
+          <w:insideV w:val="nil"/>
+        </w:tcBorders>
+      </w:tcPr>
+    </w:tblStylePr>
+    <w:tblStylePr w:type="firstCol">
+      <w:rPr>
+        <w:b/>
+        <w:bCs/>
+      </w:rPr>
+    </w:tblStylePr>
+    <w:tblStylePr w:type="lastCol">
+      <w:rPr>
+        <w:b/>
+        <w:bCs/>
+      </w:rPr>
+    </w:tblStylePr>
+    <w:tblStylePr w:type="band1Vert">
+      <w:tblPr/>
+      <w:tcPr>
+        <w:tcBorders>
+          <w:left w:val="nil"/>
+          <w:right w:val="nil"/>
+          <w:insideH w:val="nil"/>
+          <w:insideV w:val="nil"/>
+        </w:tcBorders>
+        <w:shd w:val="clear" w:color="auto" w:fill="D3DFEE" w:themeFill="accent1" w:themeFillTint="3F"/>
+      </w:tcPr>
+    </w:tblStylePr>
+    <w:tblStylePr w:type="band1Horz">
+      <w:tblPr/>
+      <w:tcPr>
+        <w:tcBorders>
+          <w:left w:val="nil"/>
+          <w:right w:val="nil"/>
+          <w:insideH w:val="nil"/>
+          <w:insideV w:val="nil"/>
+        </w:tcBorders>
+        <w:shd w:val="clear" w:color="auto" w:fill="D3DFEE" w:themeFill="accent1" w:themeFillTint="3F"/>
+      </w:tcPr>
+    </w:tblStylePr>
+  </w:style>
+  <w:style w:type="character" w:styleId="a6">
+    <w:name w:val="Placeholder Text"/>
+    <w:basedOn w:val="a0"/>
+    <w:uiPriority w:val="99"/>
+    <w:semiHidden/>
+    <w:rsid w:val="00217BF0"/>
+    <w:rPr>
+      <w:color w:val="808080"/>
+    </w:rPr>
   </w:style>
 </w:styles>
 </file>
@@ -8045,7 +10683,7 @@
 </file>
 
 <file path=customXml/itemProps1.xml><?xml version="1.0" encoding="utf-8"?>
-<ds:datastoreItem xmlns:ds="http://schemas.openxmlformats.org/officeDocument/2006/customXml" ds:itemID="{BC7362FA-80B8-BB49-B557-E907642B6E86}">
+<ds:datastoreItem xmlns:ds="http://schemas.openxmlformats.org/officeDocument/2006/customXml" ds:itemID="{3CE2F2AA-3EE4-F141-9D58-AB909CE9AC75}">
   <ds:schemaRefs>
     <ds:schemaRef ds:uri="http://schemas.openxmlformats.org/officeDocument/2006/bibliography"/>
   </ds:schemaRefs>

</xml_diff>

<commit_message>
Write function to delay quotes
function name and inputs:
delay_quotes_xms(data,delay_time)
</commit_message>
<xml_diff>
--- a/Reports/FE Project Summary 2.docx
+++ b/Reports/FE Project Summary 2.docx
@@ -1,6 +1,6 @@
 
 <file path=word/document.xml><?xml version="1.0" encoding="utf-8"?>
-<w:document xmlns:wpc="http://schemas.microsoft.com/office/word/2010/wordprocessingCanvas" xmlns:mc="http://schemas.openxmlformats.org/markup-compatibility/2006" xmlns:o="urn:schemas-microsoft-com:office:office" xmlns:r="http://schemas.openxmlformats.org/officeDocument/2006/relationships" xmlns:m="http://schemas.openxmlformats.org/officeDocument/2006/math" xmlns:v="urn:schemas-microsoft-com:vml" xmlns:wp14="http://schemas.microsoft.com/office/word/2010/wordprocessingDrawing" xmlns:wp="http://schemas.openxmlformats.org/drawingml/2006/wordprocessingDrawing" xmlns:w10="urn:schemas-microsoft-com:office:word" xmlns:w="http://schemas.openxmlformats.org/wordprocessingml/2006/main" xmlns:w14="http://schemas.microsoft.com/office/word/2010/wordml" xmlns:wpg="http://schemas.microsoft.com/office/word/2010/wordprocessingGroup" xmlns:wpi="http://schemas.microsoft.com/office/word/2010/wordprocessingInk" xmlns:wne="http://schemas.microsoft.com/office/word/2006/wordml" xmlns:wps="http://schemas.microsoft.com/office/word/2010/wordprocessingShape" mc:Ignorable="w14 wp14">
+<w:document xmlns:wpc="http://schemas.microsoft.com/office/word/2010/wordprocessingCanvas" xmlns:mo="http://schemas.microsoft.com/office/mac/office/2008/main" xmlns:mc="http://schemas.openxmlformats.org/markup-compatibility/2006" xmlns:mv="urn:schemas-microsoft-com:mac:vml" xmlns:o="urn:schemas-microsoft-com:office:office" xmlns:r="http://schemas.openxmlformats.org/officeDocument/2006/relationships" xmlns:m="http://schemas.openxmlformats.org/officeDocument/2006/math" xmlns:v="urn:schemas-microsoft-com:vml" xmlns:wp14="http://schemas.microsoft.com/office/word/2010/wordprocessingDrawing" xmlns:wp="http://schemas.openxmlformats.org/drawingml/2006/wordprocessingDrawing" xmlns:w10="urn:schemas-microsoft-com:office:word" xmlns:w="http://schemas.openxmlformats.org/wordprocessingml/2006/main" xmlns:w14="http://schemas.microsoft.com/office/word/2010/wordml" xmlns:wpg="http://schemas.microsoft.com/office/word/2010/wordprocessingGroup" xmlns:wpi="http://schemas.microsoft.com/office/word/2010/wordprocessingInk" xmlns:wne="http://schemas.microsoft.com/office/word/2006/wordml" xmlns:wps="http://schemas.microsoft.com/office/word/2010/wordprocessingShape" mc:Ignorable="w14 wp14">
   <w:body>
     <w:p>
       <w:r>
@@ -29,7 +29,7 @@
     <w:p/>
     <w:p>
       <w:pPr>
-        <w:pStyle w:val="ListParagraph"/>
+        <w:pStyle w:val="a5"/>
         <w:numPr>
           <w:ilvl w:val="0"/>
           <w:numId w:val="1"/>
@@ -54,7 +54,7 @@
     </w:p>
     <w:p>
       <w:pPr>
-        <w:pStyle w:val="ListParagraph"/>
+        <w:pStyle w:val="a5"/>
         <w:numPr>
           <w:ilvl w:val="0"/>
           <w:numId w:val="3"/>
@@ -76,7 +76,7 @@
     </w:p>
     <w:p>
       <w:pPr>
-        <w:pStyle w:val="ListParagraph"/>
+        <w:pStyle w:val="a5"/>
         <w:numPr>
           <w:ilvl w:val="0"/>
           <w:numId w:val="3"/>
@@ -108,7 +108,7 @@
     <w:p/>
     <w:p>
       <w:pPr>
-        <w:pStyle w:val="ListParagraph"/>
+        <w:pStyle w:val="a5"/>
         <w:numPr>
           <w:ilvl w:val="0"/>
           <w:numId w:val="1"/>
@@ -142,7 +142,7 @@
     </w:p>
     <w:p>
       <w:pPr>
-        <w:pStyle w:val="ListParagraph"/>
+        <w:pStyle w:val="a5"/>
         <w:numPr>
           <w:ilvl w:val="0"/>
           <w:numId w:val="4"/>
@@ -194,7 +194,7 @@
     </w:p>
     <w:p>
       <w:pPr>
-        <w:pStyle w:val="ListParagraph"/>
+        <w:pStyle w:val="a5"/>
         <w:numPr>
           <w:ilvl w:val="0"/>
           <w:numId w:val="5"/>
@@ -207,7 +207,7 @@
     </w:p>
     <w:p>
       <w:pPr>
-        <w:pStyle w:val="ListParagraph"/>
+        <w:pStyle w:val="a5"/>
         <w:numPr>
           <w:ilvl w:val="0"/>
           <w:numId w:val="5"/>
@@ -220,7 +220,7 @@
     </w:p>
     <w:p>
       <w:pPr>
-        <w:pStyle w:val="ListParagraph"/>
+        <w:pStyle w:val="a5"/>
         <w:numPr>
           <w:ilvl w:val="0"/>
           <w:numId w:val="5"/>
@@ -248,7 +248,7 @@
     </w:p>
     <w:p>
       <w:pPr>
-        <w:pStyle w:val="ListParagraph"/>
+        <w:pStyle w:val="a5"/>
         <w:ind w:left="480" w:firstLineChars="0" w:firstLine="0"/>
       </w:pPr>
       <w:r>
@@ -269,7 +269,7 @@
     </w:p>
     <w:p>
       <w:pPr>
-        <w:pStyle w:val="ListParagraph"/>
+        <w:pStyle w:val="a5"/>
         <w:numPr>
           <w:ilvl w:val="0"/>
           <w:numId w:val="7"/>
@@ -282,7 +282,7 @@
     </w:p>
     <w:p>
       <w:pPr>
-        <w:pStyle w:val="ListParagraph"/>
+        <w:pStyle w:val="a5"/>
         <w:ind w:left="480" w:firstLineChars="0" w:firstLine="0"/>
       </w:pPr>
       <w:r>
@@ -313,7 +313,7 @@
     </w:p>
     <w:p>
       <w:pPr>
-        <w:pStyle w:val="ListParagraph"/>
+        <w:pStyle w:val="a5"/>
         <w:numPr>
           <w:ilvl w:val="0"/>
           <w:numId w:val="6"/>
@@ -335,7 +335,7 @@
         <w:tblLook w:val="04A0" w:firstRow="1" w:lastRow="0" w:firstColumn="1" w:lastColumn="0" w:noHBand="0" w:noVBand="1"/>
       </w:tblPr>
       <w:tblGrid>
-        <w:gridCol w:w="3942"/>
+        <w:gridCol w:w="4128"/>
         <w:gridCol w:w="1300"/>
       </w:tblGrid>
       <w:tr>
@@ -1173,14 +1173,11 @@
         <w:ind w:firstLine="420"/>
       </w:pPr>
       <w:r>
+        <w:lastRenderedPageBreak/>
         <w:t xml:space="preserve">Looking at the best combinations, we find that </w:t>
       </w:r>
       <w:r>
-        <w:t xml:space="preserve">bucket size over 8000/ time bin over </w:t>
-      </w:r>
-      <w:r>
-        <w:lastRenderedPageBreak/>
-        <w:t>105/threshold of 1000 generally produce good results.</w:t>
+        <w:t>bucket size over 8000/ time bin over 105/threshold of 1000 generally produce good results.</w:t>
       </w:r>
       <w:r>
         <w:t xml:space="preserve"> </w:t>
@@ -1215,7 +1212,7 @@
     </w:p>
     <w:p>
       <w:pPr>
-        <w:pStyle w:val="ListParagraph"/>
+        <w:pStyle w:val="a5"/>
         <w:numPr>
           <w:ilvl w:val="0"/>
           <w:numId w:val="6"/>
@@ -1406,7 +1403,7 @@
     </w:p>
     <w:p>
       <w:pPr>
-        <w:pStyle w:val="ListParagraph"/>
+        <w:pStyle w:val="a5"/>
         <w:numPr>
           <w:ilvl w:val="0"/>
           <w:numId w:val="1"/>
@@ -1414,13 +1411,12 @@
         <w:ind w:firstLineChars="0"/>
       </w:pPr>
       <w:r>
-        <w:lastRenderedPageBreak/>
         <w:t>Forecast with Lee-ready:</w:t>
       </w:r>
     </w:p>
     <w:p>
       <w:pPr>
-        <w:pStyle w:val="ListParagraph"/>
+        <w:pStyle w:val="a5"/>
         <w:ind w:left="360" w:firstLineChars="0" w:firstLine="0"/>
         <w:rPr>
           <w:vertAlign w:val="subscript"/>
@@ -1455,7 +1451,7 @@
     </w:p>
     <w:p>
       <w:pPr>
-        <w:pStyle w:val="ListParagraph"/>
+        <w:pStyle w:val="a5"/>
         <w:ind w:left="360" w:firstLineChars="0" w:firstLine="0"/>
         <w:rPr>
           <w:vertAlign w:val="subscript"/>
@@ -1464,7 +1460,7 @@
     </w:p>
     <w:tbl>
       <w:tblPr>
-        <w:tblStyle w:val="LightShading-Accent1"/>
+        <w:tblStyle w:val="-1"/>
         <w:tblW w:w="4563" w:type="dxa"/>
         <w:jc w:val="center"/>
         <w:tblLook w:val="04A0" w:firstRow="1" w:lastRow="0" w:firstColumn="1" w:lastColumn="0" w:noHBand="0" w:noVBand="1"/>
@@ -2232,14 +2228,14 @@
     </w:tbl>
     <w:p>
       <w:pPr>
-        <w:pStyle w:val="ListParagraph"/>
+        <w:pStyle w:val="a5"/>
         <w:ind w:left="360" w:firstLineChars="0" w:firstLine="60"/>
         <w:jc w:val="left"/>
       </w:pPr>
     </w:p>
     <w:p>
       <w:pPr>
-        <w:pStyle w:val="ListParagraph"/>
+        <w:pStyle w:val="a5"/>
         <w:ind w:left="360" w:firstLineChars="0" w:firstLine="60"/>
         <w:jc w:val="left"/>
       </w:pPr>
@@ -2276,7 +2272,7 @@
     </w:p>
     <w:p>
       <w:pPr>
-        <w:pStyle w:val="ListParagraph"/>
+        <w:pStyle w:val="a5"/>
         <w:ind w:left="360" w:firstLineChars="0" w:firstLine="0"/>
         <w:jc w:val="left"/>
       </w:pPr>
@@ -2456,7 +2452,7 @@
     </w:p>
     <w:p>
       <w:pPr>
-        <w:pStyle w:val="ListParagraph"/>
+        <w:pStyle w:val="a5"/>
         <w:numPr>
           <w:ilvl w:val="0"/>
           <w:numId w:val="1"/>
@@ -2464,7 +2460,6 @@
         <w:ind w:firstLineChars="0"/>
       </w:pPr>
       <w:r>
-        <w:lastRenderedPageBreak/>
         <w:t xml:space="preserve">Use same approach as in 2 for </w:t>
       </w:r>
       <w:r>
@@ -2476,7 +2471,7 @@
     </w:p>
     <w:p>
       <w:pPr>
-        <w:pStyle w:val="ListParagraph"/>
+        <w:pStyle w:val="a5"/>
         <w:ind w:left="360" w:firstLineChars="0" w:firstLine="0"/>
       </w:pPr>
     </w:p>
@@ -2488,7 +2483,7 @@
         <w:tblLook w:val="04A0" w:firstRow="1" w:lastRow="0" w:firstColumn="1" w:lastColumn="0" w:noHBand="0" w:noVBand="1"/>
       </w:tblPr>
       <w:tblGrid>
-        <w:gridCol w:w="3942"/>
+        <w:gridCol w:w="4128"/>
         <w:gridCol w:w="1300"/>
       </w:tblGrid>
       <w:tr>
@@ -3318,13 +3313,13 @@
     </w:tbl>
     <w:p>
       <w:pPr>
-        <w:pStyle w:val="ListParagraph"/>
+        <w:pStyle w:val="a5"/>
         <w:ind w:left="360" w:firstLineChars="0" w:firstLine="0"/>
       </w:pPr>
     </w:p>
     <w:p>
       <w:pPr>
-        <w:pStyle w:val="ListParagraph"/>
+        <w:pStyle w:val="a5"/>
         <w:ind w:left="360" w:firstLineChars="0" w:firstLine="0"/>
         <w:jc w:val="left"/>
       </w:pPr>
@@ -3334,7 +3329,7 @@
     </w:p>
     <w:p>
       <w:pPr>
-        <w:pStyle w:val="ListParagraph"/>
+        <w:pStyle w:val="a5"/>
         <w:ind w:left="360" w:firstLineChars="0" w:firstLine="0"/>
         <w:jc w:val="center"/>
       </w:pPr>
@@ -3381,7 +3376,7 @@
     </w:p>
     <w:p>
       <w:pPr>
-        <w:pStyle w:val="ListParagraph"/>
+        <w:pStyle w:val="a5"/>
         <w:ind w:left="360" w:firstLineChars="0" w:firstLine="0"/>
         <w:jc w:val="left"/>
       </w:pPr>
@@ -3391,7 +3386,7 @@
     </w:p>
     <w:p>
       <w:pPr>
-        <w:pStyle w:val="ListParagraph"/>
+        <w:pStyle w:val="a5"/>
         <w:ind w:left="360" w:firstLineChars="0" w:firstLine="0"/>
         <w:jc w:val="center"/>
       </w:pPr>
@@ -3439,7 +3434,7 @@
     </w:p>
     <w:p>
       <w:pPr>
-        <w:pStyle w:val="ListParagraph"/>
+        <w:pStyle w:val="a5"/>
         <w:ind w:left="360" w:firstLineChars="0" w:firstLine="0"/>
         <w:jc w:val="left"/>
       </w:pPr>
@@ -3455,14 +3450,14 @@
     </w:p>
     <w:p>
       <w:pPr>
-        <w:pStyle w:val="ListParagraph"/>
+        <w:pStyle w:val="a5"/>
         <w:ind w:left="360" w:firstLineChars="0" w:firstLine="0"/>
         <w:jc w:val="left"/>
       </w:pPr>
     </w:p>
     <w:p>
       <w:pPr>
-        <w:pStyle w:val="ListParagraph"/>
+        <w:pStyle w:val="a5"/>
         <w:numPr>
           <w:ilvl w:val="0"/>
           <w:numId w:val="1"/>
@@ -3475,13 +3470,13 @@
     </w:p>
     <w:p>
       <w:pPr>
-        <w:pStyle w:val="ListParagraph"/>
+        <w:pStyle w:val="a5"/>
         <w:ind w:left="360" w:firstLineChars="0" w:firstLine="0"/>
       </w:pPr>
     </w:p>
     <w:p>
       <w:pPr>
-        <w:pStyle w:val="ListParagraph"/>
+        <w:pStyle w:val="a5"/>
         <w:ind w:left="360" w:firstLineChars="0" w:firstLine="0"/>
       </w:pPr>
       <w:r>
@@ -3493,7 +3488,7 @@
     </w:p>
     <w:p>
       <w:pPr>
-        <w:pStyle w:val="ListParagraph"/>
+        <w:pStyle w:val="a5"/>
         <w:ind w:left="360" w:firstLineChars="0" w:firstLine="0"/>
         <w:jc w:val="center"/>
       </w:pPr>
@@ -3502,9 +3497,9 @@
           <w:noProof/>
         </w:rPr>
         <w:drawing>
-          <wp:inline distT="0" distB="0" distL="0" distR="0" wp14:anchorId="15E2A175" wp14:editId="1150EEF2">
-            <wp:extent cx="2286862" cy="2027208"/>
-            <wp:effectExtent l="0" t="0" r="0" b="0"/>
+          <wp:inline distT="0" distB="0" distL="0" distR="0" wp14:anchorId="15E2A175" wp14:editId="62BB2F6D">
+            <wp:extent cx="3809702" cy="3377142"/>
+            <wp:effectExtent l="0" t="0" r="635" b="1270"/>
             <wp:docPr id="12" name="Picture 12"/>
             <wp:cNvGraphicFramePr>
               <a:graphicFrameLocks xmlns:a="http://schemas.openxmlformats.org/drawingml/2006/main" noChangeAspect="1"/>
@@ -3525,7 +3520,7 @@
                   <pic:spPr>
                     <a:xfrm>
                       <a:off x="0" y="0"/>
-                      <a:ext cx="2293446" cy="2033044"/>
+                      <a:ext cx="3821974" cy="3388020"/>
                     </a:xfrm>
                     <a:prstGeom prst="rect">
                       <a:avLst/>
@@ -3537,22 +3532,28 @@
           </wp:inline>
         </w:drawing>
       </w:r>
+      <w:bookmarkStart w:id="0" w:name="_GoBack"/>
+      <w:bookmarkEnd w:id="0"/>
     </w:p>
     <w:p>
       <w:pPr>
-        <w:pStyle w:val="ListParagraph"/>
+        <w:pStyle w:val="a5"/>
         <w:ind w:left="360" w:firstLineChars="0" w:firstLine="0"/>
       </w:pPr>
       <w:r>
         <w:t>From the graph</w:t>
       </w:r>
       <w:r>
-        <w:t>, we can conclude that the association between SOI calculated using time buckets and concurrent period price change is not strong. And using an extended model</w:t>
+        <w:t xml:space="preserve">, we can conclude that the association between SOI calculated using time </w:t>
+      </w:r>
+      <w:r>
+        <w:lastRenderedPageBreak/>
+        <w:t>buckets and concurrent period price change is not strong. And using an extended model</w:t>
       </w:r>
     </w:p>
     <w:p>
       <w:pPr>
-        <w:pStyle w:val="ListParagraph"/>
+        <w:pStyle w:val="a5"/>
         <w:ind w:left="360" w:firstLineChars="0" w:firstLine="0"/>
       </w:pPr>
       <w:r>
@@ -3561,7 +3562,7 @@
     </w:p>
     <w:p>
       <w:pPr>
-        <w:pStyle w:val="ListParagraph"/>
+        <w:pStyle w:val="a5"/>
         <w:ind w:left="360" w:firstLineChars="0" w:firstLine="0"/>
       </w:pPr>
       <m:oMathPara>
@@ -3703,13 +3704,13 @@
     </w:p>
     <w:p>
       <w:pPr>
-        <w:pStyle w:val="ListParagraph"/>
+        <w:pStyle w:val="a5"/>
         <w:ind w:left="360" w:firstLineChars="0" w:firstLine="0"/>
       </w:pPr>
     </w:p>
     <w:p>
       <w:pPr>
-        <w:pStyle w:val="ListParagraph"/>
+        <w:pStyle w:val="a5"/>
         <w:ind w:left="360" w:firstLineChars="0" w:firstLine="0"/>
       </w:pPr>
       <w:r>
@@ -3721,7 +3722,7 @@
     </w:p>
     <w:p>
       <w:pPr>
-        <w:pStyle w:val="ListParagraph"/>
+        <w:pStyle w:val="a5"/>
         <w:ind w:left="360" w:firstLineChars="0" w:firstLine="0"/>
         <w:jc w:val="center"/>
       </w:pPr>
@@ -3729,7 +3730,6 @@
         <w:rPr>
           <w:noProof/>
         </w:rPr>
-        <w:lastRenderedPageBreak/>
         <w:drawing>
           <wp:inline distT="0" distB="0" distL="0" distR="0" wp14:anchorId="0B37F578" wp14:editId="66F4D288">
             <wp:extent cx="2750451" cy="2372264"/>
@@ -3769,7 +3769,7 @@
     </w:p>
     <w:p>
       <w:pPr>
-        <w:pStyle w:val="ListParagraph"/>
+        <w:pStyle w:val="a5"/>
         <w:ind w:left="360" w:firstLineChars="0" w:firstLine="0"/>
       </w:pPr>
       <w:r>
@@ -3778,13 +3778,13 @@
     </w:p>
     <w:p>
       <w:pPr>
-        <w:pStyle w:val="ListParagraph"/>
+        <w:pStyle w:val="a5"/>
         <w:ind w:left="360" w:firstLineChars="0" w:firstLine="0"/>
       </w:pPr>
     </w:p>
     <w:p>
       <w:pPr>
-        <w:pStyle w:val="ListParagraph"/>
+        <w:pStyle w:val="a5"/>
         <w:numPr>
           <w:ilvl w:val="0"/>
           <w:numId w:val="1"/>
@@ -3800,7 +3800,7 @@
     </w:p>
     <w:p>
       <w:pPr>
-        <w:pStyle w:val="ListParagraph"/>
+        <w:pStyle w:val="a5"/>
         <w:ind w:left="360" w:firstLineChars="0" w:firstLine="0"/>
       </w:pPr>
     </w:p>
@@ -4642,13 +4642,13 @@
     </w:tbl>
     <w:p>
       <w:pPr>
-        <w:pStyle w:val="ListParagraph"/>
+        <w:pStyle w:val="a5"/>
         <w:ind w:left="360" w:firstLineChars="0" w:firstLine="0"/>
       </w:pPr>
     </w:p>
     <w:p>
       <w:pPr>
-        <w:pStyle w:val="ListParagraph"/>
+        <w:pStyle w:val="a5"/>
         <w:ind w:left="360" w:firstLineChars="0" w:firstLine="0"/>
       </w:pPr>
       <w:r>
@@ -4660,7 +4660,7 @@
     </w:p>
     <w:p>
       <w:pPr>
-        <w:pStyle w:val="ListParagraph"/>
+        <w:pStyle w:val="a5"/>
         <w:ind w:left="360" w:firstLineChars="0" w:firstLine="0"/>
       </w:pPr>
       <w:r>
@@ -4720,7 +4720,7 @@
     </w:p>
     <w:p>
       <w:pPr>
-        <w:pStyle w:val="ListParagraph"/>
+        <w:pStyle w:val="a5"/>
         <w:ind w:left="360" w:firstLineChars="0" w:firstLine="0"/>
       </w:pPr>
       <w:r>
@@ -4732,7 +4732,7 @@
     </w:p>
     <w:p>
       <w:pPr>
-        <w:pStyle w:val="ListParagraph"/>
+        <w:pStyle w:val="a5"/>
         <w:ind w:left="360" w:firstLineChars="0" w:firstLine="0"/>
       </w:pPr>
       <w:r>
@@ -4740,8 +4740,8 @@
           <w:noProof/>
         </w:rPr>
         <w:drawing>
-          <wp:inline distT="0" distB="0" distL="0" distR="0" wp14:anchorId="420B5538" wp14:editId="49498608">
-            <wp:extent cx="4001967" cy="3390181"/>
+          <wp:inline distT="0" distB="0" distL="0" distR="0" wp14:anchorId="420B5538" wp14:editId="0FA6F1C6">
+            <wp:extent cx="4196460" cy="3554942"/>
             <wp:effectExtent l="0" t="0" r="0" b="1270"/>
             <wp:docPr id="11" name="图片 4"/>
             <wp:cNvGraphicFramePr>
@@ -4772,7 +4772,7 @@
                   <pic:spPr bwMode="auto">
                     <a:xfrm>
                       <a:off x="0" y="0"/>
-                      <a:ext cx="4007223" cy="3394634"/>
+                      <a:ext cx="4202655" cy="3560190"/>
                     </a:xfrm>
                     <a:prstGeom prst="rect">
                       <a:avLst/>
@@ -4791,23 +4791,23 @@
     </w:p>
     <w:p>
       <w:pPr>
-        <w:pStyle w:val="ListParagraph"/>
+        <w:pStyle w:val="a5"/>
         <w:ind w:left="360" w:firstLineChars="0" w:firstLine="0"/>
       </w:pPr>
       <w:r>
-        <w:t xml:space="preserve">Although the contemporaneous regression does have significant R^2, the 1 period forecast yield R^2 ~ 0. Thus we can conclude </w:t>
-      </w:r>
-      <w:r>
-        <w:t xml:space="preserve">SOI does not have much value in forecasting one period </w:t>
+        <w:t xml:space="preserve">Although the contemporaneous regression does have significant R^2, the 1 period forecast </w:t>
       </w:r>
       <w:r>
         <w:lastRenderedPageBreak/>
-        <w:t xml:space="preserve">ahead price changes. </w:t>
+        <w:t xml:space="preserve">yield R^2 ~ 0. Thus we can conclude </w:t>
+      </w:r>
+      <w:r>
+        <w:t xml:space="preserve">SOI does not have much value in forecasting one period ahead price changes. </w:t>
       </w:r>
     </w:p>
     <w:p>
       <w:pPr>
-        <w:pStyle w:val="ListParagraph"/>
+        <w:pStyle w:val="a5"/>
         <w:ind w:left="360" w:firstLineChars="0" w:firstLine="0"/>
       </w:pPr>
     </w:p>
@@ -4826,7 +4826,7 @@
     </w:p>
     <w:p>
       <w:pPr>
-        <w:pStyle w:val="ListParagraph"/>
+        <w:pStyle w:val="a5"/>
         <w:ind w:left="360" w:firstLineChars="0" w:firstLine="0"/>
       </w:pPr>
       <w:r>
@@ -4835,13 +4835,13 @@
     </w:p>
     <w:p>
       <w:pPr>
-        <w:pStyle w:val="ListParagraph"/>
+        <w:pStyle w:val="a5"/>
         <w:ind w:left="360" w:firstLineChars="0" w:firstLine="0"/>
       </w:pPr>
     </w:p>
     <w:p>
       <w:pPr>
-        <w:pStyle w:val="ListParagraph"/>
+        <w:pStyle w:val="a5"/>
         <w:ind w:left="360" w:firstLineChars="0" w:firstLine="0"/>
       </w:pPr>
       <w:r>
@@ -4853,7 +4853,7 @@
     </w:p>
     <w:p>
       <w:pPr>
-        <w:pStyle w:val="ListParagraph"/>
+        <w:pStyle w:val="a5"/>
         <w:ind w:left="360" w:firstLineChars="0" w:firstLine="0"/>
         <w:rPr>
           <w:u w:val="single"/>
@@ -4964,7 +4964,7 @@
         <w:tblLook w:val="04A0" w:firstRow="1" w:lastRow="0" w:firstColumn="1" w:lastColumn="0" w:noHBand="0" w:noVBand="1"/>
       </w:tblPr>
       <w:tblGrid>
-        <w:gridCol w:w="3942"/>
+        <w:gridCol w:w="4128"/>
         <w:gridCol w:w="1300"/>
       </w:tblGrid>
       <w:tr>
@@ -5376,6 +5376,7 @@
                 <w:color w:val="366092"/>
                 <w:kern w:val="0"/>
               </w:rPr>
+              <w:lastRenderedPageBreak/>
               <w:t>9000 _ 120 _ 1000</w:t>
             </w:r>
           </w:p>
@@ -5449,7 +5450,6 @@
                 <w:color w:val="366092"/>
                 <w:kern w:val="0"/>
               </w:rPr>
-              <w:lastRenderedPageBreak/>
               <w:t>10000 _ 105 _ 4000</w:t>
             </w:r>
           </w:p>
@@ -8224,6 +8224,7 @@
                 <w:color w:val="366092"/>
                 <w:kern w:val="0"/>
               </w:rPr>
+              <w:lastRenderedPageBreak/>
               <w:t>7000 _ 90 _ 1000</w:t>
             </w:r>
           </w:p>
@@ -8297,7 +8298,6 @@
                 <w:color w:val="366092"/>
                 <w:kern w:val="0"/>
               </w:rPr>
-              <w:lastRenderedPageBreak/>
               <w:t>8000 _ 105 _ 5000</w:t>
             </w:r>
           </w:p>
@@ -9057,8 +9057,6 @@
       <w:r>
         <w:t>N</w:t>
       </w:r>
-      <w:bookmarkStart w:id="0" w:name="_GoBack"/>
-      <w:bookmarkEnd w:id="0"/>
     </w:p>
     <w:p>
       <w:r>
@@ -9082,6 +9080,7 @@
     </w:p>
     <w:p>
       <w:r>
+        <w:lastRenderedPageBreak/>
         <w:t>P</w:t>
       </w:r>
     </w:p>
@@ -9090,7 +9089,6 @@
         <w:rPr>
           <w:noProof/>
         </w:rPr>
-        <w:lastRenderedPageBreak/>
         <w:drawing>
           <wp:inline distT="0" distB="0" distL="0" distR="0" wp14:anchorId="18629A7B" wp14:editId="3315A9C5">
             <wp:extent cx="4580890" cy="2752090"/>
@@ -9375,7 +9373,7 @@
     </w:p>
     <w:p>
       <w:pPr>
-        <w:pStyle w:val="ListParagraph"/>
+        <w:pStyle w:val="a5"/>
         <w:widowControl/>
         <w:numPr>
           <w:ilvl w:val="0"/>
@@ -9400,7 +9398,7 @@
     </w:p>
     <w:p>
       <w:pPr>
-        <w:pStyle w:val="ListParagraph"/>
+        <w:pStyle w:val="a5"/>
         <w:widowControl/>
         <w:numPr>
           <w:ilvl w:val="0"/>
@@ -9443,7 +9441,7 @@
     </w:p>
     <w:p>
       <w:pPr>
-        <w:pStyle w:val="ListParagraph"/>
+        <w:pStyle w:val="a5"/>
         <w:widowControl/>
         <w:numPr>
           <w:ilvl w:val="0"/>
@@ -9474,20 +9472,20 @@
       </w:r>
       <w:proofErr w:type="spellEnd"/>
       <w:r>
-        <w:t xml:space="preserve"> just display a picture of a </w:t>
+        <w:t xml:space="preserve"> just display a picture of a bomb, claim that it encounters </w:t>
       </w:r>
       <w:proofErr w:type="gramStart"/>
       <w:r>
-        <w:t>bomb,</w:t>
+        <w:t>an</w:t>
       </w:r>
       <w:proofErr w:type="gramEnd"/>
       <w:r>
-        <w:t xml:space="preserve"> claim that it encounters an fatal error with telling what error it is.  It does not seem like a memory error as it only occurs at the same ticker and removing it fixes the problem</w:t>
+        <w:t xml:space="preserve"> fatal error with telling what error it is.  It does not seem like a memory error as it only occurs at the same ticker and removing it fixes the problem</w:t>
       </w:r>
     </w:p>
     <w:p>
       <w:pPr>
-        <w:pStyle w:val="ListParagraph"/>
+        <w:pStyle w:val="a5"/>
         <w:widowControl/>
         <w:numPr>
           <w:ilvl w:val="0"/>
@@ -9558,7 +9556,7 @@
 </file>
 
 <file path=word/numbering.xml><?xml version="1.0" encoding="utf-8"?>
-<w:numbering xmlns:wpc="http://schemas.microsoft.com/office/word/2010/wordprocessingCanvas" xmlns:mc="http://schemas.openxmlformats.org/markup-compatibility/2006" xmlns:o="urn:schemas-microsoft-com:office:office" xmlns:r="http://schemas.openxmlformats.org/officeDocument/2006/relationships" xmlns:m="http://schemas.openxmlformats.org/officeDocument/2006/math" xmlns:v="urn:schemas-microsoft-com:vml" xmlns:wp14="http://schemas.microsoft.com/office/word/2010/wordprocessingDrawing" xmlns:wp="http://schemas.openxmlformats.org/drawingml/2006/wordprocessingDrawing" xmlns:w10="urn:schemas-microsoft-com:office:word" xmlns:w="http://schemas.openxmlformats.org/wordprocessingml/2006/main" xmlns:w14="http://schemas.microsoft.com/office/word/2010/wordml" xmlns:wpg="http://schemas.microsoft.com/office/word/2010/wordprocessingGroup" xmlns:wpi="http://schemas.microsoft.com/office/word/2010/wordprocessingInk" xmlns:wne="http://schemas.microsoft.com/office/word/2006/wordml" xmlns:wps="http://schemas.microsoft.com/office/word/2010/wordprocessingShape" mc:Ignorable="w14 wp14">
+<w:numbering xmlns:wpc="http://schemas.microsoft.com/office/word/2010/wordprocessingCanvas" xmlns:mo="http://schemas.microsoft.com/office/mac/office/2008/main" xmlns:mc="http://schemas.openxmlformats.org/markup-compatibility/2006" xmlns:mv="urn:schemas-microsoft-com:mac:vml" xmlns:o="urn:schemas-microsoft-com:office:office" xmlns:r="http://schemas.openxmlformats.org/officeDocument/2006/relationships" xmlns:m="http://schemas.openxmlformats.org/officeDocument/2006/math" xmlns:v="urn:schemas-microsoft-com:vml" xmlns:wp14="http://schemas.microsoft.com/office/word/2010/wordprocessingDrawing" xmlns:wp="http://schemas.openxmlformats.org/drawingml/2006/wordprocessingDrawing" xmlns:w10="urn:schemas-microsoft-com:office:word" xmlns:w="http://schemas.openxmlformats.org/wordprocessingml/2006/main" xmlns:w14="http://schemas.microsoft.com/office/word/2010/wordml" xmlns:wpg="http://schemas.microsoft.com/office/word/2010/wordprocessingGroup" xmlns:wpi="http://schemas.microsoft.com/office/word/2010/wordprocessingInk" xmlns:wne="http://schemas.microsoft.com/office/word/2006/wordml" xmlns:wps="http://schemas.microsoft.com/office/word/2010/wordprocessingShape" mc:Ignorable="w14 wp14">
   <w:abstractNum w:abstractNumId="0">
     <w:nsid w:val="0162330E"/>
     <w:multiLevelType w:val="hybridMultilevel"/>
@@ -10606,7 +10604,7 @@
     </w:rPrDefault>
     <w:pPrDefault/>
   </w:docDefaults>
-  <w:latentStyles w:defLockedState="0" w:defUIPriority="99" w:defSemiHidden="1" w:defUnhideWhenUsed="1" w:defQFormat="0" w:count="267">
+  <w:latentStyles w:defLockedState="0" w:defUIPriority="99" w:defSemiHidden="1" w:defUnhideWhenUsed="1" w:defQFormat="0" w:count="276">
     <w:lsdException w:name="Normal" w:semiHidden="0" w:uiPriority="0" w:unhideWhenUsed="0" w:qFormat="1"/>
     <w:lsdException w:name="heading 1" w:semiHidden="0" w:uiPriority="9" w:unhideWhenUsed="0" w:qFormat="1"/>
     <w:lsdException w:name="heading 2" w:uiPriority="9" w:qFormat="1"/>
@@ -10745,7 +10743,7 @@
     <w:lsdException w:name="Bibliography" w:uiPriority="37"/>
     <w:lsdException w:name="TOC Heading" w:uiPriority="39" w:qFormat="1"/>
   </w:latentStyles>
-  <w:style w:type="paragraph" w:default="1" w:styleId="Normal">
+  <w:style w:type="paragraph" w:default="1" w:styleId="a">
     <w:name w:val="Normal"/>
     <w:qFormat/>
     <w:pPr>
@@ -10753,13 +10751,13 @@
       <w:jc w:val="both"/>
     </w:pPr>
   </w:style>
-  <w:style w:type="character" w:default="1" w:styleId="DefaultParagraphFont">
+  <w:style w:type="character" w:default="1" w:styleId="a0">
     <w:name w:val="Default Paragraph Font"/>
     <w:uiPriority w:val="1"/>
     <w:semiHidden/>
     <w:unhideWhenUsed/>
   </w:style>
-  <w:style w:type="table" w:default="1" w:styleId="TableNormal">
+  <w:style w:type="table" w:default="1" w:styleId="a1">
     <w:name w:val="Normal Table"/>
     <w:uiPriority w:val="99"/>
     <w:semiHidden/>
@@ -10774,16 +10772,16 @@
       </w:tblCellMar>
     </w:tblPr>
   </w:style>
-  <w:style w:type="numbering" w:default="1" w:styleId="NoList">
+  <w:style w:type="numbering" w:default="1" w:styleId="a2">
     <w:name w:val="No List"/>
     <w:uiPriority w:val="99"/>
     <w:semiHidden/>
     <w:unhideWhenUsed/>
   </w:style>
-  <w:style w:type="paragraph" w:styleId="BalloonText">
+  <w:style w:type="paragraph" w:styleId="a3">
     <w:name w:val="Balloon Text"/>
-    <w:basedOn w:val="Normal"/>
-    <w:link w:val="BalloonTextChar"/>
+    <w:basedOn w:val="a"/>
+    <w:link w:val="a4"/>
     <w:uiPriority w:val="99"/>
     <w:semiHidden/>
     <w:unhideWhenUsed/>
@@ -10794,10 +10792,10 @@
       <w:szCs w:val="18"/>
     </w:rPr>
   </w:style>
-  <w:style w:type="character" w:customStyle="1" w:styleId="BalloonTextChar">
-    <w:name w:val="Balloon Text Char"/>
-    <w:basedOn w:val="DefaultParagraphFont"/>
-    <w:link w:val="BalloonText"/>
+  <w:style w:type="character" w:customStyle="1" w:styleId="a4">
+    <w:name w:val="批注框文本字符"/>
+    <w:basedOn w:val="a0"/>
+    <w:link w:val="a3"/>
     <w:uiPriority w:val="99"/>
     <w:semiHidden/>
     <w:rsid w:val="00855A3C"/>
@@ -10807,9 +10805,9 @@
       <w:szCs w:val="18"/>
     </w:rPr>
   </w:style>
-  <w:style w:type="paragraph" w:styleId="ListParagraph">
+  <w:style w:type="paragraph" w:styleId="a5">
     <w:name w:val="List Paragraph"/>
-    <w:basedOn w:val="Normal"/>
+    <w:basedOn w:val="a"/>
     <w:uiPriority w:val="34"/>
     <w:qFormat/>
     <w:rsid w:val="004746B4"/>
@@ -10817,9 +10815,9 @@
       <w:ind w:firstLineChars="200" w:firstLine="420"/>
     </w:pPr>
   </w:style>
-  <w:style w:type="table" w:styleId="LightShading-Accent1">
+  <w:style w:type="table" w:styleId="-1">
     <w:name w:val="Light Shading Accent 1"/>
-    <w:basedOn w:val="TableNormal"/>
+    <w:basedOn w:val="a1"/>
     <w:uiPriority w:val="60"/>
     <w:rsid w:val="004B0A87"/>
     <w:rPr>
@@ -10917,9 +10915,9 @@
       </w:tcPr>
     </w:tblStylePr>
   </w:style>
-  <w:style w:type="character" w:styleId="PlaceholderText">
+  <w:style w:type="character" w:styleId="a6">
     <w:name w:val="Placeholder Text"/>
-    <w:basedOn w:val="DefaultParagraphFont"/>
+    <w:basedOn w:val="a0"/>
     <w:uiPriority w:val="99"/>
     <w:semiHidden/>
     <w:rsid w:val="00217BF0"/>
@@ -10931,7 +10929,7 @@
 </file>
 
 <file path=word/stylesWithEffects.xml><?xml version="1.0" encoding="utf-8"?>
-<w:styles xmlns:wpc="http://schemas.microsoft.com/office/word/2010/wordprocessingCanvas" xmlns:mc="http://schemas.openxmlformats.org/markup-compatibility/2006" xmlns:o="urn:schemas-microsoft-com:office:office" xmlns:r="http://schemas.openxmlformats.org/officeDocument/2006/relationships" xmlns:m="http://schemas.openxmlformats.org/officeDocument/2006/math" xmlns:v="urn:schemas-microsoft-com:vml" xmlns:wp14="http://schemas.microsoft.com/office/word/2010/wordprocessingDrawing" xmlns:wp="http://schemas.openxmlformats.org/drawingml/2006/wordprocessingDrawing" xmlns:w10="urn:schemas-microsoft-com:office:word" xmlns:w="http://schemas.openxmlformats.org/wordprocessingml/2006/main" xmlns:w14="http://schemas.microsoft.com/office/word/2010/wordml" xmlns:wpg="http://schemas.microsoft.com/office/word/2010/wordprocessingGroup" xmlns:wpi="http://schemas.microsoft.com/office/word/2010/wordprocessingInk" xmlns:wne="http://schemas.microsoft.com/office/word/2006/wordml" xmlns:wps="http://schemas.microsoft.com/office/word/2010/wordprocessingShape" mc:Ignorable="w14 wp14">
+<w:styles xmlns:wpc="http://schemas.microsoft.com/office/word/2010/wordprocessingCanvas" xmlns:mo="http://schemas.microsoft.com/office/mac/office/2008/main" xmlns:mc="http://schemas.openxmlformats.org/markup-compatibility/2006" xmlns:mv="urn:schemas-microsoft-com:mac:vml" xmlns:o="urn:schemas-microsoft-com:office:office" xmlns:r="http://schemas.openxmlformats.org/officeDocument/2006/relationships" xmlns:m="http://schemas.openxmlformats.org/officeDocument/2006/math" xmlns:v="urn:schemas-microsoft-com:vml" xmlns:wp14="http://schemas.microsoft.com/office/word/2010/wordprocessingDrawing" xmlns:wp="http://schemas.openxmlformats.org/drawingml/2006/wordprocessingDrawing" xmlns:w10="urn:schemas-microsoft-com:office:word" xmlns:w="http://schemas.openxmlformats.org/wordprocessingml/2006/main" xmlns:w14="http://schemas.microsoft.com/office/word/2010/wordml" xmlns:wpg="http://schemas.microsoft.com/office/word/2010/wordprocessingGroup" xmlns:wpi="http://schemas.microsoft.com/office/word/2010/wordprocessingInk" xmlns:wne="http://schemas.microsoft.com/office/word/2006/wordml" xmlns:wps="http://schemas.microsoft.com/office/word/2010/wordprocessingShape" mc:Ignorable="w14 wp14">
   <w:docDefaults>
     <w:rPrDefault>
       <w:rPr>
@@ -10944,7 +10942,7 @@
     </w:rPrDefault>
     <w:pPrDefault/>
   </w:docDefaults>
-  <w:latentStyles w:defLockedState="0" w:defUIPriority="99" w:defSemiHidden="1" w:defUnhideWhenUsed="1" w:defQFormat="0" w:count="267">
+  <w:latentStyles w:defLockedState="0" w:defUIPriority="99" w:defSemiHidden="1" w:defUnhideWhenUsed="1" w:defQFormat="0" w:count="276">
     <w:lsdException w:name="Normal" w:semiHidden="0" w:uiPriority="0" w:unhideWhenUsed="0" w:qFormat="1"/>
     <w:lsdException w:name="heading 1" w:semiHidden="0" w:uiPriority="9" w:unhideWhenUsed="0" w:qFormat="1"/>
     <w:lsdException w:name="heading 2" w:uiPriority="9" w:qFormat="1"/>
@@ -11083,7 +11081,7 @@
     <w:lsdException w:name="Bibliography" w:uiPriority="37"/>
     <w:lsdException w:name="TOC Heading" w:uiPriority="39" w:qFormat="1"/>
   </w:latentStyles>
-  <w:style w:type="paragraph" w:default="1" w:styleId="Normal">
+  <w:style w:type="paragraph" w:default="1" w:styleId="a">
     <w:name w:val="Normal"/>
     <w:qFormat/>
     <w:pPr>
@@ -11091,13 +11089,13 @@
       <w:jc w:val="both"/>
     </w:pPr>
   </w:style>
-  <w:style w:type="character" w:default="1" w:styleId="DefaultParagraphFont">
+  <w:style w:type="character" w:default="1" w:styleId="a0">
     <w:name w:val="Default Paragraph Font"/>
     <w:uiPriority w:val="1"/>
     <w:semiHidden/>
     <w:unhideWhenUsed/>
   </w:style>
-  <w:style w:type="table" w:default="1" w:styleId="TableNormal">
+  <w:style w:type="table" w:default="1" w:styleId="a1">
     <w:name w:val="Normal Table"/>
     <w:uiPriority w:val="99"/>
     <w:semiHidden/>
@@ -11112,16 +11110,16 @@
       </w:tblCellMar>
     </w:tblPr>
   </w:style>
-  <w:style w:type="numbering" w:default="1" w:styleId="NoList">
+  <w:style w:type="numbering" w:default="1" w:styleId="a2">
     <w:name w:val="No List"/>
     <w:uiPriority w:val="99"/>
     <w:semiHidden/>
     <w:unhideWhenUsed/>
   </w:style>
-  <w:style w:type="paragraph" w:styleId="BalloonText">
+  <w:style w:type="paragraph" w:styleId="a3">
     <w:name w:val="Balloon Text"/>
-    <w:basedOn w:val="Normal"/>
-    <w:link w:val="BalloonTextChar"/>
+    <w:basedOn w:val="a"/>
+    <w:link w:val="a4"/>
     <w:uiPriority w:val="99"/>
     <w:semiHidden/>
     <w:unhideWhenUsed/>
@@ -11132,10 +11130,10 @@
       <w:szCs w:val="18"/>
     </w:rPr>
   </w:style>
-  <w:style w:type="character" w:customStyle="1" w:styleId="BalloonTextChar">
-    <w:name w:val="Balloon Text Char"/>
-    <w:basedOn w:val="DefaultParagraphFont"/>
-    <w:link w:val="BalloonText"/>
+  <w:style w:type="character" w:customStyle="1" w:styleId="a4">
+    <w:name w:val="批注框文本字符"/>
+    <w:basedOn w:val="a0"/>
+    <w:link w:val="a3"/>
     <w:uiPriority w:val="99"/>
     <w:semiHidden/>
     <w:rsid w:val="00855A3C"/>
@@ -11145,9 +11143,9 @@
       <w:szCs w:val="18"/>
     </w:rPr>
   </w:style>
-  <w:style w:type="paragraph" w:styleId="ListParagraph">
+  <w:style w:type="paragraph" w:styleId="a5">
     <w:name w:val="List Paragraph"/>
-    <w:basedOn w:val="Normal"/>
+    <w:basedOn w:val="a"/>
     <w:uiPriority w:val="34"/>
     <w:qFormat/>
     <w:rsid w:val="004746B4"/>
@@ -11155,9 +11153,9 @@
       <w:ind w:firstLineChars="200" w:firstLine="420"/>
     </w:pPr>
   </w:style>
-  <w:style w:type="table" w:styleId="LightShading-Accent1">
+  <w:style w:type="table" w:styleId="-1">
     <w:name w:val="Light Shading Accent 1"/>
-    <w:basedOn w:val="TableNormal"/>
+    <w:basedOn w:val="a1"/>
     <w:uiPriority w:val="60"/>
     <w:rsid w:val="004B0A87"/>
     <w:rPr>
@@ -11255,9 +11253,9 @@
       </w:tcPr>
     </w:tblStylePr>
   </w:style>
-  <w:style w:type="character" w:styleId="PlaceholderText">
+  <w:style w:type="character" w:styleId="a6">
     <w:name w:val="Placeholder Text"/>
-    <w:basedOn w:val="DefaultParagraphFont"/>
+    <w:basedOn w:val="a0"/>
     <w:uiPriority w:val="99"/>
     <w:semiHidden/>
     <w:rsid w:val="00217BF0"/>
@@ -11271,7 +11269,7 @@
 <file path=word/charts/chart1.xml><?xml version="1.0" encoding="utf-8"?>
 <c:chartSpace xmlns:c="http://schemas.openxmlformats.org/drawingml/2006/chart" xmlns:a="http://schemas.openxmlformats.org/drawingml/2006/main" xmlns:r="http://schemas.openxmlformats.org/officeDocument/2006/relationships">
   <c:date1904 val="0"/>
-  <c:lang val="en-US"/>
+  <c:lang val="zh-CN"/>
   <c:roundedCorners val="0"/>
   <mc:AlternateContent xmlns:mc="http://schemas.openxmlformats.org/markup-compatibility/2006">
     <mc:Choice xmlns:c14="http://schemas.microsoft.com/office/drawing/2007/8/2/chart" Requires="c14">
@@ -11326,13 +11324,13 @@
                 <c:formatCode>General</c:formatCode>
                 <c:ptCount val="3"/>
                 <c:pt idx="0">
-                  <c:v>5.1298364553952008E-2</c:v>
+                  <c:v>0.051298364553952</c:v>
                 </c:pt>
                 <c:pt idx="1">
-                  <c:v>5.4838726710210429E-2</c:v>
+                  <c:v>0.0548387267102104</c:v>
                 </c:pt>
                 <c:pt idx="2">
-                  <c:v>7.4807409602169778E-2</c:v>
+                  <c:v>0.0748074096021698</c:v>
                 </c:pt>
               </c:numCache>
             </c:numRef>
@@ -11376,13 +11374,13 @@
                 <c:formatCode>General</c:formatCode>
                 <c:ptCount val="3"/>
                 <c:pt idx="0">
-                  <c:v>1.7212026157017998E-2</c:v>
+                  <c:v>0.017212026157018</c:v>
                 </c:pt>
                 <c:pt idx="1">
-                  <c:v>2.1387576626727006E-2</c:v>
+                  <c:v>0.021387576626727</c:v>
                 </c:pt>
                 <c:pt idx="2">
-                  <c:v>3.9219211177080604E-2</c:v>
+                  <c:v>0.0392192111770806</c:v>
                 </c:pt>
               </c:numCache>
             </c:numRef>
@@ -11426,13 +11424,13 @@
                 <c:formatCode>General</c:formatCode>
                 <c:ptCount val="3"/>
                 <c:pt idx="0">
-                  <c:v>2.3772783040943071E-3</c:v>
+                  <c:v>0.00237727830409431</c:v>
                 </c:pt>
                 <c:pt idx="1">
-                  <c:v>6.8498447330652568E-3</c:v>
+                  <c:v>0.00684984473306526</c:v>
                 </c:pt>
                 <c:pt idx="2">
-                  <c:v>3.2193365317774157E-3</c:v>
+                  <c:v>0.00321933653177742</c:v>
                 </c:pt>
               </c:numCache>
             </c:numRef>
@@ -11481,13 +11479,13 @@
                 <c:formatCode>General</c:formatCode>
                 <c:ptCount val="3"/>
                 <c:pt idx="0">
-                  <c:v>0.58731738783976928</c:v>
+                  <c:v>0.587317387839769</c:v>
                 </c:pt>
                 <c:pt idx="1">
-                  <c:v>0.69321060313322336</c:v>
+                  <c:v>0.693210603133223</c:v>
                 </c:pt>
                 <c:pt idx="2">
-                  <c:v>0.28368708048911123</c:v>
+                  <c:v>0.283687080489111</c:v>
                 </c:pt>
               </c:numCache>
             </c:numRef>
@@ -11536,13 +11534,13 @@
                 <c:formatCode>General</c:formatCode>
                 <c:ptCount val="3"/>
                 <c:pt idx="0">
-                  <c:v>1.0248415780220337E-2</c:v>
+                  <c:v>0.0102484157802203</c:v>
                 </c:pt>
                 <c:pt idx="1">
-                  <c:v>1.4400313922532491E-2</c:v>
+                  <c:v>0.0144003139225325</c:v>
                 </c:pt>
                 <c:pt idx="2">
-                  <c:v>1.8218026005401646E-2</c:v>
+                  <c:v>0.0182180260054016</c:v>
                 </c:pt>
               </c:numCache>
             </c:numRef>
@@ -11591,13 +11589,13 @@
                 <c:formatCode>General</c:formatCode>
                 <c:ptCount val="3"/>
                 <c:pt idx="0">
-                  <c:v>3.6914534346896698E-2</c:v>
+                  <c:v>0.0369145343468967</c:v>
                 </c:pt>
                 <c:pt idx="1">
-                  <c:v>6.0419360080066022E-2</c:v>
+                  <c:v>0.060419360080066</c:v>
                 </c:pt>
                 <c:pt idx="2">
-                  <c:v>4.2451937869653907E-2</c:v>
+                  <c:v>0.0424519378696539</c:v>
                 </c:pt>
               </c:numCache>
             </c:numRef>
@@ -11646,13 +11644,13 @@
                 <c:formatCode>General</c:formatCode>
                 <c:ptCount val="3"/>
                 <c:pt idx="0">
-                  <c:v>4.5983481109523029E-2</c:v>
+                  <c:v>0.045983481109523</c:v>
                 </c:pt>
                 <c:pt idx="1">
-                  <c:v>4.9733475305168487E-2</c:v>
+                  <c:v>0.0497334753051685</c:v>
                 </c:pt>
                 <c:pt idx="2">
-                  <c:v>5.0033902747547036E-2</c:v>
+                  <c:v>0.050033902747547</c:v>
                 </c:pt>
               </c:numCache>
             </c:numRef>
@@ -11701,13 +11699,13 @@
                 <c:formatCode>General</c:formatCode>
                 <c:ptCount val="3"/>
                 <c:pt idx="0">
-                  <c:v>9.2356534827538236E-2</c:v>
+                  <c:v>0.0923565348275382</c:v>
                 </c:pt>
                 <c:pt idx="1">
-                  <c:v>9.4014144025396124E-2</c:v>
+                  <c:v>0.0940141440253961</c:v>
                 </c:pt>
                 <c:pt idx="2">
-                  <c:v>4.2053366913197568E-2</c:v>
+                  <c:v>0.0420533669131976</c:v>
                 </c:pt>
               </c:numCache>
             </c:numRef>
@@ -11756,13 +11754,13 @@
                 <c:formatCode>General</c:formatCode>
                 <c:ptCount val="3"/>
                 <c:pt idx="0">
-                  <c:v>1.1383615183212963E-3</c:v>
+                  <c:v>0.0011383615183213</c:v>
                 </c:pt>
                 <c:pt idx="1">
-                  <c:v>2.0856652670664133E-3</c:v>
+                  <c:v>0.00208566526706641</c:v>
                 </c:pt>
                 <c:pt idx="2">
-                  <c:v>3.1942655924149014E-3</c:v>
+                  <c:v>0.0031942655924149</c:v>
                 </c:pt>
               </c:numCache>
             </c:numRef>
@@ -11811,13 +11809,13 @@
                 <c:formatCode>General</c:formatCode>
                 <c:ptCount val="3"/>
                 <c:pt idx="0">
-                  <c:v>2.7826614892298351E-3</c:v>
+                  <c:v>0.00278266148922983</c:v>
                 </c:pt>
                 <c:pt idx="1">
-                  <c:v>3.7737808783561548E-3</c:v>
+                  <c:v>0.00377378087835616</c:v>
                 </c:pt>
                 <c:pt idx="2">
-                  <c:v>2.2221968980410478E-3</c:v>
+                  <c:v>0.00222219689804105</c:v>
                 </c:pt>
               </c:numCache>
             </c:numRef>
@@ -11866,13 +11864,13 @@
                 <c:formatCode>General</c:formatCode>
                 <c:ptCount val="3"/>
                 <c:pt idx="0">
-                  <c:v>5.3123537521660488E-3</c:v>
+                  <c:v>0.00531235375216605</c:v>
                 </c:pt>
                 <c:pt idx="1">
-                  <c:v>9.9576229979401343E-3</c:v>
+                  <c:v>0.00995762299794013</c:v>
                 </c:pt>
                 <c:pt idx="2">
-                  <c:v>1.3015236293603492E-2</c:v>
+                  <c:v>0.0130152362936035</c:v>
                 </c:pt>
               </c:numCache>
             </c:numRef>
@@ -11921,13 +11919,13 @@
                 <c:formatCode>General</c:formatCode>
                 <c:ptCount val="3"/>
                 <c:pt idx="0">
-                  <c:v>3.2297213543972372E-2</c:v>
+                  <c:v>0.0322972135439724</c:v>
                 </c:pt>
                 <c:pt idx="1">
-                  <c:v>4.4167613030458602E-2</c:v>
+                  <c:v>0.0441676130304586</c:v>
                 </c:pt>
                 <c:pt idx="2">
-                  <c:v>3.5181935248601158E-2</c:v>
+                  <c:v>0.0351819352486012</c:v>
                 </c:pt>
               </c:numCache>
             </c:numRef>
@@ -11941,11 +11939,11 @@
           <c:showPercent val="0"/>
           <c:showBubbleSize val="0"/>
         </c:dLbls>
-        <c:axId val="121738368"/>
-        <c:axId val="121739904"/>
+        <c:axId val="2057325800"/>
+        <c:axId val="2057561656"/>
       </c:areaChart>
       <c:catAx>
-        <c:axId val="121738368"/>
+        <c:axId val="2057325800"/>
         <c:scaling>
           <c:orientation val="minMax"/>
         </c:scaling>
@@ -11954,7 +11952,7 @@
         <c:majorTickMark val="out"/>
         <c:minorTickMark val="none"/>
         <c:tickLblPos val="nextTo"/>
-        <c:crossAx val="121739904"/>
+        <c:crossAx val="2057561656"/>
         <c:crosses val="autoZero"/>
         <c:auto val="1"/>
         <c:lblAlgn val="ctr"/>
@@ -11962,7 +11960,7 @@
         <c:noMultiLvlLbl val="0"/>
       </c:catAx>
       <c:valAx>
-        <c:axId val="121739904"/>
+        <c:axId val="2057561656"/>
         <c:scaling>
           <c:orientation val="minMax"/>
         </c:scaling>
@@ -11973,7 +11971,7 @@
         <c:majorTickMark val="out"/>
         <c:minorTickMark val="none"/>
         <c:tickLblPos val="nextTo"/>
-        <c:crossAx val="121738368"/>
+        <c:crossAx val="2057325800"/>
         <c:crosses val="autoZero"/>
         <c:crossBetween val="midCat"/>
       </c:valAx>
@@ -11984,10 +11982,10 @@
         <c:manualLayout>
           <c:xMode val="edge"/>
           <c:yMode val="edge"/>
-          <c:x val="0.86761201310013236"/>
-          <c:y val="6.4267120232269659E-2"/>
-          <c:w val="0.11468887185561982"/>
-          <c:h val="0.87146533790159575"/>
+          <c:x val="0.867612013100133"/>
+          <c:y val="0.0642671202322697"/>
+          <c:w val="0.11468887185562"/>
+          <c:h val="0.871465337901596"/>
         </c:manualLayout>
       </c:layout>
       <c:overlay val="0"/>
@@ -12005,7 +12003,7 @@
 <file path=word/charts/chart2.xml><?xml version="1.0" encoding="utf-8"?>
 <c:chartSpace xmlns:c="http://schemas.openxmlformats.org/drawingml/2006/chart" xmlns:a="http://schemas.openxmlformats.org/drawingml/2006/main" xmlns:r="http://schemas.openxmlformats.org/officeDocument/2006/relationships">
   <c:date1904 val="0"/>
-  <c:lang val="en-US"/>
+  <c:lang val="zh-CN"/>
   <c:roundedCorners val="0"/>
   <mc:AlternateContent xmlns:mc="http://schemas.openxmlformats.org/markup-compatibility/2006">
     <mc:Choice xmlns:c14="http://schemas.microsoft.com/office/drawing/2007/8/2/chart" Requires="c14">
@@ -12060,13 +12058,13 @@
                 <c:formatCode>General</c:formatCode>
                 <c:ptCount val="3"/>
                 <c:pt idx="0">
-                  <c:v>2.3004782500557381E-5</c:v>
+                  <c:v>2.30047825005574E-5</c:v>
                 </c:pt>
                 <c:pt idx="1">
-                  <c:v>1.4224578762881448E-5</c:v>
+                  <c:v>1.42245787628815E-5</c:v>
                 </c:pt>
                 <c:pt idx="2">
-                  <c:v>1.2879841747445224E-6</c:v>
+                  <c:v>1.28798417474452E-6</c:v>
                 </c:pt>
               </c:numCache>
             </c:numRef>
@@ -12110,13 +12108,13 @@
                 <c:formatCode>General</c:formatCode>
                 <c:ptCount val="3"/>
                 <c:pt idx="0">
-                  <c:v>2.9637412421095716E-2</c:v>
+                  <c:v>0.0296374124210957</c:v>
                 </c:pt>
                 <c:pt idx="1">
-                  <c:v>3.4686108274480411E-2</c:v>
+                  <c:v>0.0346861082744804</c:v>
                 </c:pt>
                 <c:pt idx="2">
-                  <c:v>8.7945884262991408E-2</c:v>
+                  <c:v>0.0879458842629914</c:v>
                 </c:pt>
               </c:numCache>
             </c:numRef>
@@ -12160,13 +12158,13 @@
                 <c:formatCode>General</c:formatCode>
                 <c:ptCount val="3"/>
                 <c:pt idx="0">
-                  <c:v>1.924434810633469E-3</c:v>
+                  <c:v>0.00192443481063347</c:v>
                 </c:pt>
                 <c:pt idx="1">
-                  <c:v>1.1806279479527747E-3</c:v>
+                  <c:v>0.00118062794795277</c:v>
                 </c:pt>
                 <c:pt idx="2">
-                  <c:v>8.6332935241037966E-4</c:v>
+                  <c:v>0.000863329352410379</c:v>
                 </c:pt>
               </c:numCache>
             </c:numRef>
@@ -12215,13 +12213,13 @@
                 <c:formatCode>General</c:formatCode>
                 <c:ptCount val="3"/>
                 <c:pt idx="0">
-                  <c:v>0.49234681738883562</c:v>
+                  <c:v>0.492346817388836</c:v>
                 </c:pt>
                 <c:pt idx="1">
-                  <c:v>0.49634963280256506</c:v>
+                  <c:v>0.496349632802565</c:v>
                 </c:pt>
                 <c:pt idx="2">
-                  <c:v>0.41083872557031309</c:v>
+                  <c:v>0.410838725570313</c:v>
                 </c:pt>
               </c:numCache>
             </c:numRef>
@@ -12270,13 +12268,13 @@
                 <c:formatCode>General</c:formatCode>
                 <c:ptCount val="3"/>
                 <c:pt idx="0">
-                  <c:v>1.8831315398207579E-2</c:v>
+                  <c:v>0.0188313153982076</c:v>
                 </c:pt>
                 <c:pt idx="1">
-                  <c:v>2.7272117816890176E-2</c:v>
+                  <c:v>0.0272721178168902</c:v>
                 </c:pt>
                 <c:pt idx="2">
-                  <c:v>4.422920268286331E-2</c:v>
+                  <c:v>0.0442292026828633</c:v>
                 </c:pt>
               </c:numCache>
             </c:numRef>
@@ -12325,13 +12323,13 @@
                 <c:formatCode>General</c:formatCode>
                 <c:ptCount val="3"/>
                 <c:pt idx="0">
-                  <c:v>5.5637962453337526E-2</c:v>
+                  <c:v>0.0556379624533375</c:v>
                 </c:pt>
                 <c:pt idx="1">
-                  <c:v>6.2996565651070147E-2</c:v>
+                  <c:v>0.0629965656510701</c:v>
                 </c:pt>
                 <c:pt idx="2">
-                  <c:v>3.7836686066692167E-2</c:v>
+                  <c:v>0.0378366860666922</c:v>
                 </c:pt>
               </c:numCache>
             </c:numRef>
@@ -12380,13 +12378,13 @@
                 <c:formatCode>General</c:formatCode>
                 <c:ptCount val="3"/>
                 <c:pt idx="0">
-                  <c:v>0.14351890742490495</c:v>
+                  <c:v>0.143518907424905</c:v>
                 </c:pt>
                 <c:pt idx="1">
-                  <c:v>1.5015511166553098E-4</c:v>
+                  <c:v>0.000150155111665531</c:v>
                 </c:pt>
                 <c:pt idx="2">
-                  <c:v>0</c:v>
+                  <c:v>0.0</c:v>
                 </c:pt>
               </c:numCache>
             </c:numRef>
@@ -12435,13 +12433,13 @@
                 <c:formatCode>General</c:formatCode>
                 <c:ptCount val="3"/>
                 <c:pt idx="0">
-                  <c:v>0</c:v>
+                  <c:v>0.0</c:v>
                 </c:pt>
                 <c:pt idx="1">
-                  <c:v>0.11981590605315617</c:v>
+                  <c:v>0.119815906053156</c:v>
                 </c:pt>
                 <c:pt idx="2">
-                  <c:v>0.20407093029313084</c:v>
+                  <c:v>0.204070930293131</c:v>
                 </c:pt>
               </c:numCache>
             </c:numRef>
@@ -12490,13 +12488,13 @@
                 <c:formatCode>General</c:formatCode>
                 <c:ptCount val="3"/>
                 <c:pt idx="0">
-                  <c:v>8.3925272620596583E-2</c:v>
+                  <c:v>0.0839252726205966</c:v>
                 </c:pt>
                 <c:pt idx="1">
-                  <c:v>7.391857303179987E-2</c:v>
+                  <c:v>0.0739185730317999</c:v>
                 </c:pt>
                 <c:pt idx="2">
-                  <c:v>5.2692147420015392E-2</c:v>
+                  <c:v>0.0526921474200154</c:v>
                 </c:pt>
               </c:numCache>
             </c:numRef>
@@ -12545,13 +12543,13 @@
                 <c:formatCode>General</c:formatCode>
                 <c:ptCount val="3"/>
                 <c:pt idx="0">
-                  <c:v>9.478988654549797E-2</c:v>
+                  <c:v>0.094789886545498</c:v>
                 </c:pt>
                 <c:pt idx="1">
-                  <c:v>8.8052139590426237E-2</c:v>
+                  <c:v>0.0880521395904262</c:v>
                 </c:pt>
                 <c:pt idx="2">
-                  <c:v>6.1012009995195113E-2</c:v>
+                  <c:v>0.0610120099951951</c:v>
                 </c:pt>
               </c:numCache>
             </c:numRef>
@@ -12600,13 +12598,13 @@
                 <c:formatCode>General</c:formatCode>
                 <c:ptCount val="3"/>
                 <c:pt idx="0">
-                  <c:v>3.8222809358083995E-3</c:v>
+                  <c:v>0.0038222809358084</c:v>
                 </c:pt>
                 <c:pt idx="1">
-                  <c:v>7.0150620914952366E-3</c:v>
+                  <c:v>0.00701506209149524</c:v>
                 </c:pt>
                 <c:pt idx="2">
-                  <c:v>1.2245696299088884E-2</c:v>
+                  <c:v>0.0122456962990889</c:v>
                 </c:pt>
               </c:numCache>
             </c:numRef>
@@ -12655,13 +12653,13 @@
                 <c:formatCode>General</c:formatCode>
                 <c:ptCount val="3"/>
                 <c:pt idx="0">
-                  <c:v>5.2453325657323517E-3</c:v>
+                  <c:v>0.00524533256573235</c:v>
                 </c:pt>
                 <c:pt idx="1">
-                  <c:v>7.1636202554296478E-3</c:v>
+                  <c:v>0.00716362025542965</c:v>
                 </c:pt>
                 <c:pt idx="2">
-                  <c:v>5.0623509597037342E-3</c:v>
+                  <c:v>0.00506235095970373</c:v>
                 </c:pt>
               </c:numCache>
             </c:numRef>
@@ -12710,13 +12708,13 @@
                 <c:formatCode>General</c:formatCode>
                 <c:ptCount val="3"/>
                 <c:pt idx="0">
-                  <c:v>1.1975526979633576E-2</c:v>
+                  <c:v>0.0119755269796336</c:v>
                 </c:pt>
                 <c:pt idx="1">
-                  <c:v>1.2954388183271624E-2</c:v>
+                  <c:v>0.0129543881832716</c:v>
                 </c:pt>
                 <c:pt idx="2">
-                  <c:v>2.0621418747927271E-2</c:v>
+                  <c:v>0.0206214187479273</c:v>
                 </c:pt>
               </c:numCache>
             </c:numRef>
@@ -12765,13 +12763,13 @@
                 <c:formatCode>General</c:formatCode>
                 <c:ptCount val="3"/>
                 <c:pt idx="0">
-                  <c:v>5.832184567321571E-2</c:v>
+                  <c:v>0.0583218456732157</c:v>
                 </c:pt>
                 <c:pt idx="1">
-                  <c:v>6.8430878611034224E-2</c:v>
+                  <c:v>0.0684308786110342</c:v>
                 </c:pt>
                 <c:pt idx="2">
-                  <c:v>6.2580330365493653E-2</c:v>
+                  <c:v>0.0625803303654937</c:v>
                 </c:pt>
               </c:numCache>
             </c:numRef>
@@ -12785,11 +12783,11 @@
           <c:showPercent val="0"/>
           <c:showBubbleSize val="0"/>
         </c:dLbls>
-        <c:axId val="121856384"/>
-        <c:axId val="121857920"/>
+        <c:axId val="2076492680"/>
+        <c:axId val="2081362504"/>
       </c:areaChart>
       <c:catAx>
-        <c:axId val="121856384"/>
+        <c:axId val="2076492680"/>
         <c:scaling>
           <c:orientation val="minMax"/>
         </c:scaling>
@@ -12798,7 +12796,7 @@
         <c:majorTickMark val="out"/>
         <c:minorTickMark val="none"/>
         <c:tickLblPos val="nextTo"/>
-        <c:crossAx val="121857920"/>
+        <c:crossAx val="2081362504"/>
         <c:crosses val="autoZero"/>
         <c:auto val="1"/>
         <c:lblAlgn val="ctr"/>
@@ -12806,7 +12804,7 @@
         <c:noMultiLvlLbl val="0"/>
       </c:catAx>
       <c:valAx>
-        <c:axId val="121857920"/>
+        <c:axId val="2081362504"/>
         <c:scaling>
           <c:orientation val="minMax"/>
         </c:scaling>
@@ -12817,7 +12815,7 @@
         <c:majorTickMark val="out"/>
         <c:minorTickMark val="none"/>
         <c:tickLblPos val="nextTo"/>
-        <c:crossAx val="121856384"/>
+        <c:crossAx val="2076492680"/>
         <c:crosses val="autoZero"/>
         <c:crossBetween val="midCat"/>
       </c:valAx>
@@ -12828,10 +12826,10 @@
         <c:manualLayout>
           <c:xMode val="edge"/>
           <c:yMode val="edge"/>
-          <c:x val="0.86977909011373578"/>
-          <c:y val="8.1414041994750649E-2"/>
-          <c:w val="0.11355424321959755"/>
-          <c:h val="0.83717191601049867"/>
+          <c:x val="0.869779090113736"/>
+          <c:y val="0.0814140419947506"/>
+          <c:w val="0.113554243219598"/>
+          <c:h val="0.837171916010499"/>
         </c:manualLayout>
       </c:layout>
       <c:overlay val="0"/>
@@ -12849,7 +12847,7 @@
 <file path=word/charts/chart3.xml><?xml version="1.0" encoding="utf-8"?>
 <c:chartSpace xmlns:c="http://schemas.openxmlformats.org/drawingml/2006/chart" xmlns:a="http://schemas.openxmlformats.org/drawingml/2006/main" xmlns:r="http://schemas.openxmlformats.org/officeDocument/2006/relationships">
   <c:date1904 val="0"/>
-  <c:lang val="en-US"/>
+  <c:lang val="zh-CN"/>
   <c:roundedCorners val="0"/>
   <mc:AlternateContent xmlns:mc="http://schemas.openxmlformats.org/markup-compatibility/2006">
     <mc:Choice xmlns:c14="http://schemas.microsoft.com/office/drawing/2007/8/2/chart" Requires="c14">
@@ -12904,13 +12902,13 @@
                 <c:formatCode>General</c:formatCode>
                 <c:ptCount val="3"/>
                 <c:pt idx="0">
-                  <c:v>1.3947127717273845E-2</c:v>
+                  <c:v>0.0139471277172738</c:v>
                 </c:pt>
                 <c:pt idx="1">
-                  <c:v>0</c:v>
+                  <c:v>0.0</c:v>
                 </c:pt>
                 <c:pt idx="2">
-                  <c:v>0</c:v>
+                  <c:v>0.0</c:v>
                 </c:pt>
               </c:numCache>
             </c:numRef>
@@ -12954,13 +12952,13 @@
                 <c:formatCode>General</c:formatCode>
                 <c:ptCount val="3"/>
                 <c:pt idx="0">
-                  <c:v>1.4840583373496757E-3</c:v>
+                  <c:v>0.00148405833734968</c:v>
                 </c:pt>
                 <c:pt idx="1">
-                  <c:v>2.4426492181403043E-2</c:v>
+                  <c:v>0.024426492181403</c:v>
                 </c:pt>
                 <c:pt idx="2">
-                  <c:v>8.3160256728431151E-4</c:v>
+                  <c:v>0.000831602567284312</c:v>
                 </c:pt>
               </c:numCache>
             </c:numRef>
@@ -13004,13 +13002,13 @@
                 <c:formatCode>General</c:formatCode>
                 <c:ptCount val="3"/>
                 <c:pt idx="0">
-                  <c:v>0.49634730217393025</c:v>
+                  <c:v>0.49634730217393</c:v>
                 </c:pt>
                 <c:pt idx="1">
-                  <c:v>1.1561721770391793E-3</c:v>
+                  <c:v>0.00115617217703918</c:v>
                 </c:pt>
                 <c:pt idx="2">
-                  <c:v>0.40044592160251052</c:v>
+                  <c:v>0.400445921602511</c:v>
                 </c:pt>
               </c:numCache>
             </c:numRef>
@@ -13059,13 +13057,13 @@
                 <c:formatCode>General</c:formatCode>
                 <c:ptCount val="3"/>
                 <c:pt idx="0">
-                  <c:v>4.0402866266899505E-2</c:v>
+                  <c:v>0.0404028662668995</c:v>
                 </c:pt>
                 <c:pt idx="1">
-                  <c:v>0.48550970329480497</c:v>
+                  <c:v>0.485509703294805</c:v>
                 </c:pt>
                 <c:pt idx="2">
-                  <c:v>8.9166449199877665E-2</c:v>
+                  <c:v>0.0891664491998777</c:v>
                 </c:pt>
               </c:numCache>
             </c:numRef>
@@ -13114,13 +13112,13 @@
                 <c:formatCode>General</c:formatCode>
                 <c:ptCount val="3"/>
                 <c:pt idx="0">
-                  <c:v>6.7692527648364018E-2</c:v>
+                  <c:v>0.067692527648364</c:v>
                 </c:pt>
                 <c:pt idx="1">
-                  <c:v>5.3165078026482578E-2</c:v>
+                  <c:v>0.0531650780264826</c:v>
                 </c:pt>
                 <c:pt idx="2">
-                  <c:v>4.1436929663315754E-2</c:v>
+                  <c:v>0.0414369296633158</c:v>
                 </c:pt>
               </c:numCache>
             </c:numRef>
@@ -13169,13 +13167,13 @@
                 <c:formatCode>General</c:formatCode>
                 <c:ptCount val="3"/>
                 <c:pt idx="0">
-                  <c:v>3.7989817894881338E-4</c:v>
+                  <c:v>0.000379898178948813</c:v>
                 </c:pt>
                 <c:pt idx="1">
-                  <c:v>6.0551787902060582E-2</c:v>
+                  <c:v>0.0605517879020606</c:v>
                 </c:pt>
                 <c:pt idx="2">
-                  <c:v>1.1088034230457486E-4</c:v>
+                  <c:v>0.000110880342304575</c:v>
                 </c:pt>
               </c:numCache>
             </c:numRef>
@@ -13224,13 +13222,13 @@
                 <c:formatCode>General</c:formatCode>
                 <c:ptCount val="3"/>
                 <c:pt idx="0">
-                  <c:v>0.17973580490764512</c:v>
+                  <c:v>0.179735804907645</c:v>
                 </c:pt>
                 <c:pt idx="1">
-                  <c:v>2.13608639206204E-4</c:v>
+                  <c:v>0.000213608639206204</c:v>
                 </c:pt>
                 <c:pt idx="2">
-                  <c:v>0.19608363456369857</c:v>
+                  <c:v>0.196083634563699</c:v>
                 </c:pt>
               </c:numCache>
             </c:numRef>
@@ -13279,13 +13277,13 @@
                 <c:formatCode>General</c:formatCode>
                 <c:ptCount val="3"/>
                 <c:pt idx="0">
-                  <c:v>0</c:v>
+                  <c:v>0.0</c:v>
                 </c:pt>
                 <c:pt idx="1">
-                  <c:v>0</c:v>
+                  <c:v>0.0</c:v>
                 </c:pt>
                 <c:pt idx="2">
-                  <c:v>0</c:v>
+                  <c:v>0.0</c:v>
                 </c:pt>
               </c:numCache>
             </c:numRef>
@@ -13334,13 +13332,13 @@
                 <c:formatCode>General</c:formatCode>
                 <c:ptCount val="3"/>
                 <c:pt idx="0">
-                  <c:v>9.431764519094539E-2</c:v>
+                  <c:v>0.0943176451909454</c:v>
                 </c:pt>
                 <c:pt idx="1">
-                  <c:v>0.14567653332015515</c:v>
+                  <c:v>0.145676533320155</c:v>
                 </c:pt>
                 <c:pt idx="2">
-                  <c:v>8.5255112513218406E-2</c:v>
+                  <c:v>0.0852551125132184</c:v>
                 </c:pt>
               </c:numCache>
             </c:numRef>
@@ -13389,13 +13387,13 @@
                 <c:formatCode>General</c:formatCode>
                 <c:ptCount val="3"/>
                 <c:pt idx="0">
-                  <c:v>1.1330231541917294E-3</c:v>
+                  <c:v>0.00113302315419173</c:v>
                 </c:pt>
                 <c:pt idx="1">
-                  <c:v>9.5097758913859992E-2</c:v>
+                  <c:v>0.09509775891386</c:v>
                 </c:pt>
                 <c:pt idx="2">
-                  <c:v>3.0732769700289784E-3</c:v>
+                  <c:v>0.00307327697002898</c:v>
                 </c:pt>
               </c:numCache>
             </c:numRef>
@@ -13444,13 +13442,13 @@
                 <c:formatCode>General</c:formatCode>
                 <c:ptCount val="3"/>
                 <c:pt idx="0">
-                  <c:v>4.7890798361119253E-3</c:v>
+                  <c:v>0.00478907983611193</c:v>
                 </c:pt>
                 <c:pt idx="1">
-                  <c:v>2.0711745609665135E-3</c:v>
+                  <c:v>0.00207117456096651</c:v>
                 </c:pt>
                 <c:pt idx="2">
-                  <c:v>4.3938618468764646E-3</c:v>
+                  <c:v>0.00439386184687646</c:v>
                 </c:pt>
               </c:numCache>
             </c:numRef>
@@ -13499,13 +13497,13 @@
                 <c:formatCode>General</c:formatCode>
                 <c:ptCount val="3"/>
                 <c:pt idx="0">
-                  <c:v>1.311510437632973E-2</c:v>
+                  <c:v>0.0131151043763297</c:v>
                 </c:pt>
                 <c:pt idx="1">
-                  <c:v>6.1210093264317733E-3</c:v>
+                  <c:v>0.00612100932643177</c:v>
                 </c:pt>
                 <c:pt idx="2">
-                  <c:v>2.5671669087662847E-2</c:v>
+                  <c:v>0.0256716690876629</c:v>
                 </c:pt>
               </c:numCache>
             </c:numRef>
@@ -13554,13 +13552,13 @@
                 <c:formatCode>General</c:formatCode>
                 <c:ptCount val="3"/>
                 <c:pt idx="0">
-                  <c:v>8.6655562212009957E-2</c:v>
+                  <c:v>0.08665556221201</c:v>
                 </c:pt>
                 <c:pt idx="1">
-                  <c:v>2.264985919117914E-2</c:v>
+                  <c:v>0.0226498591911791</c:v>
                 </c:pt>
                 <c:pt idx="2">
-                  <c:v>8.6899859331979856E-2</c:v>
+                  <c:v>0.0868998593319799</c:v>
                 </c:pt>
               </c:numCache>
             </c:numRef>
@@ -13609,13 +13607,13 @@
                 <c:formatCode>General</c:formatCode>
                 <c:ptCount val="3"/>
                 <c:pt idx="0">
-                  <c:v>6.6630802311242035E-2</c:v>
+                  <c:v>0.066630802311242</c:v>
                 </c:pt>
                 <c:pt idx="1">
-                  <c:v>0.10336082246641087</c:v>
+                  <c:v>0.103360822466411</c:v>
                 </c:pt>
                 <c:pt idx="2">
-                  <c:v>2.4426492181403043E-2</c:v>
+                  <c:v>0.024426492181403</c:v>
                 </c:pt>
               </c:numCache>
             </c:numRef>
@@ -13629,11 +13627,11 @@
           <c:showPercent val="0"/>
           <c:showBubbleSize val="0"/>
         </c:dLbls>
-        <c:axId val="141634944"/>
-        <c:axId val="141657216"/>
+        <c:axId val="2080821496"/>
+        <c:axId val="2080824408"/>
       </c:areaChart>
       <c:catAx>
-        <c:axId val="141634944"/>
+        <c:axId val="2080821496"/>
         <c:scaling>
           <c:orientation val="minMax"/>
         </c:scaling>
@@ -13642,7 +13640,7 @@
         <c:majorTickMark val="out"/>
         <c:minorTickMark val="none"/>
         <c:tickLblPos val="nextTo"/>
-        <c:crossAx val="141657216"/>
+        <c:crossAx val="2080824408"/>
         <c:crosses val="autoZero"/>
         <c:auto val="1"/>
         <c:lblAlgn val="ctr"/>
@@ -13650,7 +13648,7 @@
         <c:noMultiLvlLbl val="0"/>
       </c:catAx>
       <c:valAx>
-        <c:axId val="141657216"/>
+        <c:axId val="2080824408"/>
         <c:scaling>
           <c:orientation val="minMax"/>
         </c:scaling>
@@ -13661,7 +13659,7 @@
         <c:majorTickMark val="out"/>
         <c:minorTickMark val="none"/>
         <c:tickLblPos val="nextTo"/>
-        <c:crossAx val="141634944"/>
+        <c:crossAx val="2080821496"/>
         <c:crosses val="autoZero"/>
         <c:crossBetween val="midCat"/>
       </c:valAx>
@@ -13672,10 +13670,10 @@
         <c:manualLayout>
           <c:xMode val="edge"/>
           <c:yMode val="edge"/>
-          <c:x val="0.87533464566929131"/>
-          <c:y val="8.1414041994750649E-2"/>
+          <c:x val="0.875334645669291"/>
+          <c:y val="0.0814140419947506"/>
           <c:w val="0.107998687664042"/>
-          <c:h val="0.83717191601049867"/>
+          <c:h val="0.837171916010499"/>
         </c:manualLayout>
       </c:layout>
       <c:overlay val="0"/>
@@ -13693,7 +13691,7 @@
 <file path=word/charts/chart4.xml><?xml version="1.0" encoding="utf-8"?>
 <c:chartSpace xmlns:c="http://schemas.openxmlformats.org/drawingml/2006/chart" xmlns:a="http://schemas.openxmlformats.org/drawingml/2006/main" xmlns:r="http://schemas.openxmlformats.org/officeDocument/2006/relationships">
   <c:date1904 val="0"/>
-  <c:lang val="en-US"/>
+  <c:lang val="zh-CN"/>
   <c:roundedCorners val="0"/>
   <mc:AlternateContent xmlns:mc="http://schemas.openxmlformats.org/markup-compatibility/2006">
     <mc:Choice xmlns:c14="http://schemas.microsoft.com/office/drawing/2007/8/2/chart" Requires="c14">
@@ -13748,13 +13746,13 @@
                 <c:formatCode>General</c:formatCode>
                 <c:ptCount val="3"/>
                 <c:pt idx="0">
-                  <c:v>2.086023373351929E-3</c:v>
+                  <c:v>0.00208602337335193</c:v>
                 </c:pt>
                 <c:pt idx="1">
-                  <c:v>2.8158552711690598E-3</c:v>
+                  <c:v>0.00281585527116906</c:v>
                 </c:pt>
                 <c:pt idx="2">
-                  <c:v>9.9857332138598358E-4</c:v>
+                  <c:v>0.000998573321385984</c:v>
                 </c:pt>
               </c:numCache>
             </c:numRef>
@@ -13798,13 +13796,13 @@
                 <c:formatCode>General</c:formatCode>
                 <c:ptCount val="3"/>
                 <c:pt idx="0">
-                  <c:v>1.4962465255034746E-2</c:v>
+                  <c:v>0.0149624652550347</c:v>
                 </c:pt>
                 <c:pt idx="1">
-                  <c:v>2.02139045909192E-2</c:v>
+                  <c:v>0.0202139045909192</c:v>
                 </c:pt>
                 <c:pt idx="2">
-                  <c:v>4.6487797386355001E-2</c:v>
+                  <c:v>0.046487797386355</c:v>
                 </c:pt>
               </c:numCache>
             </c:numRef>
@@ -13848,13 +13846,13 @@
                 <c:formatCode>General</c:formatCode>
                 <c:ptCount val="3"/>
                 <c:pt idx="0">
-                  <c:v>1.4408844923428407E-3</c:v>
+                  <c:v>0.00144088449234284</c:v>
                 </c:pt>
                 <c:pt idx="1">
-                  <c:v>1.6345733883880006E-3</c:v>
+                  <c:v>0.001634573388388</c:v>
                 </c:pt>
                 <c:pt idx="2">
-                  <c:v>1.0946296643665548E-3</c:v>
+                  <c:v>0.00109462966436655</c:v>
                 </c:pt>
               </c:numCache>
             </c:numRef>
@@ -13903,13 +13901,13 @@
                 <c:formatCode>General</c:formatCode>
                 <c:ptCount val="3"/>
                 <c:pt idx="0">
-                  <c:v>0.58563044314252799</c:v>
+                  <c:v>0.585630443142528</c:v>
                 </c:pt>
                 <c:pt idx="1">
-                  <c:v>0.54013659340692521</c:v>
+                  <c:v>0.540136593406925</c:v>
                 </c:pt>
                 <c:pt idx="2">
-                  <c:v>0.46415590216172542</c:v>
+                  <c:v>0.464155902161725</c:v>
                 </c:pt>
               </c:numCache>
             </c:numRef>
@@ -13958,13 +13956,13 @@
                 <c:formatCode>General</c:formatCode>
                 <c:ptCount val="3"/>
                 <c:pt idx="0">
-                  <c:v>1.9448757069584967E-2</c:v>
+                  <c:v>0.019448757069585</c:v>
                 </c:pt>
                 <c:pt idx="1">
-                  <c:v>2.7053017121223252E-2</c:v>
+                  <c:v>0.0270530171212233</c:v>
                 </c:pt>
                 <c:pt idx="2">
-                  <c:v>4.7889455727702715E-2</c:v>
+                  <c:v>0.0478894557277027</c:v>
                 </c:pt>
               </c:numCache>
             </c:numRef>
@@ -14013,13 +14011,13 @@
                 <c:formatCode>General</c:formatCode>
                 <c:ptCount val="3"/>
                 <c:pt idx="0">
-                  <c:v>6.0332922383499785E-2</c:v>
+                  <c:v>0.0603329223834998</c:v>
                 </c:pt>
                 <c:pt idx="1">
-                  <c:v>7.4851219558831367E-2</c:v>
+                  <c:v>0.0748512195588314</c:v>
                 </c:pt>
                 <c:pt idx="2">
-                  <c:v>5.226708806888973E-2</c:v>
+                  <c:v>0.0522670880688897</c:v>
                 </c:pt>
               </c:numCache>
             </c:numRef>
@@ -14068,13 +14066,13 @@
                 <c:formatCode>General</c:formatCode>
                 <c:ptCount val="3"/>
                 <c:pt idx="0">
-                  <c:v>1.2387459312770515E-5</c:v>
+                  <c:v>1.23874593127705E-5</c:v>
                 </c:pt>
                 <c:pt idx="1">
-                  <c:v>4.0228408771846843E-4</c:v>
+                  <c:v>0.000402284087718468</c:v>
                 </c:pt>
                 <c:pt idx="2">
-                  <c:v>9.8802470468595417E-5</c:v>
+                  <c:v>9.88024704685955E-5</c:v>
                 </c:pt>
               </c:numCache>
             </c:numRef>
@@ -14123,13 +14121,13 @@
                 <c:formatCode>General</c:formatCode>
                 <c:ptCount val="3"/>
                 <c:pt idx="0">
-                  <c:v>1.0618530122906884E-4</c:v>
+                  <c:v>0.000106185301229069</c:v>
                 </c:pt>
                 <c:pt idx="1">
-                  <c:v>1.3681958660694247E-3</c:v>
+                  <c:v>0.00136819586606942</c:v>
                 </c:pt>
                 <c:pt idx="2">
-                  <c:v>4.7686721776166201E-4</c:v>
+                  <c:v>0.000476867217761662</c:v>
                 </c:pt>
               </c:numCache>
             </c:numRef>
@@ -14178,13 +14176,13 @@
                 <c:formatCode>General</c:formatCode>
                 <c:ptCount val="3"/>
                 <c:pt idx="0">
-                  <c:v>7.3913739976625356E-2</c:v>
+                  <c:v>0.0739137399766254</c:v>
                 </c:pt>
                 <c:pt idx="1">
-                  <c:v>7.9392164119398714E-2</c:v>
+                  <c:v>0.0793921641193987</c:v>
                 </c:pt>
                 <c:pt idx="2">
-                  <c:v>6.7787488672224117E-2</c:v>
+                  <c:v>0.0677874886722241</c:v>
                 </c:pt>
               </c:numCache>
             </c:numRef>
@@ -14233,13 +14231,13 @@
                 <c:formatCode>General</c:formatCode>
                 <c:ptCount val="3"/>
                 <c:pt idx="0">
-                  <c:v>0.1614277954073346</c:v>
+                  <c:v>0.161427795407335</c:v>
                 </c:pt>
                 <c:pt idx="1">
-                  <c:v>0.1456169585449627</c:v>
+                  <c:v>0.145616958544963</c:v>
                 </c:pt>
                 <c:pt idx="2">
-                  <c:v>0.19223903688514168</c:v>
+                  <c:v>0.192239036885142</c:v>
                 </c:pt>
               </c:numCache>
             </c:numRef>
@@ -14288,13 +14286,13 @@
                 <c:formatCode>General</c:formatCode>
                 <c:ptCount val="3"/>
                 <c:pt idx="0">
-                  <c:v>1.2040610452012941E-3</c:v>
+                  <c:v>0.00120406104520129</c:v>
                 </c:pt>
                 <c:pt idx="1">
-                  <c:v>3.6646089934475822E-3</c:v>
+                  <c:v>0.00366460899344758</c:v>
                 </c:pt>
                 <c:pt idx="2">
-                  <c:v>8.9117067705409975E-3</c:v>
+                  <c:v>0.008911706770541</c:v>
                 </c:pt>
               </c:numCache>
             </c:numRef>
@@ -14343,13 +14341,13 @@
                 <c:formatCode>General</c:formatCode>
                 <c:ptCount val="3"/>
                 <c:pt idx="0">
-                  <c:v>3.6853930201423556E-3</c:v>
+                  <c:v>0.00368539302014236</c:v>
                 </c:pt>
                 <c:pt idx="1">
-                  <c:v>2.1529953335030728E-3</c:v>
+                  <c:v>0.00215299533350307</c:v>
                 </c:pt>
                 <c:pt idx="2">
-                  <c:v>1.8980245172518558E-3</c:v>
+                  <c:v>0.00189802451725186</c:v>
                 </c:pt>
               </c:numCache>
             </c:numRef>
@@ -14398,13 +14396,13 @@
                 <c:formatCode>General</c:formatCode>
                 <c:ptCount val="3"/>
                 <c:pt idx="0">
-                  <c:v>1.0417902831877254E-2</c:v>
+                  <c:v>0.0104179028318773</c:v>
                 </c:pt>
                 <c:pt idx="1">
-                  <c:v>1.3204555998466306E-2</c:v>
+                  <c:v>0.0132045559984663</c:v>
                 </c:pt>
                 <c:pt idx="2">
-                  <c:v>3.1294549198472223E-2</c:v>
+                  <c:v>0.0312945491984722</c:v>
                 </c:pt>
               </c:numCache>
             </c:numRef>
@@ -14453,13 +14451,13 @@
                 <c:formatCode>General</c:formatCode>
                 <c:ptCount val="3"/>
                 <c:pt idx="0">
-                  <c:v>6.5331039241935063E-2</c:v>
+                  <c:v>0.0653310392419351</c:v>
                 </c:pt>
                 <c:pt idx="1">
-                  <c:v>8.749307371897766E-2</c:v>
+                  <c:v>0.0874930737189776</c:v>
                 </c:pt>
                 <c:pt idx="2">
-                  <c:v>8.4400077937713466E-2</c:v>
+                  <c:v>0.0844000779377134</c:v>
                 </c:pt>
               </c:numCache>
             </c:numRef>
@@ -14473,11 +14471,11 @@
           <c:showPercent val="0"/>
           <c:showBubbleSize val="0"/>
         </c:dLbls>
-        <c:axId val="141892608"/>
-        <c:axId val="141898496"/>
+        <c:axId val="2080806088"/>
+        <c:axId val="2080809000"/>
       </c:areaChart>
       <c:catAx>
-        <c:axId val="141892608"/>
+        <c:axId val="2080806088"/>
         <c:scaling>
           <c:orientation val="minMax"/>
         </c:scaling>
@@ -14486,7 +14484,7 @@
         <c:majorTickMark val="out"/>
         <c:minorTickMark val="none"/>
         <c:tickLblPos val="nextTo"/>
-        <c:crossAx val="141898496"/>
+        <c:crossAx val="2080809000"/>
         <c:crosses val="autoZero"/>
         <c:auto val="1"/>
         <c:lblAlgn val="ctr"/>
@@ -14494,7 +14492,7 @@
         <c:noMultiLvlLbl val="0"/>
       </c:catAx>
       <c:valAx>
-        <c:axId val="141898496"/>
+        <c:axId val="2080809000"/>
         <c:scaling>
           <c:orientation val="minMax"/>
         </c:scaling>
@@ -14505,7 +14503,7 @@
         <c:majorTickMark val="out"/>
         <c:minorTickMark val="none"/>
         <c:tickLblPos val="nextTo"/>
-        <c:crossAx val="141892608"/>
+        <c:crossAx val="2080806088"/>
         <c:crosses val="autoZero"/>
         <c:crossBetween val="midCat"/>
       </c:valAx>
@@ -14516,10 +14514,10 @@
         <c:manualLayout>
           <c:xMode val="edge"/>
           <c:yMode val="edge"/>
-          <c:x val="0.86977909011373578"/>
-          <c:y val="8.1414041994750649E-2"/>
-          <c:w val="0.11355424321959755"/>
-          <c:h val="0.83717191601049867"/>
+          <c:x val="0.869779090113736"/>
+          <c:y val="0.0814140419947506"/>
+          <c:w val="0.113554243219598"/>
+          <c:h val="0.837171916010499"/>
         </c:manualLayout>
       </c:layout>
       <c:overlay val="0"/>
@@ -14537,7 +14535,7 @@
 <file path=word/charts/chart5.xml><?xml version="1.0" encoding="utf-8"?>
 <c:chartSpace xmlns:c="http://schemas.openxmlformats.org/drawingml/2006/chart" xmlns:a="http://schemas.openxmlformats.org/drawingml/2006/main" xmlns:r="http://schemas.openxmlformats.org/officeDocument/2006/relationships">
   <c:date1904 val="0"/>
-  <c:lang val="en-US"/>
+  <c:lang val="zh-CN"/>
   <c:roundedCorners val="0"/>
   <mc:AlternateContent xmlns:mc="http://schemas.openxmlformats.org/markup-compatibility/2006">
     <mc:Choice xmlns:c14="http://schemas.microsoft.com/office/drawing/2007/8/2/chart" Requires="c14">
@@ -14592,13 +14590,13 @@
                 <c:formatCode>General</c:formatCode>
                 <c:ptCount val="3"/>
                 <c:pt idx="0">
-                  <c:v>0</c:v>
+                  <c:v>0.0</c:v>
                 </c:pt>
                 <c:pt idx="1">
-                  <c:v>8.5580901946092029E-3</c:v>
+                  <c:v>0.00855809019460921</c:v>
                 </c:pt>
                 <c:pt idx="2">
-                  <c:v>4.9550944564880767E-2</c:v>
+                  <c:v>0.0495509445648808</c:v>
                 </c:pt>
               </c:numCache>
             </c:numRef>
@@ -14642,13 +14640,13 @@
                 <c:formatCode>General</c:formatCode>
                 <c:ptCount val="3"/>
                 <c:pt idx="0">
-                  <c:v>2.5776982783403072E-2</c:v>
+                  <c:v>0.0257769827834031</c:v>
                 </c:pt>
                 <c:pt idx="1">
-                  <c:v>0.39425307194604992</c:v>
+                  <c:v>0.39425307194605</c:v>
                 </c:pt>
                 <c:pt idx="2">
-                  <c:v>0.13998141839578818</c:v>
+                  <c:v>0.139981418395788</c:v>
                 </c:pt>
               </c:numCache>
             </c:numRef>
@@ -14692,13 +14690,13 @@
                 <c:formatCode>General</c:formatCode>
                 <c:ptCount val="3"/>
                 <c:pt idx="0">
-                  <c:v>3.5135912096336284E-2</c:v>
+                  <c:v>0.0351359120963363</c:v>
                 </c:pt>
                 <c:pt idx="1">
-                  <c:v>2.5070896459597085E-2</c:v>
+                  <c:v>0.0250708964595971</c:v>
                 </c:pt>
                 <c:pt idx="2">
-                  <c:v>0.1486528336946423</c:v>
+                  <c:v>0.148652833694642</c:v>
                 </c:pt>
               </c:numCache>
             </c:numRef>
@@ -14747,13 +14745,13 @@
                 <c:formatCode>General</c:formatCode>
                 <c:ptCount val="3"/>
                 <c:pt idx="0">
-                  <c:v>0</c:v>
+                  <c:v>0.0</c:v>
                 </c:pt>
                 <c:pt idx="1">
-                  <c:v>2.5257521479417223E-3</c:v>
+                  <c:v>0.00252575214794172</c:v>
                 </c:pt>
                 <c:pt idx="2">
-                  <c:v>1.0963146484979871E-2</c:v>
+                  <c:v>0.0109631464849799</c:v>
                 </c:pt>
               </c:numCache>
             </c:numRef>
@@ -14802,13 +14800,13 @@
                 <c:formatCode>General</c:formatCode>
                 <c:ptCount val="3"/>
                 <c:pt idx="0">
-                  <c:v>0.75701919698469988</c:v>
+                  <c:v>0.7570191969847</c:v>
                 </c:pt>
                 <c:pt idx="1">
-                  <c:v>7.2187399583812178E-2</c:v>
+                  <c:v>0.0721873995838122</c:v>
                 </c:pt>
                 <c:pt idx="2">
-                  <c:v>1.2387736141220192E-2</c:v>
+                  <c:v>0.0123877361412202</c:v>
                 </c:pt>
               </c:numCache>
             </c:numRef>
@@ -14857,13 +14855,13 @@
                 <c:formatCode>General</c:formatCode>
                 <c:ptCount val="3"/>
                 <c:pt idx="0">
-                  <c:v>0</c:v>
+                  <c:v>0.0</c:v>
                 </c:pt>
                 <c:pt idx="1">
-                  <c:v>1.122556510196321E-2</c:v>
+                  <c:v>0.0112255651019632</c:v>
                 </c:pt>
                 <c:pt idx="2">
-                  <c:v>0</c:v>
+                  <c:v>0.0</c:v>
                 </c:pt>
               </c:numCache>
             </c:numRef>
@@ -14912,13 +14910,13 @@
                 <c:formatCode>General</c:formatCode>
                 <c:ptCount val="3"/>
                 <c:pt idx="0">
-                  <c:v>0</c:v>
+                  <c:v>0.0</c:v>
                 </c:pt>
                 <c:pt idx="1">
-                  <c:v>0.39909550009190931</c:v>
+                  <c:v>0.399095500091909</c:v>
                 </c:pt>
                 <c:pt idx="2">
-                  <c:v>0</c:v>
+                  <c:v>0.0</c:v>
                 </c:pt>
               </c:numCache>
             </c:numRef>
@@ -14967,13 +14965,13 @@
                 <c:formatCode>General</c:formatCode>
                 <c:ptCount val="3"/>
                 <c:pt idx="0">
-                  <c:v>0</c:v>
+                  <c:v>0.0</c:v>
                 </c:pt>
                 <c:pt idx="1">
-                  <c:v>4.0973312622165723E-3</c:v>
+                  <c:v>0.00409733126221657</c:v>
                 </c:pt>
                 <c:pt idx="2">
-                  <c:v>0</c:v>
+                  <c:v>0.0</c:v>
                 </c:pt>
               </c:numCache>
             </c:numRef>
@@ -15022,13 +15020,13 @@
                 <c:formatCode>General</c:formatCode>
                 <c:ptCount val="3"/>
                 <c:pt idx="0">
-                  <c:v>0.18206790813556073</c:v>
+                  <c:v>0.182067908135561</c:v>
                 </c:pt>
                 <c:pt idx="1">
-                  <c:v>8.298639321190078E-2</c:v>
+                  <c:v>0.0829863932119008</c:v>
                 </c:pt>
                 <c:pt idx="2">
-                  <c:v>0.63846392071848868</c:v>
+                  <c:v>0.638463920718489</c:v>
                 </c:pt>
               </c:numCache>
             </c:numRef>
@@ -15042,11 +15040,11 @@
           <c:showPercent val="0"/>
           <c:showBubbleSize val="0"/>
         </c:dLbls>
-        <c:axId val="141949568"/>
-        <c:axId val="141963648"/>
+        <c:axId val="2061674360"/>
+        <c:axId val="2086691672"/>
       </c:areaChart>
       <c:catAx>
-        <c:axId val="141949568"/>
+        <c:axId val="2061674360"/>
         <c:scaling>
           <c:orientation val="minMax"/>
         </c:scaling>
@@ -15055,7 +15053,7 @@
         <c:majorTickMark val="out"/>
         <c:minorTickMark val="none"/>
         <c:tickLblPos val="nextTo"/>
-        <c:crossAx val="141963648"/>
+        <c:crossAx val="2086691672"/>
         <c:crosses val="autoZero"/>
         <c:auto val="1"/>
         <c:lblAlgn val="ctr"/>
@@ -15063,7 +15061,7 @@
         <c:noMultiLvlLbl val="0"/>
       </c:catAx>
       <c:valAx>
-        <c:axId val="141963648"/>
+        <c:axId val="2086691672"/>
         <c:scaling>
           <c:orientation val="minMax"/>
         </c:scaling>
@@ -15074,7 +15072,7 @@
         <c:majorTickMark val="out"/>
         <c:minorTickMark val="none"/>
         <c:tickLblPos val="nextTo"/>
-        <c:crossAx val="141949568"/>
+        <c:crossAx val="2061674360"/>
         <c:crosses val="autoZero"/>
         <c:crossBetween val="midCat"/>
       </c:valAx>
@@ -15085,10 +15083,10 @@
         <c:manualLayout>
           <c:xMode val="edge"/>
           <c:yMode val="edge"/>
-          <c:x val="0.86977909011373578"/>
-          <c:y val="0.12843310682055153"/>
-          <c:w val="0.11355424321959755"/>
-          <c:h val="0.74313342681479888"/>
+          <c:x val="0.869779090113736"/>
+          <c:y val="0.128433106820552"/>
+          <c:w val="0.113554243219598"/>
+          <c:h val="0.743133426814799"/>
         </c:manualLayout>
       </c:layout>
       <c:overlay val="0"/>
@@ -15106,7 +15104,7 @@
 <file path=word/charts/chart6.xml><?xml version="1.0" encoding="utf-8"?>
 <c:chartSpace xmlns:c="http://schemas.openxmlformats.org/drawingml/2006/chart" xmlns:a="http://schemas.openxmlformats.org/drawingml/2006/main" xmlns:r="http://schemas.openxmlformats.org/officeDocument/2006/relationships">
   <c:date1904 val="0"/>
-  <c:lang val="en-US"/>
+  <c:lang val="zh-CN"/>
   <c:roundedCorners val="0"/>
   <mc:AlternateContent xmlns:mc="http://schemas.openxmlformats.org/markup-compatibility/2006">
     <mc:Choice xmlns:c14="http://schemas.microsoft.com/office/drawing/2007/8/2/chart" Requires="c14">
@@ -15164,13 +15162,13 @@
                 <c:formatCode>General</c:formatCode>
                 <c:ptCount val="3"/>
                 <c:pt idx="0">
-                  <c:v>646238</c:v>
+                  <c:v>646238.0</c:v>
                 </c:pt>
                 <c:pt idx="1">
-                  <c:v>10143433</c:v>
+                  <c:v>1.0143433E7</c:v>
                 </c:pt>
                 <c:pt idx="2">
-                  <c:v>653192</c:v>
+                  <c:v>653192.0</c:v>
                 </c:pt>
               </c:numCache>
             </c:numRef>
@@ -15218,13 +15216,13 @@
                 <c:formatCode>General</c:formatCode>
                 <c:ptCount val="3"/>
                 <c:pt idx="0">
-                  <c:v>132546</c:v>
+                  <c:v>132546.0</c:v>
                 </c:pt>
                 <c:pt idx="1">
-                  <c:v>3494228</c:v>
+                  <c:v>3.494228E6</c:v>
                 </c:pt>
                 <c:pt idx="2">
-                  <c:v>130084</c:v>
+                  <c:v>130084.0</c:v>
                 </c:pt>
               </c:numCache>
             </c:numRef>
@@ -15241,11 +15239,11 @@
         </c:dLbls>
         <c:marker val="1"/>
         <c:smooth val="0"/>
-        <c:axId val="141980416"/>
-        <c:axId val="141981952"/>
+        <c:axId val="2098975544"/>
+        <c:axId val="2086817320"/>
       </c:lineChart>
       <c:catAx>
-        <c:axId val="141980416"/>
+        <c:axId val="2098975544"/>
         <c:scaling>
           <c:orientation val="minMax"/>
         </c:scaling>
@@ -15254,7 +15252,7 @@
         <c:majorTickMark val="out"/>
         <c:minorTickMark val="none"/>
         <c:tickLblPos val="nextTo"/>
-        <c:crossAx val="141981952"/>
+        <c:crossAx val="2086817320"/>
         <c:crosses val="autoZero"/>
         <c:auto val="1"/>
         <c:lblAlgn val="ctr"/>
@@ -15262,7 +15260,7 @@
         <c:noMultiLvlLbl val="0"/>
       </c:catAx>
       <c:valAx>
-        <c:axId val="141981952"/>
+        <c:axId val="2086817320"/>
         <c:scaling>
           <c:orientation val="minMax"/>
         </c:scaling>
@@ -15273,7 +15271,7 @@
         <c:majorTickMark val="out"/>
         <c:minorTickMark val="none"/>
         <c:tickLblPos val="nextTo"/>
-        <c:crossAx val="141980416"/>
+        <c:crossAx val="2098975544"/>
         <c:crosses val="autoZero"/>
         <c:crossBetween val="between"/>
       </c:valAx>
@@ -15291,7 +15289,7 @@
 <file path=word/charts/chart7.xml><?xml version="1.0" encoding="utf-8"?>
 <c:chartSpace xmlns:c="http://schemas.openxmlformats.org/drawingml/2006/chart" xmlns:a="http://schemas.openxmlformats.org/drawingml/2006/main" xmlns:r="http://schemas.openxmlformats.org/officeDocument/2006/relationships">
   <c:date1904 val="0"/>
-  <c:lang val="en-US"/>
+  <c:lang val="zh-CN"/>
   <c:roundedCorners val="0"/>
   <mc:AlternateContent xmlns:mc="http://schemas.openxmlformats.org/markup-compatibility/2006">
     <mc:Choice xmlns:c14="http://schemas.microsoft.com/office/drawing/2007/8/2/chart" Requires="c14">
@@ -15349,13 +15347,13 @@
                 <c:formatCode>General</c:formatCode>
                 <c:ptCount val="3"/>
                 <c:pt idx="0">
-                  <c:v>95193</c:v>
+                  <c:v>95193.0</c:v>
                 </c:pt>
                 <c:pt idx="1">
-                  <c:v>2576823</c:v>
+                  <c:v>2.576823E6</c:v>
                 </c:pt>
                 <c:pt idx="2">
-                  <c:v>150122</c:v>
+                  <c:v>150122.0</c:v>
                 </c:pt>
               </c:numCache>
             </c:numRef>
@@ -15403,13 +15401,13 @@
                 <c:formatCode>General</c:formatCode>
                 <c:ptCount val="3"/>
                 <c:pt idx="0">
-                  <c:v>24102</c:v>
+                  <c:v>24102.0</c:v>
                 </c:pt>
                 <c:pt idx="1">
-                  <c:v>885373</c:v>
+                  <c:v>885373.0</c:v>
                 </c:pt>
                 <c:pt idx="2">
-                  <c:v>28741</c:v>
+                  <c:v>28741.0</c:v>
                 </c:pt>
               </c:numCache>
             </c:numRef>
@@ -15426,11 +15424,11 @@
         </c:dLbls>
         <c:marker val="1"/>
         <c:smooth val="0"/>
-        <c:axId val="142002432"/>
-        <c:axId val="142012416"/>
+        <c:axId val="2098733704"/>
+        <c:axId val="2086757048"/>
       </c:lineChart>
       <c:catAx>
-        <c:axId val="142002432"/>
+        <c:axId val="2098733704"/>
         <c:scaling>
           <c:orientation val="minMax"/>
         </c:scaling>
@@ -15439,7 +15437,7 @@
         <c:majorTickMark val="out"/>
         <c:minorTickMark val="none"/>
         <c:tickLblPos val="nextTo"/>
-        <c:crossAx val="142012416"/>
+        <c:crossAx val="2086757048"/>
         <c:crosses val="autoZero"/>
         <c:auto val="1"/>
         <c:lblAlgn val="ctr"/>
@@ -15447,7 +15445,7 @@
         <c:noMultiLvlLbl val="0"/>
       </c:catAx>
       <c:valAx>
-        <c:axId val="142012416"/>
+        <c:axId val="2086757048"/>
         <c:scaling>
           <c:orientation val="minMax"/>
         </c:scaling>
@@ -15458,7 +15456,7 @@
         <c:majorTickMark val="out"/>
         <c:minorTickMark val="none"/>
         <c:tickLblPos val="nextTo"/>
-        <c:crossAx val="142002432"/>
+        <c:crossAx val="2098733704"/>
         <c:crosses val="autoZero"/>
         <c:crossBetween val="between"/>
       </c:valAx>
@@ -15798,7 +15796,7 @@
 </file>
 
 <file path=customXml/itemProps1.xml><?xml version="1.0" encoding="utf-8"?>
-<ds:datastoreItem xmlns:ds="http://schemas.openxmlformats.org/officeDocument/2006/customXml" ds:itemID="{416964CF-57CD-49CA-A991-58C352739C0F}">
+<ds:datastoreItem xmlns:ds="http://schemas.openxmlformats.org/officeDocument/2006/customXml" ds:itemID="{6731D417-386A-4F41-B9AD-6D2A97C483DF}">
   <ds:schemaRefs>
     <ds:schemaRef ds:uri="http://schemas.openxmlformats.org/officeDocument/2006/bibliography"/>
   </ds:schemaRefs>

</xml_diff>